<commit_message>
related work in progress
</commit_message>
<xml_diff>
--- a/related work/related work.docx
+++ b/related work/related work.docx
@@ -107,7 +107,31 @@
         <w:rPr>
           <w:lang w:val="en-US"/>
         </w:rPr>
-        <w:t xml:space="preserve"> we discuss recent related work.</w:t>
+        <w:t xml:space="preserve"> we discuss</w:t>
+      </w:r>
+      <w:r>
+        <w:rPr>
+          <w:lang w:val="en-US"/>
+        </w:rPr>
+        <w:t xml:space="preserve"> more</w:t>
+      </w:r>
+      <w:r>
+        <w:rPr>
+          <w:lang w:val="en-US"/>
+        </w:rPr>
+        <w:t xml:space="preserve"> recent </w:t>
+      </w:r>
+      <w:r>
+        <w:rPr>
+          <w:lang w:val="en-US"/>
+        </w:rPr>
+        <w:t>techniques</w:t>
+      </w:r>
+      <w:r>
+        <w:rPr>
+          <w:lang w:val="en-US"/>
+        </w:rPr>
+        <w:t>.</w:t>
       </w:r>
     </w:p>
     <w:p>
@@ -130,564 +154,593 @@
     <w:p>
       <w:pPr>
         <w:rPr>
-          <w:sz w:val="32"/>
-          <w:szCs w:val="32"/>
-          <w:lang w:val="en-US"/>
-        </w:rPr>
-      </w:pPr>
-      <w:r>
-        <w:rPr>
-          <w:sz w:val="32"/>
-          <w:szCs w:val="32"/>
-          <w:lang w:val="en-US"/>
-        </w:rPr>
-        <w:t>Structure / Order</w:t>
-      </w:r>
-    </w:p>
-    <w:p>
-      <w:pPr>
-        <w:rPr>
-          <w:lang w:val="en-US"/>
-        </w:rPr>
-      </w:pPr>
-      <w:r>
-        <w:rPr>
-          <w:lang w:val="en-US"/>
-        </w:rPr>
-        <w:t>Cutaways (object of interest)</w:t>
-      </w:r>
-    </w:p>
-    <w:p>
-      <w:pPr>
-        <w:pStyle w:val="ListParagraph"/>
-        <w:numPr>
-          <w:ilvl w:val="0"/>
-          <w:numId w:val="6"/>
-        </w:numPr>
-        <w:rPr>
-          <w:lang w:val="en-US"/>
-        </w:rPr>
-      </w:pPr>
-      <w:r>
-        <w:rPr>
-          <w:lang w:val="en-US"/>
-        </w:rPr>
-        <w:t xml:space="preserve">Cutaway first introduced by </w:t>
-      </w:r>
-      <w:proofErr w:type="spellStart"/>
-      <w:proofErr w:type="gramStart"/>
-      <w:r>
-        <w:rPr>
-          <w:lang w:val="en-US"/>
-        </w:rPr>
-        <w:t>steve</w:t>
-      </w:r>
-      <w:proofErr w:type="spellEnd"/>
-      <w:proofErr w:type="gramEnd"/>
-      <w:r>
-        <w:rPr>
-          <w:lang w:val="en-US"/>
-        </w:rPr>
-        <w:t xml:space="preserve"> finer in the 80… [</w:t>
-      </w:r>
-      <w:proofErr w:type="spellStart"/>
-      <w:r>
-        <w:rPr>
-          <w:lang w:val="en-US"/>
-        </w:rPr>
-        <w:t>todo</w:t>
-      </w:r>
-      <w:proofErr w:type="spellEnd"/>
-      <w:r>
-        <w:rPr>
+          <w:b/>
+          <w:lang w:val="en-US"/>
+        </w:rPr>
+      </w:pPr>
+      <w:r>
+        <w:rPr>
+          <w:b/>
+          <w:lang w:val="en-US"/>
+        </w:rPr>
+        <w:t>Object based approaches:</w:t>
+      </w:r>
+    </w:p>
+    <w:p>
+      <w:pPr>
+        <w:rPr>
+          <w:lang w:val="en-US"/>
+        </w:rPr>
+      </w:pPr>
+      <w:r>
+        <w:rPr>
+          <w:lang w:val="en-US"/>
+        </w:rPr>
+        <w:t xml:space="preserve">Cutaway </w:t>
+      </w:r>
+      <w:r>
+        <w:rPr>
+          <w:lang w:val="en-US"/>
+        </w:rPr>
+        <w:t xml:space="preserve">and ghosting </w:t>
+      </w:r>
+      <w:r>
+        <w:rPr>
+          <w:lang w:val="en-US"/>
+        </w:rPr>
+        <w:t xml:space="preserve">techniques were first introduced by Finer </w:t>
+      </w:r>
+      <w:r>
+        <w:rPr>
+          <w:lang w:val="en-US"/>
+        </w:rPr>
+        <w:t>&amp; Seligmann</w:t>
+      </w:r>
+      <w:r>
+        <w:rPr>
+          <w:lang w:val="en-US"/>
+        </w:rPr>
+        <w:t xml:space="preserve"> in 19</w:t>
+      </w:r>
+      <w:r>
+        <w:rPr>
+          <w:lang w:val="en-US"/>
+        </w:rPr>
+        <w:t xml:space="preserve">92 as an automated approach for generating illustrations that </w:t>
+      </w:r>
+      <w:r>
+        <w:rPr>
+          <w:lang w:val="en-US"/>
+        </w:rPr>
+        <w:t>consider the occlusion of user defined objects</w:t>
+      </w:r>
+      <w:r>
+        <w:rPr>
+          <w:lang w:val="en-US"/>
+        </w:rPr>
+        <w:t>. The authors introduced a set of algorithms that automatically identify and handle potentially obscuring objects</w:t>
+      </w:r>
+      <w:r>
+        <w:rPr>
+          <w:lang w:val="en-US"/>
+        </w:rPr>
+        <w:t xml:space="preserve"> which -  enabled due to the introduction of the z-buffer to then modern graphics hardware</w:t>
+      </w:r>
+      <w:r>
+        <w:rPr>
+          <w:lang w:val="en-US"/>
+        </w:rPr>
+        <w:t>.</w:t>
+      </w:r>
+    </w:p>
+    <w:p>
+      <w:pPr>
+        <w:rPr>
+          <w:szCs w:val="32"/>
+          <w:lang w:val="en-US"/>
+        </w:rPr>
+      </w:pPr>
+      <w:r>
+        <w:rPr>
+          <w:szCs w:val="32"/>
+          <w:lang w:val="en-US"/>
+        </w:rPr>
+        <w:t xml:space="preserve">In 2002, </w:t>
+      </w:r>
+      <w:r>
+        <w:rPr>
+          <w:szCs w:val="32"/>
+          <w:lang w:val="en-US"/>
+        </w:rPr>
+        <w:t xml:space="preserve">Diepstraten et al </w:t>
+      </w:r>
+      <w:r>
+        <w:rPr>
+          <w:szCs w:val="32"/>
+          <w:lang w:val="en-US"/>
+        </w:rPr>
+        <w:t>[diepstraten</w:t>
+      </w:r>
+      <w:r>
+        <w:rPr>
+          <w:szCs w:val="32"/>
+          <w:lang w:val="en-US"/>
+        </w:rPr>
+        <w:t>2002</w:t>
+      </w:r>
+      <w:r>
+        <w:rPr>
+          <w:szCs w:val="32"/>
           <w:lang w:val="en-US"/>
         </w:rPr>
         <w:t>]</w:t>
       </w:r>
-    </w:p>
-    <w:p>
-      <w:pPr>
-        <w:pStyle w:val="ListParagraph"/>
-        <w:numPr>
-          <w:ilvl w:val="0"/>
-          <w:numId w:val="6"/>
-        </w:numPr>
-        <w:rPr>
-          <w:lang w:val="en-US"/>
-        </w:rPr>
-      </w:pPr>
-      <w:proofErr w:type="spellStart"/>
-      <w:proofErr w:type="gramStart"/>
-      <w:r>
-        <w:rPr>
-          <w:lang w:val="en-US"/>
-        </w:rPr>
-        <w:t>diepstraten</w:t>
-      </w:r>
-      <w:proofErr w:type="spellEnd"/>
-      <w:proofErr w:type="gramEnd"/>
-      <w:r>
-        <w:rPr>
-          <w:lang w:val="en-US"/>
-        </w:rPr>
-        <w:t>? Rules for section views [</w:t>
-      </w:r>
-      <w:proofErr w:type="spellStart"/>
-      <w:r>
-        <w:rPr>
-          <w:lang w:val="en-US"/>
-        </w:rPr>
-        <w:t>todo</w:t>
-      </w:r>
-      <w:proofErr w:type="spellEnd"/>
-      <w:r>
-        <w:rPr>
-          <w:lang w:val="en-US"/>
-        </w:rPr>
-        <w:t>]</w:t>
-      </w:r>
-      <w:r>
-        <w:rPr>
+      <w:r>
+        <w:rPr>
+          <w:szCs w:val="32"/>
+          <w:lang w:val="en-US"/>
+        </w:rPr>
+        <w:t xml:space="preserve"> </w:t>
+      </w:r>
+      <w:r>
+        <w:rPr>
+          <w:szCs w:val="32"/>
+          <w:lang w:val="en-US"/>
+        </w:rPr>
+        <w:t xml:space="preserve">picked up the technique again and </w:t>
+      </w:r>
+      <w:r>
+        <w:rPr>
+          <w:szCs w:val="32"/>
+          <w:lang w:val="en-US"/>
+        </w:rPr>
+        <w:t xml:space="preserve">defined a </w:t>
+      </w:r>
+      <w:r>
+        <w:rPr>
+          <w:szCs w:val="32"/>
+          <w:lang w:val="en-US"/>
+        </w:rPr>
+        <w:t>set of rules for computer-based render</w:t>
+      </w:r>
+      <w:r>
+        <w:rPr>
+          <w:szCs w:val="32"/>
+          <w:lang w:val="en-US"/>
+        </w:rPr>
+        <w:t xml:space="preserve">ing of technical illustrations to achieve a </w:t>
+      </w:r>
+      <w:r>
+        <w:rPr>
+          <w:szCs w:val="32"/>
+          <w:lang w:val="en-US"/>
+        </w:rPr>
+        <w:t>view-dependent</w:t>
+      </w:r>
+      <w:r>
+        <w:rPr>
+          <w:szCs w:val="32"/>
+          <w:lang w:val="en-US"/>
+        </w:rPr>
+        <w:t xml:space="preserve"> </w:t>
+      </w:r>
+      <w:r>
+        <w:rPr>
+          <w:szCs w:val="32"/>
+          <w:lang w:val="en-US"/>
+        </w:rPr>
+        <w:t>transparency model</w:t>
+      </w:r>
+      <w:r>
+        <w:rPr>
+          <w:szCs w:val="32"/>
+          <w:lang w:val="en-US"/>
+        </w:rPr>
+        <w:t xml:space="preserve"> that mimics the ghosting techniques of technical illustrations.</w:t>
+      </w:r>
+      <w:r>
+        <w:rPr>
+          <w:szCs w:val="32"/>
+          <w:lang w:val="en-US"/>
+        </w:rPr>
+        <w:t xml:space="preserve"> They later extended these rules for interactive cutaway illustrations [diepstraten2003].</w:t>
+      </w:r>
+    </w:p>
+    <w:p>
+      <w:pPr>
+        <w:rPr>
+          <w:szCs w:val="32"/>
+          <w:lang w:val="en-US"/>
+        </w:rPr>
+      </w:pPr>
+      <w:r>
+        <w:rPr>
+          <w:szCs w:val="32"/>
+          <w:lang w:val="en-US"/>
+        </w:rPr>
+        <w:t xml:space="preserve">Analogous to the cutaways for polygonal representations, Weißkopf et al. developed an interactive clipping technique for volume rendering. </w:t>
+      </w:r>
+      <w:r>
+        <w:rPr>
+          <w:szCs w:val="32"/>
+          <w:lang w:val="en-US"/>
+        </w:rPr>
+        <w:t>[I don’t really know, which aspect to highlight in this paper…]</w:t>
+      </w:r>
+    </w:p>
+    <w:p>
+      <w:pPr>
+        <w:rPr>
+          <w:szCs w:val="32"/>
+          <w:lang w:val="en-US"/>
+        </w:rPr>
+      </w:pPr>
+      <w:r>
+        <w:rPr>
+          <w:szCs w:val="32"/>
+          <w:lang w:val="en-US"/>
+        </w:rPr>
+        <w:t xml:space="preserve">In 2004, Viola et al developed an automated approach for focus &amp; context visualization </w:t>
+      </w:r>
+      <w:r>
+        <w:rPr>
+          <w:szCs w:val="32"/>
+          <w:lang w:val="en-US"/>
+        </w:rPr>
+        <w:t>for segmented volumetric objects.</w:t>
+      </w:r>
+      <w:r>
+        <w:rPr>
+          <w:szCs w:val="32"/>
+          <w:lang w:val="en-US"/>
+        </w:rPr>
+        <w:t xml:space="preserve"> </w:t>
+      </w:r>
+      <w:r>
+        <w:rPr>
+          <w:szCs w:val="32"/>
+          <w:lang w:val="en-US"/>
+        </w:rPr>
+        <w:t>A</w:t>
+      </w:r>
+      <w:r>
+        <w:rPr>
+          <w:szCs w:val="32"/>
+          <w:lang w:val="en-US"/>
+        </w:rPr>
+        <w:t>n assigned object importance determines the visibility priority</w:t>
+      </w:r>
+      <w:r>
+        <w:rPr>
+          <w:szCs w:val="32"/>
+          <w:lang w:val="en-US"/>
+        </w:rPr>
+        <w:t xml:space="preserve"> for the segmented parts of the volume</w:t>
+      </w:r>
+      <w:r>
+        <w:rPr>
+          <w:szCs w:val="32"/>
+          <w:lang w:val="en-US"/>
+        </w:rPr>
+        <w:t>.</w:t>
+      </w:r>
+      <w:r>
+        <w:rPr>
+          <w:szCs w:val="32"/>
+          <w:lang w:val="en-US"/>
+        </w:rPr>
+        <w:t xml:space="preserve"> Techniques such as opacity modulation, screen-door transparency, and volume thinning were applied to make occluded objects visible.</w:t>
+      </w:r>
+      <w:r>
+        <w:rPr>
+          <w:szCs w:val="32"/>
           <w:lang w:val="en-US"/>
         </w:rPr>
         <w:br/>
-        <w:t>2002: transparency in interactive illustrative vis</w:t>
-      </w:r>
-      <w:r>
-        <w:rPr>
+        <w:t>Follow-up work focused o</w:t>
+      </w:r>
+      <w:r>
+        <w:rPr>
+          <w:szCs w:val="32"/>
+          <w:lang w:val="en-US"/>
+        </w:rPr>
+        <w:t xml:space="preserve">n </w:t>
+      </w:r>
+      <w:r>
+        <w:rPr>
+          <w:szCs w:val="32"/>
+          <w:lang w:val="en-US"/>
+        </w:rPr>
+        <w:t xml:space="preserve">the definition of levels of sparseness and importance compositing for cutaway and ghosting calculations </w:t>
+      </w:r>
+      <w:r>
+        <w:rPr>
+          <w:szCs w:val="32"/>
+          <w:lang w:val="en-US"/>
+        </w:rPr>
+        <w:t>[importance driven feature enhancement]</w:t>
+      </w:r>
+      <w:r>
+        <w:rPr>
+          <w:szCs w:val="32"/>
+          <w:lang w:val="en-US"/>
+        </w:rPr>
+        <w:t xml:space="preserve"> </w:t>
+      </w:r>
+    </w:p>
+    <w:p>
+      <w:pPr>
+        <w:rPr>
+          <w:szCs w:val="32"/>
+          <w:lang w:val="en-US"/>
+        </w:rPr>
+      </w:pPr>
+      <w:r>
+        <w:rPr>
+          <w:szCs w:val="32"/>
+          <w:lang w:val="en-US"/>
+        </w:rPr>
+        <w:t>In 2005, Viola et al. coined the term “smart visibility”</w:t>
+      </w:r>
+      <w:r>
+        <w:rPr>
+          <w:szCs w:val="32"/>
+          <w:lang w:val="en-US"/>
+        </w:rPr>
+        <w:t xml:space="preserve"> as a collective term for cut-away views, ghosted views, and exploded views - to describe expressive visualization techniques that smartly uncover the most important features of the displayed data.</w:t>
+      </w:r>
+    </w:p>
+    <w:p>
+      <w:pPr>
+        <w:rPr>
+          <w:szCs w:val="32"/>
+          <w:lang w:val="en-US"/>
+        </w:rPr>
+      </w:pPr>
+      <w:r>
+        <w:rPr>
+          <w:szCs w:val="32"/>
+          <w:lang w:val="en-US"/>
+        </w:rPr>
+        <w:t>[which part of your phd thesis should I highlight?]</w:t>
+      </w:r>
+    </w:p>
+    <w:p>
+      <w:pPr>
+        <w:rPr>
+          <w:szCs w:val="32"/>
+          <w:lang w:val="en-US"/>
+        </w:rPr>
+      </w:pPr>
+      <w:r>
+        <w:rPr>
+          <w:szCs w:val="32"/>
+          <w:lang w:val="en-US"/>
+        </w:rPr>
+        <w:t>Krüger – neck dissect</w:t>
+      </w:r>
+      <w:r>
+        <w:rPr>
+          <w:szCs w:val="32"/>
           <w:lang w:val="en-US"/>
         </w:rPr>
         <w:br/>
-        <w:t>2003: interactive cutaway illustrations</w:t>
-      </w:r>
-    </w:p>
-    <w:p>
-      <w:pPr>
-        <w:pStyle w:val="ListParagraph"/>
-        <w:numPr>
-          <w:ilvl w:val="0"/>
-          <w:numId w:val="6"/>
-        </w:numPr>
-        <w:rPr>
-          <w:lang w:val="en-US"/>
-        </w:rPr>
-      </w:pPr>
-      <w:r>
-        <w:rPr>
-          <w:lang w:val="en-US"/>
-        </w:rPr>
-        <w:t>smart visibility</w:t>
-      </w:r>
-    </w:p>
-    <w:p>
-      <w:pPr>
-        <w:pStyle w:val="ListParagraph"/>
-        <w:numPr>
-          <w:ilvl w:val="0"/>
-          <w:numId w:val="6"/>
-        </w:numPr>
-        <w:rPr>
-          <w:lang w:val="en-US"/>
-        </w:rPr>
-      </w:pPr>
-      <w:r>
-        <w:rPr>
-          <w:lang w:val="en-US"/>
-        </w:rPr>
-        <w:t xml:space="preserve">viola </w:t>
-      </w:r>
-      <w:proofErr w:type="spellStart"/>
-      <w:r>
-        <w:rPr>
-          <w:lang w:val="en-US"/>
-        </w:rPr>
-        <w:t>phd</w:t>
-      </w:r>
-      <w:proofErr w:type="spellEnd"/>
-    </w:p>
-    <w:p>
-      <w:pPr>
-        <w:pStyle w:val="ListParagraph"/>
-        <w:numPr>
-          <w:ilvl w:val="0"/>
-          <w:numId w:val="6"/>
-        </w:numPr>
-        <w:rPr>
-          <w:lang w:val="en-US"/>
-        </w:rPr>
-      </w:pPr>
-      <w:r>
-        <w:rPr>
-          <w:lang w:val="en-US"/>
-        </w:rPr>
-        <w:t>importance driven volume rendering:</w:t>
-      </w:r>
-    </w:p>
-    <w:p>
-      <w:pPr>
-        <w:pStyle w:val="ListParagraph"/>
-        <w:numPr>
-          <w:ilvl w:val="0"/>
-          <w:numId w:val="6"/>
-        </w:numPr>
-        <w:rPr>
-          <w:lang w:val="en-US"/>
-        </w:rPr>
-      </w:pPr>
-      <w:r>
-        <w:rPr>
-          <w:lang w:val="en-US"/>
-        </w:rPr>
-        <w:t>burns</w:t>
-      </w:r>
-    </w:p>
-    <w:p>
-      <w:pPr>
-        <w:pStyle w:val="ListParagraph"/>
-        <w:numPr>
-          <w:ilvl w:val="0"/>
-          <w:numId w:val="6"/>
-        </w:numPr>
-        <w:rPr>
-          <w:lang w:val="en-US"/>
-        </w:rPr>
-      </w:pPr>
-      <w:proofErr w:type="spellStart"/>
-      <w:proofErr w:type="gramStart"/>
-      <w:r>
-        <w:rPr>
-          <w:lang w:val="en-US"/>
-        </w:rPr>
-        <w:t>krüger</w:t>
-      </w:r>
-      <w:proofErr w:type="spellEnd"/>
-      <w:proofErr w:type="gramEnd"/>
-      <w:r>
-        <w:rPr>
-          <w:lang w:val="en-US"/>
-        </w:rPr>
-        <w:t>?</w:t>
-      </w:r>
-    </w:p>
-    <w:p>
-      <w:pPr>
-        <w:pStyle w:val="ListParagraph"/>
-        <w:numPr>
-          <w:ilvl w:val="0"/>
-          <w:numId w:val="6"/>
-        </w:numPr>
-        <w:rPr>
-          <w:lang w:val="en-US"/>
-        </w:rPr>
-      </w:pPr>
-      <w:r>
-        <w:rPr>
-          <w:lang w:val="en-US"/>
-        </w:rPr>
-        <w:t>Li</w:t>
-      </w:r>
-    </w:p>
-    <w:p>
-      <w:pPr>
-        <w:pStyle w:val="ListParagraph"/>
-        <w:numPr>
-          <w:ilvl w:val="0"/>
-          <w:numId w:val="6"/>
-        </w:numPr>
-        <w:rPr>
-          <w:lang w:val="en-US"/>
-        </w:rPr>
-      </w:pPr>
-      <w:proofErr w:type="spellStart"/>
-      <w:r>
-        <w:rPr>
-          <w:lang w:val="en-US"/>
-        </w:rPr>
-        <w:t>Lawonn</w:t>
-      </w:r>
-      <w:proofErr w:type="spellEnd"/>
-    </w:p>
-    <w:p>
-      <w:pPr>
-        <w:pStyle w:val="ListParagraph"/>
-        <w:numPr>
-          <w:ilvl w:val="0"/>
-          <w:numId w:val="6"/>
-        </w:numPr>
-        <w:rPr>
-          <w:lang w:val="en-US"/>
-        </w:rPr>
-      </w:pPr>
-      <w:r>
-        <w:rPr>
-          <w:lang w:val="en-US"/>
-        </w:rPr>
-        <w:t xml:space="preserve">Baer, </w:t>
-      </w:r>
-      <w:proofErr w:type="spellStart"/>
-      <w:r>
-        <w:rPr>
-          <w:lang w:val="en-US"/>
-        </w:rPr>
-        <w:t>Preim</w:t>
-      </w:r>
-      <w:proofErr w:type="spellEnd"/>
-      <w:r>
-        <w:rPr>
-          <w:lang w:val="en-US"/>
-        </w:rPr>
-        <w:t xml:space="preserve">: perceptual </w:t>
-      </w:r>
-      <w:proofErr w:type="spellStart"/>
-      <w:r>
-        <w:rPr>
-          <w:lang w:val="en-US"/>
-        </w:rPr>
-        <w:t>eval</w:t>
-      </w:r>
-      <w:proofErr w:type="spellEnd"/>
-      <w:r>
-        <w:rPr>
-          <w:lang w:val="en-US"/>
-        </w:rPr>
-        <w:t xml:space="preserve"> of ghosted views</w:t>
-      </w:r>
-    </w:p>
-    <w:p>
-      <w:pPr>
-        <w:pStyle w:val="ListParagraph"/>
-        <w:numPr>
-          <w:ilvl w:val="0"/>
-          <w:numId w:val="6"/>
-        </w:numPr>
-        <w:rPr>
-          <w:lang w:val="en-US"/>
-        </w:rPr>
-      </w:pPr>
-    </w:p>
-    <w:p>
-      <w:pPr>
-        <w:rPr>
-          <w:lang w:val="en-US"/>
-        </w:rPr>
-      </w:pPr>
-    </w:p>
-    <w:p>
-      <w:pPr>
-        <w:rPr>
-          <w:lang w:val="en-US"/>
-        </w:rPr>
-      </w:pPr>
-      <w:proofErr w:type="spellStart"/>
-      <w:r>
-        <w:rPr>
-          <w:lang w:val="en-US"/>
-        </w:rPr>
-        <w:t>Transferfunctions</w:t>
-      </w:r>
-      <w:proofErr w:type="spellEnd"/>
-      <w:r>
-        <w:rPr>
-          <w:lang w:val="en-US"/>
-        </w:rPr>
-        <w:t xml:space="preserve"> ()</w:t>
-      </w:r>
-    </w:p>
-    <w:p>
-      <w:pPr>
-        <w:pStyle w:val="ListParagraph"/>
-        <w:numPr>
-          <w:ilvl w:val="0"/>
-          <w:numId w:val="6"/>
-        </w:numPr>
-        <w:rPr>
-          <w:lang w:val="en-US"/>
-        </w:rPr>
-      </w:pPr>
-      <w:r>
-        <w:rPr>
-          <w:lang w:val="en-US"/>
-        </w:rPr>
-        <w:t>Correa – visibility histograms</w:t>
-      </w:r>
-    </w:p>
-    <w:p>
-      <w:pPr>
-        <w:pStyle w:val="ListParagraph"/>
-        <w:numPr>
-          <w:ilvl w:val="0"/>
-          <w:numId w:val="6"/>
-        </w:numPr>
-        <w:rPr>
-          <w:lang w:val="en-US"/>
-        </w:rPr>
-      </w:pPr>
-      <w:r>
-        <w:rPr>
-          <w:lang w:val="en-US"/>
-        </w:rPr>
-        <w:t>Ruiz – automatic TF</w:t>
-      </w:r>
-    </w:p>
-    <w:p>
-      <w:pPr>
-        <w:rPr>
-          <w:sz w:val="32"/>
-          <w:szCs w:val="32"/>
-          <w:lang w:val="en-US"/>
-        </w:rPr>
-      </w:pPr>
-      <w:r>
-        <w:rPr>
-          <w:sz w:val="32"/>
-          <w:szCs w:val="32"/>
-          <w:lang w:val="en-US"/>
-        </w:rPr>
-        <w:t>Text</w:t>
-      </w:r>
-    </w:p>
-    <w:p>
-      <w:pPr>
-        <w:rPr>
-          <w:lang w:val="en-US"/>
-        </w:rPr>
-      </w:pPr>
-      <w:r>
-        <w:rPr>
-          <w:lang w:val="en-US"/>
-        </w:rPr>
-        <w:t xml:space="preserve">Cutaway </w:t>
-      </w:r>
-      <w:r>
-        <w:rPr>
-          <w:lang w:val="en-US"/>
-        </w:rPr>
-        <w:t xml:space="preserve">and ghosting </w:t>
-      </w:r>
-      <w:r>
-        <w:rPr>
-          <w:lang w:val="en-US"/>
-        </w:rPr>
-        <w:t xml:space="preserve">techniques were first introduced by Finer </w:t>
-      </w:r>
-      <w:r>
-        <w:rPr>
-          <w:lang w:val="en-US"/>
-        </w:rPr>
-        <w:t xml:space="preserve">&amp; </w:t>
-      </w:r>
-      <w:proofErr w:type="spellStart"/>
-      <w:r>
-        <w:rPr>
-          <w:lang w:val="en-US"/>
-        </w:rPr>
-        <w:t>Seligmann</w:t>
-      </w:r>
-      <w:proofErr w:type="spellEnd"/>
-      <w:r>
-        <w:rPr>
-          <w:lang w:val="en-US"/>
-        </w:rPr>
-        <w:t xml:space="preserve"> in 19</w:t>
-      </w:r>
-      <w:r>
-        <w:rPr>
-          <w:lang w:val="en-US"/>
-        </w:rPr>
-        <w:t xml:space="preserve">92 as an automated approach for generating illustrations that </w:t>
-      </w:r>
-      <w:r>
-        <w:rPr>
-          <w:lang w:val="en-US"/>
-        </w:rPr>
-        <w:t>consider the occlusion of user defined objects</w:t>
-      </w:r>
-      <w:r>
-        <w:rPr>
-          <w:lang w:val="en-US"/>
-        </w:rPr>
-        <w:t>. The authors introduced a set of algorithms that automatically identify and handle potentially obscuring objects</w:t>
-      </w:r>
-      <w:r>
-        <w:rPr>
-          <w:lang w:val="en-US"/>
-        </w:rPr>
-        <w:t xml:space="preserve"> which </w:t>
-      </w:r>
-      <w:proofErr w:type="gramStart"/>
-      <w:r>
-        <w:rPr>
-          <w:lang w:val="en-US"/>
-        </w:rPr>
-        <w:t>-  enabled</w:t>
-      </w:r>
-      <w:proofErr w:type="gramEnd"/>
-      <w:r>
-        <w:rPr>
-          <w:lang w:val="en-US"/>
-        </w:rPr>
-        <w:t xml:space="preserve"> due to the introduction of the z-buffer to then modern graphics hardware</w:t>
-      </w:r>
-      <w:r>
-        <w:rPr>
+      </w:r>
+      <w:r>
+        <w:rPr>
+          <w:szCs w:val="32"/>
+          <w:lang w:val="en-US"/>
+        </w:rPr>
+        <w:t>Krüger – clearview</w:t>
+      </w:r>
+    </w:p>
+    <w:p>
+      <w:pPr>
+        <w:rPr>
+          <w:szCs w:val="32"/>
+          <w:lang w:val="en-US"/>
+        </w:rPr>
+      </w:pPr>
+      <w:r>
+        <w:rPr>
+          <w:szCs w:val="32"/>
+          <w:lang w:val="en-US"/>
+        </w:rPr>
+        <w:t>li et al developed an approach that allows interactive exploration of complex models, e.g., mechanical or anatomical</w:t>
+      </w:r>
+      <w:r>
+        <w:rPr>
+          <w:szCs w:val="32"/>
+          <w:lang w:val="en-US"/>
+        </w:rPr>
+        <w:t>.</w:t>
+      </w:r>
+      <w:r>
+        <w:rPr>
+          <w:szCs w:val="32"/>
+          <w:lang w:val="en-US"/>
+        </w:rPr>
+        <w:t xml:space="preserve"> the user has to rig each part of the respective model, so that the system knows, which type of cuts to apply.</w:t>
+      </w:r>
+      <w:r>
+        <w:rPr>
+          <w:szCs w:val="32"/>
+          <w:lang w:val="en-US"/>
+        </w:rPr>
+        <w:t xml:space="preserve"> </w:t>
+      </w:r>
+      <w:r>
+        <w:rPr>
+          <w:szCs w:val="32"/>
+          <w:lang w:val="en-US"/>
+        </w:rPr>
+        <w:t>the cuts that their system produces adhere to a set of rules that were inspired by cutting conventions found in medical and mechanical illustrations</w:t>
+      </w:r>
+      <w:r>
+        <w:rPr>
+          <w:szCs w:val="32"/>
+          <w:lang w:val="en-US"/>
+        </w:rPr>
+        <w:t>.</w:t>
+      </w:r>
+      <w:r>
+        <w:rPr>
+          <w:szCs w:val="32"/>
+          <w:lang w:val="en-US"/>
+        </w:rPr>
+        <w:t xml:space="preserve"> </w:t>
+      </w:r>
+      <w:r>
+        <w:rPr>
+          <w:szCs w:val="32"/>
+          <w:lang w:val="en-US"/>
+        </w:rPr>
+        <w:t>//</w:t>
+      </w:r>
+      <w:r>
+        <w:rPr>
+          <w:szCs w:val="32"/>
+          <w:lang w:val="en-US"/>
+        </w:rPr>
+        <w:t>for the dense molecular data that we are dealing with, a 1:1 implementation of this approach would not work</w:t>
+      </w:r>
+      <w:r>
+        <w:rPr>
+          <w:szCs w:val="32"/>
           <w:lang w:val="en-US"/>
         </w:rPr>
         <w:t xml:space="preserve">. </w:t>
       </w:r>
-    </w:p>
-    <w:p>
-      <w:pPr>
-        <w:rPr>
-          <w:szCs w:val="32"/>
-          <w:lang w:val="en-US"/>
-        </w:rPr>
-      </w:pPr>
-      <w:r>
-        <w:rPr>
-          <w:szCs w:val="32"/>
-          <w:lang w:val="en-US"/>
-        </w:rPr>
-        <w:t xml:space="preserve">In 2002, </w:t>
-      </w:r>
-      <w:proofErr w:type="spellStart"/>
-      <w:r>
-        <w:rPr>
-          <w:szCs w:val="32"/>
-          <w:lang w:val="en-US"/>
-        </w:rPr>
-        <w:t>Diepstraten</w:t>
-      </w:r>
-      <w:proofErr w:type="spellEnd"/>
-      <w:r>
-        <w:rPr>
-          <w:szCs w:val="32"/>
-          <w:lang w:val="en-US"/>
-        </w:rPr>
-        <w:t xml:space="preserve"> et al </w:t>
-      </w:r>
-      <w:r>
-        <w:rPr>
-          <w:szCs w:val="32"/>
-          <w:lang w:val="en-US"/>
-        </w:rPr>
-        <w:t>[diepstraten</w:t>
-      </w:r>
-      <w:r>
-        <w:rPr>
-          <w:szCs w:val="32"/>
-          <w:lang w:val="en-US"/>
-        </w:rPr>
-        <w:t>2002</w:t>
-      </w:r>
-      <w:r>
-        <w:rPr>
-          <w:szCs w:val="32"/>
-          <w:lang w:val="en-US"/>
-        </w:rPr>
-        <w:t>]</w:t>
-      </w:r>
-      <w:r>
-        <w:rPr>
+      <w:r>
+        <w:rPr>
+          <w:szCs w:val="32"/>
+          <w:lang w:val="en-US"/>
+        </w:rPr>
+        <w:t>it would require some sort of segmentation that would yield objects that then can be rigged by the user</w:t>
+      </w:r>
+      <w:r>
+        <w:rPr>
+          <w:szCs w:val="32"/>
+          <w:lang w:val="en-US"/>
+        </w:rPr>
+        <w:t xml:space="preserve">. </w:t>
+      </w:r>
+      <w:r>
+        <w:rPr>
+          <w:szCs w:val="32"/>
+          <w:lang w:val="en-US"/>
+        </w:rPr>
+        <w:t>however, a segmentation of this type of data would already be a challenge of its own</w:t>
+      </w:r>
+      <w:r>
+        <w:rPr>
+          <w:szCs w:val="32"/>
+          <w:lang w:val="en-US"/>
+        </w:rPr>
+        <w:t>.</w:t>
+      </w:r>
+    </w:p>
+    <w:p>
+      <w:pPr>
+        <w:rPr>
+          <w:szCs w:val="32"/>
+          <w:lang w:val="en-US"/>
+        </w:rPr>
+      </w:pPr>
+      <w:r>
+        <w:rPr>
+          <w:szCs w:val="32"/>
+          <w:lang w:val="en-US"/>
+        </w:rPr>
+        <w:t xml:space="preserve">the approach by burns &amp; finkelstein for view dependent cutaways inspired our aperture that is discussed in section Y. the cutaway shape is determined by the enlarged shape of the focus objects in </w:t>
+      </w:r>
+      <w:r>
+        <w:rPr>
+          <w:szCs w:val="32"/>
+          <w:lang w:val="en-US"/>
+        </w:rPr>
+        <w:lastRenderedPageBreak/>
+        <w:t>the depth image. to preserve the information of the cut geometry, they apply shading &amp; contouring/outlining of the cut surfaces, and ghosting of the cut geometry contours.</w:t>
+      </w:r>
+    </w:p>
+    <w:p>
+      <w:pPr>
+        <w:rPr>
+          <w:szCs w:val="32"/>
+          <w:lang w:val="en-US"/>
+        </w:rPr>
+      </w:pPr>
+      <w:r>
+        <w:rPr>
+          <w:szCs w:val="32"/>
+          <w:lang w:val="en-US"/>
+        </w:rPr>
+        <w:t>2011 Perceptual Evaluation of Ghosted View Techniques - baer, preim</w:t>
+      </w:r>
+    </w:p>
+    <w:p>
+      <w:pPr>
+        <w:rPr>
+          <w:szCs w:val="32"/>
+          <w:lang w:val="en-US"/>
+        </w:rPr>
+      </w:pPr>
+      <w:r>
+        <w:rPr>
+          <w:szCs w:val="32"/>
+          <w:lang w:val="en-US"/>
+        </w:rPr>
+        <w:t>Lidal et al. propose design principles for Cutaway Visualization of Geological Models. they promote boxes as ideal cutaway shapes for emphasizing the shape and depth of focus features in layered structures, such as geological sediments. Lidal et al further promote the use of illumination to effectively communicate the shape and spatial ordering inside the cutaway, as well as enhancing relationships between the focus features and the context. they define five design principles that we discuss in section X in relation to our approach. //our approach also supports box shaped cutaways but not exclusively. the cutting geometry corresponds to the coarse step in our approach - which will act as a window into the dense data. However, in order to achieve images that mimic manual scientific illustrations as they can be found in medical books, a cutaway geometry alone is not sufficient. the context around box acts as a frame of reference for the focus data. in our approach we also achieve this with the fine step - the visibility histograms.</w:t>
+      </w:r>
+    </w:p>
+    <w:p>
+      <w:pPr>
+        <w:rPr>
+          <w:szCs w:val="32"/>
+          <w:lang w:val="en-US"/>
+        </w:rPr>
+      </w:pPr>
+      <w:r>
+        <w:rPr>
+          <w:szCs w:val="32"/>
+          <w:lang w:val="en-US"/>
+        </w:rPr>
+        <w:t xml:space="preserve">Most recently, </w:t>
+      </w:r>
+      <w:r>
+        <w:rPr>
+          <w:szCs w:val="32"/>
+          <w:lang w:val="en-US"/>
+        </w:rPr>
+        <w:t>lawonn et al present a composite technique that combines flow visualization and rendering of volumetric/poly? structures. the structures (blood vessels) are cut to reveal the flow within. additionally, the structures visually encode the wall thickness as colored regions in order to preserve context information that is of relevance to the user. the also apply the depth image approach that was published by burns &amp; finkelstein. //they  use the depth image of the objects of interest — in this case the pathlines — to create the cutaway.</w:t>
+      </w:r>
+    </w:p>
+    <w:p>
+      <w:pPr>
+        <w:rPr>
+          <w:szCs w:val="32"/>
+          <w:lang w:val="en-US"/>
+        </w:rPr>
+      </w:pPr>
+    </w:p>
+    <w:p>
+      <w:pPr>
+        <w:rPr>
+          <w:b/>
+          <w:szCs w:val="32"/>
+          <w:lang w:val="en-US"/>
+        </w:rPr>
+      </w:pPr>
+      <w:r>
+        <w:rPr>
+          <w:szCs w:val="32"/>
+          <w:lang w:val="en-US"/>
+        </w:rPr>
+        <w:t>In</w:t>
+      </w:r>
+      <w:r>
+        <w:rPr>
+          <w:b/>
           <w:szCs w:val="32"/>
           <w:lang w:val="en-US"/>
         </w:rPr>
@@ -695,38 +748,118 @@
       </w:r>
       <w:r>
         <w:rPr>
-          <w:szCs w:val="32"/>
-          <w:lang w:val="en-US"/>
-        </w:rPr>
-        <w:t xml:space="preserve">picked up the technique again and </w:t>
-      </w:r>
-      <w:r>
-        <w:rPr>
-          <w:szCs w:val="32"/>
-          <w:lang w:val="en-US"/>
-        </w:rPr>
-        <w:t xml:space="preserve">defined a </w:t>
-      </w:r>
-      <w:r>
-        <w:rPr>
-          <w:szCs w:val="32"/>
-          <w:lang w:val="en-US"/>
-        </w:rPr>
-        <w:t>set of rules for computer-based render</w:t>
-      </w:r>
-      <w:r>
-        <w:rPr>
-          <w:szCs w:val="32"/>
-          <w:lang w:val="en-US"/>
-        </w:rPr>
-        <w:t xml:space="preserve">ing of technical illustrations to achieve a </w:t>
-      </w:r>
-      <w:r>
-        <w:rPr>
-          <w:szCs w:val="32"/>
-          <w:lang w:val="en-US"/>
-        </w:rPr>
-        <w:t>view-dependent</w:t>
+          <w:b/>
+          <w:szCs w:val="32"/>
+          <w:lang w:val="en-US"/>
+        </w:rPr>
+        <w:t>Transfer function based approaches</w:t>
+      </w:r>
+      <w:r>
+        <w:rPr>
+          <w:b/>
+          <w:szCs w:val="32"/>
+          <w:lang w:val="en-US"/>
+        </w:rPr>
+        <w:t xml:space="preserve">, </w:t>
+      </w:r>
+      <w:r>
+        <w:rPr>
+          <w:szCs w:val="32"/>
+          <w:lang w:val="en-US"/>
+        </w:rPr>
+        <w:t>t</w:t>
+      </w:r>
+      <w:r>
+        <w:rPr>
+          <w:szCs w:val="32"/>
+          <w:lang w:val="en-US"/>
+        </w:rPr>
+        <w:t>he user assigns importances to materials</w:t>
+      </w:r>
+      <w:r>
+        <w:rPr>
+          <w:szCs w:val="32"/>
+          <w:lang w:val="en-US"/>
+        </w:rPr>
+        <w:t>/density values</w:t>
+      </w:r>
+      <w:r>
+        <w:rPr>
+          <w:szCs w:val="32"/>
+          <w:lang w:val="en-US"/>
+        </w:rPr>
+        <w:t xml:space="preserve"> in the TF</w:t>
+      </w:r>
+      <w:r>
+        <w:rPr>
+          <w:szCs w:val="32"/>
+          <w:lang w:val="en-US"/>
+        </w:rPr>
+        <w:t xml:space="preserve">. </w:t>
+      </w:r>
+      <w:r>
+        <w:rPr>
+          <w:szCs w:val="32"/>
+          <w:lang w:val="en-US"/>
+        </w:rPr>
+        <w:t>Based on the TF, the ray that is cast through the volume then determines the importance of a point and whether the point should be cut</w:t>
+      </w:r>
+      <w:r>
+        <w:rPr>
+          <w:szCs w:val="32"/>
+          <w:lang w:val="en-US"/>
+        </w:rPr>
+        <w:t>/rendered transparent</w:t>
+      </w:r>
+      <w:r>
+        <w:rPr>
+          <w:szCs w:val="32"/>
+          <w:lang w:val="en-US"/>
+        </w:rPr>
+        <w:t xml:space="preserve"> or not</w:t>
+      </w:r>
+      <w:r>
+        <w:rPr>
+          <w:szCs w:val="32"/>
+          <w:lang w:val="en-US"/>
+        </w:rPr>
+        <w:t>.</w:t>
+      </w:r>
+    </w:p>
+    <w:p>
+      <w:pPr>
+        <w:rPr>
+          <w:szCs w:val="32"/>
+          <w:lang w:val="en-US"/>
+        </w:rPr>
+      </w:pPr>
+      <w:r>
+        <w:rPr>
+          <w:szCs w:val="32"/>
+          <w:lang w:val="en-US"/>
+        </w:rPr>
+        <w:t xml:space="preserve">The context-preserving volume rendering model </w:t>
+      </w:r>
+      <w:r>
+        <w:rPr>
+          <w:szCs w:val="32"/>
+          <w:lang w:val="en-US"/>
+        </w:rPr>
+        <w:t xml:space="preserve">proposed by Bruckner et al </w:t>
+      </w:r>
+      <w:r>
+        <w:rPr>
+          <w:szCs w:val="32"/>
+          <w:lang w:val="en-US"/>
+        </w:rPr>
+        <w:t>uses a function of shading intensity, gradient magnitude, distance to the eye point, and previously accumulated opacity to selectively reduce the opacity in less important data regions</w:t>
+      </w:r>
+      <w:r>
+        <w:rPr>
+          <w:szCs w:val="32"/>
+          <w:lang w:val="en-US"/>
+        </w:rPr>
+        <w:t>.</w:t>
       </w:r>
       <w:r>
         <w:rPr>
@@ -740,43 +873,226 @@
           <w:szCs w:val="32"/>
           <w:lang w:val="en-US"/>
         </w:rPr>
-        <w:t>transparency model</w:t>
-      </w:r>
-      <w:r>
-        <w:rPr>
-          <w:szCs w:val="32"/>
-          <w:lang w:val="en-US"/>
-        </w:rPr>
-        <w:t xml:space="preserve"> that mimics the ghosting techniques of technical illustrations.</w:t>
-      </w:r>
-      <w:r>
-        <w:rPr>
-          <w:szCs w:val="32"/>
-          <w:lang w:val="en-US"/>
-        </w:rPr>
-        <w:t xml:space="preserve"> They later extended these rules for interactive cutaway illustrations [diepstraten2003].</w:t>
-      </w:r>
-    </w:p>
-    <w:p>
-      <w:pPr>
-        <w:rPr>
-          <w:szCs w:val="32"/>
-          <w:lang w:val="en-US"/>
-        </w:rPr>
-      </w:pPr>
-      <w:r>
-        <w:rPr>
-          <w:szCs w:val="32"/>
-          <w:lang w:val="en-US"/>
-        </w:rPr>
-        <w:t>In 2005, Viola et al. coined the term “smart visibility”</w:t>
-      </w:r>
-      <w:r>
-        <w:rPr>
-          <w:szCs w:val="32"/>
-          <w:lang w:val="en-US"/>
-        </w:rPr>
-        <w:t xml:space="preserve"> as a collective term for cut-away views, ghosted views, and expl</w:t>
+        <w:t>Contours</w:t>
+      </w:r>
+      <w:r>
+        <w:rPr>
+          <w:szCs w:val="32"/>
+          <w:lang w:val="en-US"/>
+        </w:rPr>
+        <w:t xml:space="preserve"> of surfaces that would be removed due to opacity remain visible as the amount of illumination received is taken as a measure whether a point should be visible or not</w:t>
+      </w:r>
+      <w:r>
+        <w:rPr>
+          <w:szCs w:val="32"/>
+          <w:lang w:val="en-US"/>
+        </w:rPr>
+        <w:t>.</w:t>
+      </w:r>
+      <w:r>
+        <w:rPr>
+          <w:szCs w:val="32"/>
+          <w:lang w:val="en-US"/>
+        </w:rPr>
+        <w:t xml:space="preserve"> </w:t>
+      </w:r>
+    </w:p>
+    <w:p>
+      <w:pPr>
+        <w:rPr>
+          <w:szCs w:val="32"/>
+          <w:lang w:val="en-US"/>
+        </w:rPr>
+      </w:pPr>
+      <w:r>
+        <w:rPr>
+          <w:szCs w:val="32"/>
+          <w:lang w:val="en-US"/>
+        </w:rPr>
+        <w:t>B</w:t>
+      </w:r>
+      <w:r>
+        <w:rPr>
+          <w:szCs w:val="32"/>
+          <w:lang w:val="en-US"/>
+        </w:rPr>
+        <w:t>urns et al propose a</w:t>
+      </w:r>
+      <w:r>
+        <w:rPr>
+          <w:szCs w:val="32"/>
+          <w:lang w:val="en-US"/>
+        </w:rPr>
+        <w:t xml:space="preserve"> multimodal</w:t>
+      </w:r>
+      <w:r>
+        <w:rPr>
+          <w:szCs w:val="32"/>
+          <w:lang w:val="en-US"/>
+        </w:rPr>
+        <w:t xml:space="preserve"> approach that combines </w:t>
+      </w:r>
+      <w:r>
+        <w:rPr>
+          <w:szCs w:val="32"/>
+          <w:lang w:val="en-US"/>
+        </w:rPr>
+        <w:t xml:space="preserve">CT </w:t>
+      </w:r>
+      <w:r>
+        <w:rPr>
+          <w:szCs w:val="32"/>
+          <w:lang w:val="en-US"/>
+        </w:rPr>
+        <w:t>scan</w:t>
+      </w:r>
+      <w:r>
+        <w:rPr>
+          <w:szCs w:val="32"/>
+          <w:lang w:val="en-US"/>
+        </w:rPr>
+        <w:t xml:space="preserve"> data</w:t>
+      </w:r>
+      <w:r>
+        <w:rPr>
+          <w:szCs w:val="32"/>
+          <w:lang w:val="en-US"/>
+        </w:rPr>
+        <w:t xml:space="preserve"> and </w:t>
+      </w:r>
+      <w:r>
+        <w:rPr>
+          <w:szCs w:val="32"/>
+          <w:lang w:val="en-US"/>
+        </w:rPr>
+        <w:t xml:space="preserve">realtime </w:t>
+      </w:r>
+      <w:r>
+        <w:rPr>
+          <w:szCs w:val="32"/>
+          <w:lang w:val="en-US"/>
+        </w:rPr>
+        <w:t>ultrasound data</w:t>
+      </w:r>
+      <w:r>
+        <w:rPr>
+          <w:szCs w:val="32"/>
+          <w:lang w:val="en-US"/>
+        </w:rPr>
+        <w:t xml:space="preserve">. </w:t>
+      </w:r>
+      <w:r>
+        <w:rPr>
+          <w:szCs w:val="32"/>
+          <w:lang w:val="en-US"/>
+        </w:rPr>
+        <w:t>Importance driven shading is used to emphasize features of higher importance that have been revealed through the culling/ghosting.</w:t>
+      </w:r>
+    </w:p>
+    <w:p>
+      <w:pPr>
+        <w:rPr>
+          <w:szCs w:val="32"/>
+          <w:lang w:val="en-US"/>
+        </w:rPr>
+      </w:pPr>
+      <w:r>
+        <w:rPr>
+          <w:szCs w:val="32"/>
+          <w:lang w:val="en-US"/>
+        </w:rPr>
+        <w:t>Ruiz et al</w:t>
+      </w:r>
+      <w:r>
+        <w:rPr>
+          <w:szCs w:val="32"/>
+          <w:lang w:val="en-US"/>
+        </w:rPr>
+        <w:t>.</w:t>
+      </w:r>
+      <w:r>
+        <w:rPr>
+          <w:szCs w:val="32"/>
+          <w:lang w:val="en-US"/>
+        </w:rPr>
+        <w:t xml:space="preserve"> propose atomatic transfer functions</w:t>
+      </w:r>
+      <w:r>
+        <w:rPr>
+          <w:szCs w:val="32"/>
+          <w:lang w:val="en-US"/>
+        </w:rPr>
+        <w:t xml:space="preserve"> that calculate a </w:t>
+      </w:r>
+      <w:r>
+        <w:rPr>
+          <w:szCs w:val="32"/>
+          <w:lang w:val="en-US"/>
+        </w:rPr>
+        <w:t xml:space="preserve">divergence as measure of distance between </w:t>
+      </w:r>
+      <w:r>
+        <w:rPr>
+          <w:szCs w:val="32"/>
+          <w:lang w:val="en-US"/>
+        </w:rPr>
+        <w:t xml:space="preserve">the </w:t>
+      </w:r>
+      <w:r>
+        <w:rPr>
+          <w:szCs w:val="32"/>
+          <w:lang w:val="en-US"/>
+        </w:rPr>
+        <w:t xml:space="preserve">target and </w:t>
+      </w:r>
+      <w:r>
+        <w:rPr>
+          <w:szCs w:val="32"/>
+          <w:lang w:val="en-US"/>
+        </w:rPr>
+        <w:t xml:space="preserve">the </w:t>
+      </w:r>
+      <w:r>
+        <w:rPr>
+          <w:szCs w:val="32"/>
+          <w:lang w:val="en-US"/>
+        </w:rPr>
+        <w:t>actual distribution</w:t>
+      </w:r>
+      <w:r>
+        <w:rPr>
+          <w:szCs w:val="32"/>
+          <w:lang w:val="en-US"/>
+        </w:rPr>
+        <w:t xml:space="preserve"> of... they </w:t>
+      </w:r>
+      <w:r>
+        <w:rPr>
+          <w:szCs w:val="32"/>
+          <w:lang w:val="en-US"/>
+        </w:rPr>
+        <w:t xml:space="preserve">use the rendered image </w:t>
+      </w:r>
+      <w:r>
+        <w:rPr>
+          <w:szCs w:val="32"/>
+          <w:lang w:val="en-US"/>
+        </w:rPr>
+        <w:t>to</w:t>
+      </w:r>
+      <w:r>
+        <w:rPr>
+          <w:szCs w:val="32"/>
+          <w:lang w:val="en-US"/>
+        </w:rPr>
+        <w:t xml:space="preserve"> minimize the distance between desired and rendered</w:t>
+      </w:r>
+      <w:r>
+        <w:rPr>
+          <w:szCs w:val="32"/>
+          <w:lang w:val="en-US"/>
+        </w:rPr>
+        <w:t>…</w:t>
       </w:r>
       <w:bookmarkStart w:id="0" w:name="_GoBack"/>
       <w:bookmarkEnd w:id="0"/>
@@ -785,30 +1101,142 @@
           <w:szCs w:val="32"/>
           <w:lang w:val="en-US"/>
         </w:rPr>
-        <w:t>oded views - to describe expressive visualization techniques that smartly uncover the most important features of the displayed data.</w:t>
-      </w:r>
-    </w:p>
-    <w:p>
-      <w:pPr>
-        <w:rPr>
-          <w:szCs w:val="32"/>
-          <w:lang w:val="en-US"/>
-        </w:rPr>
-      </w:pPr>
-    </w:p>
-    <w:p>
-      <w:pPr>
-        <w:rPr>
-          <w:lang w:val="en-US"/>
-        </w:rPr>
-      </w:pPr>
-      <w:r>
-        <w:rPr>
+        <w:t xml:space="preserve">. </w:t>
+      </w:r>
+      <w:r>
+        <w:rPr>
+          <w:szCs w:val="32"/>
+          <w:lang w:val="en-US"/>
+        </w:rPr>
+        <w:t>leibler distance for defining this asymetric metric</w:t>
+      </w:r>
+    </w:p>
+    <w:p>
+      <w:pPr>
+        <w:rPr>
+          <w:szCs w:val="32"/>
+          <w:lang w:val="en-US"/>
+        </w:rPr>
+      </w:pPr>
+      <w:r>
+        <w:rPr>
+          <w:szCs w:val="32"/>
+          <w:lang w:val="en-US"/>
+        </w:rPr>
+        <w:t xml:space="preserve">Correa et al. </w:t>
+      </w:r>
+    </w:p>
+    <w:p>
+      <w:pPr>
+        <w:rPr>
+          <w:szCs w:val="32"/>
+          <w:lang w:val="en-US"/>
+        </w:rPr>
+      </w:pPr>
+    </w:p>
+    <w:p>
+      <w:pPr>
+        <w:rPr>
+          <w:szCs w:val="32"/>
+          <w:lang w:val="en-US"/>
+        </w:rPr>
+      </w:pPr>
+    </w:p>
+    <w:p>
+      <w:pPr>
+        <w:rPr>
+          <w:szCs w:val="32"/>
+          <w:lang w:val="en-US"/>
+        </w:rPr>
+      </w:pPr>
+    </w:p>
+    <w:p>
+      <w:pPr>
+        <w:rPr>
+          <w:b/>
+          <w:lang w:val="en-US"/>
+        </w:rPr>
+      </w:pPr>
+      <w:r>
+        <w:rPr>
+          <w:b/>
+          <w:lang w:val="en-US"/>
+        </w:rPr>
+        <w:t xml:space="preserve">[conclusion of </w:t>
+      </w:r>
+      <w:r>
+        <w:rPr>
+          <w:b/>
+          <w:lang w:val="en-US"/>
+        </w:rPr>
+        <w:t>the occlusion</w:t>
+      </w:r>
+      <w:r>
+        <w:rPr>
+          <w:b/>
+          <w:lang w:val="en-US"/>
+        </w:rPr>
+        <w:t xml:space="preserve"> sub-section]</w:t>
+      </w:r>
+    </w:p>
+    <w:p>
+      <w:pPr>
+        <w:rPr>
+          <w:szCs w:val="32"/>
+          <w:lang w:val="en-US"/>
+        </w:rPr>
+      </w:pPr>
+      <w:r>
+        <w:rPr>
+          <w:szCs w:val="32"/>
           <w:lang w:val="en-US"/>
         </w:rPr>
         <w:lastRenderedPageBreak/>
-        <w:t>[conclusion of this sub-section]</w:t>
-      </w:r>
+        <w:t>Transfer function based approaches are well suited for volumetric data that contains segmentable structures, such as the organs or bones in a medical scan</w:t>
+      </w:r>
+      <w:r>
+        <w:rPr>
+          <w:szCs w:val="32"/>
+          <w:lang w:val="en-US"/>
+        </w:rPr>
+        <w:t xml:space="preserve">. </w:t>
+      </w:r>
+      <w:r>
+        <w:rPr>
+          <w:szCs w:val="32"/>
+          <w:lang w:val="en-US"/>
+        </w:rPr>
+        <w:t>For molecular data this only holds partially true, as some types of molecules do indeed form solid structures that could be made visible with a TF (membranes, nucleus)</w:t>
+      </w:r>
+      <w:r>
+        <w:rPr>
+          <w:szCs w:val="32"/>
+          <w:lang w:val="en-US"/>
+        </w:rPr>
+        <w:t xml:space="preserve">. </w:t>
+      </w:r>
+      <w:r>
+        <w:rPr>
+          <w:szCs w:val="32"/>
+          <w:lang w:val="en-US"/>
+        </w:rPr>
+        <w:tab/>
+        <w:t>On the other side, within these structures there is a more noise like distribution of these molecules</w:t>
+      </w:r>
+      <w:r>
+        <w:rPr>
+          <w:szCs w:val="32"/>
+          <w:lang w:val="en-US"/>
+        </w:rPr>
+        <w:t>.</w:t>
+      </w:r>
+    </w:p>
+    <w:p>
+      <w:pPr>
+        <w:rPr>
+          <w:lang w:val="en-US"/>
+        </w:rPr>
+      </w:pPr>
       <w:r>
         <w:rPr>
           <w:lang w:val="en-US"/>
@@ -846,19 +1274,11 @@
           <w:lang w:val="en-US"/>
         </w:rPr>
       </w:pPr>
-      <w:proofErr w:type="gramStart"/>
-      <w:r>
-        <w:rPr>
-          <w:lang w:val="en-US"/>
-        </w:rPr>
-        <w:t>due</w:t>
-      </w:r>
-      <w:proofErr w:type="gramEnd"/>
-      <w:r>
-        <w:rPr>
-          <w:lang w:val="en-US"/>
-        </w:rPr>
-        <w:t xml:space="preserve"> to the data type</w:t>
+      <w:r>
+        <w:rPr>
+          <w:lang w:val="en-US"/>
+        </w:rPr>
+        <w:t>due to the data type</w:t>
       </w:r>
       <w:r>
         <w:rPr>
@@ -878,19 +1298,11 @@
         </w:rPr>
         <w:t xml:space="preserve">. </w:t>
       </w:r>
-      <w:proofErr w:type="gramStart"/>
-      <w:r>
-        <w:rPr>
-          <w:lang w:val="en-US"/>
-        </w:rPr>
-        <w:t>in</w:t>
-      </w:r>
-      <w:proofErr w:type="gramEnd"/>
-      <w:r>
-        <w:rPr>
-          <w:lang w:val="en-US"/>
-        </w:rPr>
-        <w:t xml:space="preserve"> our approach, (partial) occlusion of individual objects is not an issues as the data does not contain large singular entities such as polygonal or</w:t>
+      <w:r>
+        <w:rPr>
+          <w:lang w:val="en-US"/>
+        </w:rPr>
+        <w:t>in our approach, (partial) occlusion of individual objects is not an issues as the data does not contain large singular entities such as polygonal or</w:t>
       </w:r>
       <w:r>
         <w:rPr>
@@ -911,19 +1323,11 @@
           <w:lang w:val="en-US"/>
         </w:rPr>
       </w:pPr>
-      <w:proofErr w:type="gramStart"/>
-      <w:r>
-        <w:rPr>
-          <w:lang w:val="en-US"/>
-        </w:rPr>
-        <w:t>instead</w:t>
-      </w:r>
-      <w:proofErr w:type="gramEnd"/>
-      <w:r>
-        <w:rPr>
-          <w:lang w:val="en-US"/>
-        </w:rPr>
-        <w:t xml:space="preserve"> there are thousands of instances of a couple of dozens molecule types</w:t>
+      <w:r>
+        <w:rPr>
+          <w:lang w:val="en-US"/>
+        </w:rPr>
+        <w:t>instead there are thousands of instances of a couple of dozens molecule types</w:t>
       </w:r>
       <w:r>
         <w:rPr>
@@ -931,47 +1335,23 @@
         </w:rPr>
         <w:t xml:space="preserve">. </w:t>
       </w:r>
-      <w:proofErr w:type="gramStart"/>
-      <w:r>
-        <w:rPr>
-          <w:lang w:val="en-US"/>
-        </w:rPr>
-        <w:t>objects</w:t>
-      </w:r>
-      <w:proofErr w:type="gramEnd"/>
-      <w:r>
-        <w:rPr>
-          <w:lang w:val="en-US"/>
-        </w:rPr>
-        <w:t xml:space="preserve"> are never partially cut - just removed or not</w:t>
-      </w:r>
-      <w:r>
-        <w:rPr>
-          <w:lang w:val="en-US"/>
-        </w:rPr>
-        <w:t xml:space="preserve">. </w:t>
-      </w:r>
-      <w:proofErr w:type="spellStart"/>
-      <w:proofErr w:type="gramStart"/>
-      <w:r>
-        <w:rPr>
-          <w:lang w:val="en-US"/>
-        </w:rPr>
-        <w:t>n</w:t>
-      </w:r>
-      <w:r>
-        <w:rPr>
-          <w:lang w:val="en-US"/>
-        </w:rPr>
-        <w:t>ot</w:t>
-      </w:r>
-      <w:proofErr w:type="spellEnd"/>
-      <w:proofErr w:type="gramEnd"/>
-      <w:r>
-        <w:rPr>
-          <w:lang w:val="en-US"/>
-        </w:rPr>
-        <w:t xml:space="preserve"> based on a density function as in TFs in volume rendering</w:t>
+      <w:r>
+        <w:rPr>
+          <w:lang w:val="en-US"/>
+        </w:rPr>
+        <w:t>objects are never partially cut - just removed or not</w:t>
+      </w:r>
+      <w:r>
+        <w:rPr>
+          <w:lang w:val="en-US"/>
+        </w:rPr>
+        <w:t>. n</w:t>
+      </w:r>
+      <w:r>
+        <w:rPr>
+          <w:lang w:val="en-US"/>
+        </w:rPr>
+        <w:t>ot based on a density function as in TFs in volume rendering</w:t>
       </w:r>
       <w:r>
         <w:rPr>
@@ -1070,19 +1450,11 @@
           <w:lang w:val="en-US"/>
         </w:rPr>
       </w:pPr>
-      <w:proofErr w:type="gramStart"/>
-      <w:r>
-        <w:rPr>
-          <w:lang w:val="en-US"/>
-        </w:rPr>
-        <w:t>still</w:t>
-      </w:r>
-      <w:proofErr w:type="gramEnd"/>
-      <w:r>
-        <w:rPr>
-          <w:lang w:val="en-US"/>
-        </w:rPr>
-        <w:t>, principles from existing cutaway algorithms can also be applied to our approach</w:t>
+      <w:r>
+        <w:rPr>
+          <w:lang w:val="en-US"/>
+        </w:rPr>
+        <w:t>still, principles from existing cutaway algorithms can also be applied to our approach</w:t>
       </w:r>
       <w:r>
         <w:rPr>
@@ -1191,7 +1563,6 @@
           <w:lang w:val="en-US"/>
         </w:rPr>
       </w:pPr>
-      <w:proofErr w:type="gramStart"/>
       <w:r>
         <w:rPr>
           <w:lang w:val="en-US"/>
@@ -1202,28 +1573,13 @@
         <w:rPr>
           <w:lang w:val="en-US"/>
         </w:rPr>
-        <w:t>ur</w:t>
-      </w:r>
-      <w:proofErr w:type="gramEnd"/>
-      <w:r>
-        <w:rPr>
-          <w:lang w:val="en-US"/>
-        </w:rPr>
-        <w:t xml:space="preserve"> data according to the </w:t>
-      </w:r>
-      <w:proofErr w:type="spellStart"/>
-      <w:r>
-        <w:rPr>
-          <w:lang w:val="en-US"/>
-        </w:rPr>
-        <w:t>Elmqvist</w:t>
-      </w:r>
-      <w:proofErr w:type="spellEnd"/>
-      <w:r>
-        <w:rPr>
-          <w:lang w:val="en-US"/>
-        </w:rPr>
-        <w:t xml:space="preserve"> </w:t>
+        <w:t xml:space="preserve">ur data according to the </w:t>
+      </w:r>
+      <w:r>
+        <w:rPr>
+          <w:lang w:val="en-US"/>
+        </w:rPr>
+        <w:t xml:space="preserve">Elmqvist </w:t>
       </w:r>
       <w:r>
         <w:rPr>
@@ -1289,21 +1645,7 @@
         <w:rPr>
           <w:lang w:val="en-US"/>
         </w:rPr>
-        <w:t xml:space="preserve">high proximity: hundreds of thousands (millions?) of molecules of dozens of different types, </w:t>
-      </w:r>
-      <w:proofErr w:type="spellStart"/>
-      <w:r>
-        <w:rPr>
-          <w:lang w:val="en-US"/>
-        </w:rPr>
-        <w:t>densly</w:t>
-      </w:r>
-      <w:proofErr w:type="spellEnd"/>
-      <w:r>
-        <w:rPr>
-          <w:lang w:val="en-US"/>
-        </w:rPr>
-        <w:t xml:space="preserve"> packed</w:t>
+        <w:t>high proximity: hundreds of thousands (millions?) of molecules of dozens of different types, densly packed</w:t>
       </w:r>
     </w:p>
     <w:p>
@@ -1424,6 +1766,7 @@
           <w:szCs w:val="36"/>
           <w:lang w:val="en-US"/>
         </w:rPr>
+        <w:lastRenderedPageBreak/>
         <w:t>X Discussion</w:t>
       </w:r>
       <w:r>
@@ -1451,47 +1794,26 @@
         </w:rPr>
         <w:t xml:space="preserve">X.1 </w:t>
       </w:r>
-      <w:proofErr w:type="spellStart"/>
       <w:r>
         <w:rPr>
           <w:sz w:val="32"/>
           <w:szCs w:val="32"/>
           <w:lang w:val="en-US"/>
         </w:rPr>
-        <w:t>Elmqvist’s</w:t>
-      </w:r>
-      <w:proofErr w:type="spellEnd"/>
-      <w:r>
-        <w:rPr>
-          <w:sz w:val="32"/>
-          <w:szCs w:val="32"/>
-          <w:lang w:val="en-US"/>
-        </w:rPr>
-        <w:t xml:space="preserve"> taxonomy for occlusion management</w:t>
-      </w:r>
-    </w:p>
-    <w:p>
-      <w:pPr>
-        <w:rPr>
-          <w:lang w:val="en-US"/>
-        </w:rPr>
-      </w:pPr>
-      <w:proofErr w:type="spellStart"/>
-      <w:proofErr w:type="gramStart"/>
-      <w:r>
-        <w:rPr>
-          <w:lang w:val="en-US"/>
-        </w:rPr>
-        <w:lastRenderedPageBreak/>
-        <w:t>elmqvist</w:t>
-      </w:r>
-      <w:proofErr w:type="spellEnd"/>
-      <w:proofErr w:type="gramEnd"/>
-      <w:r>
-        <w:rPr>
-          <w:lang w:val="en-US"/>
-        </w:rPr>
-        <w:t xml:space="preserve"> et al described a taxonomy of occlusion </w:t>
+        <w:t>Elmqvist’s taxonomy for occlusion management</w:t>
+      </w:r>
+    </w:p>
+    <w:p>
+      <w:pPr>
+        <w:rPr>
+          <w:lang w:val="en-US"/>
+        </w:rPr>
+      </w:pPr>
+      <w:r>
+        <w:rPr>
+          <w:lang w:val="en-US"/>
+        </w:rPr>
+        <w:t xml:space="preserve">elmqvist et al described a taxonomy of occlusion </w:t>
       </w:r>
       <w:r>
         <w:rPr>
@@ -1511,19 +1833,11 @@
         </w:rPr>
         <w:t xml:space="preserve">. </w:t>
       </w:r>
-      <w:proofErr w:type="gramStart"/>
-      <w:r>
-        <w:rPr>
-          <w:lang w:val="en-US"/>
-        </w:rPr>
-        <w:t>the</w:t>
-      </w:r>
-      <w:proofErr w:type="gramEnd"/>
-      <w:r>
-        <w:rPr>
-          <w:lang w:val="en-US"/>
-        </w:rPr>
-        <w:t xml:space="preserve"> techniques can be grouped into five different design patterns that support different tasks and are suitable for different data types</w:t>
+      <w:r>
+        <w:rPr>
+          <w:lang w:val="en-US"/>
+        </w:rPr>
+        <w:t>the techniques can be grouped into five different design patterns that support different tasks and are suitable for different data types</w:t>
       </w:r>
       <w:r>
         <w:rPr>
@@ -1531,19 +1845,11 @@
         </w:rPr>
         <w:t xml:space="preserve">. </w:t>
       </w:r>
-      <w:proofErr w:type="gramStart"/>
-      <w:r>
-        <w:rPr>
-          <w:lang w:val="en-US"/>
-        </w:rPr>
-        <w:t>the</w:t>
-      </w:r>
-      <w:proofErr w:type="gramEnd"/>
-      <w:r>
-        <w:rPr>
-          <w:lang w:val="en-US"/>
-        </w:rPr>
-        <w:t xml:space="preserve"> </w:t>
+      <w:r>
+        <w:rPr>
+          <w:lang w:val="en-US"/>
+        </w:rPr>
+        <w:t xml:space="preserve">the </w:t>
       </w:r>
       <w:r>
         <w:rPr>
@@ -1594,19 +1900,11 @@
           <w:lang w:val="en-US"/>
         </w:rPr>
       </w:pPr>
-      <w:proofErr w:type="gramStart"/>
-      <w:r>
-        <w:rPr>
-          <w:lang w:val="en-US"/>
-        </w:rPr>
-        <w:t>virtual</w:t>
-      </w:r>
-      <w:proofErr w:type="gramEnd"/>
-      <w:r>
-        <w:rPr>
-          <w:lang w:val="en-US"/>
-        </w:rPr>
-        <w:t xml:space="preserve"> x-ray </w:t>
+      <w:r>
+        <w:rPr>
+          <w:lang w:val="en-US"/>
+        </w:rPr>
+        <w:t xml:space="preserve">virtual x-ray </w:t>
       </w:r>
       <w:r>
         <w:rPr>
@@ -1642,55 +1940,13 @@
         <w:rPr>
           <w:lang w:val="en-US"/>
         </w:rPr>
-        <w:t xml:space="preserve">they can </w:t>
-      </w:r>
-      <w:proofErr w:type="gramStart"/>
-      <w:r>
-        <w:rPr>
-          <w:lang w:val="en-US"/>
-        </w:rPr>
-        <w:t>handle  dense</w:t>
-      </w:r>
-      <w:proofErr w:type="gramEnd"/>
-      <w:r>
-        <w:rPr>
-          <w:lang w:val="en-US"/>
-        </w:rPr>
-        <w:t xml:space="preserve"> data (high proximity) with </w:t>
-      </w:r>
-      <w:proofErr w:type="spellStart"/>
-      <w:r>
-        <w:rPr>
-          <w:lang w:val="en-US"/>
-        </w:rPr>
-        <w:t>enclosement</w:t>
-      </w:r>
-      <w:proofErr w:type="spellEnd"/>
-      <w:r>
-        <w:rPr>
-          <w:lang w:val="en-US"/>
-        </w:rPr>
-        <w:t>, containment, ..</w:t>
-      </w:r>
-      <w:r>
-        <w:rPr>
-          <w:lang w:val="en-US"/>
-        </w:rPr>
-        <w:t xml:space="preserve"> </w:t>
-      </w:r>
-      <w:proofErr w:type="gramStart"/>
-      <w:r>
-        <w:rPr>
-          <w:lang w:val="en-US"/>
-        </w:rPr>
-        <w:t>they</w:t>
-      </w:r>
-      <w:proofErr w:type="gramEnd"/>
-      <w:r>
-        <w:rPr>
-          <w:lang w:val="en-US"/>
-        </w:rPr>
-        <w:t xml:space="preserve"> </w:t>
+        <w:t>they can handle  dense data (high proximity) with enclosement, containment, ..</w:t>
+      </w:r>
+      <w:r>
+        <w:rPr>
+          <w:lang w:val="en-US"/>
+        </w:rPr>
+        <w:t xml:space="preserve"> they </w:t>
       </w:r>
       <w:r>
         <w:rPr>
@@ -1711,19 +1967,11 @@
           <w:lang w:val="en-US"/>
         </w:rPr>
       </w:pPr>
-      <w:proofErr w:type="gramStart"/>
-      <w:r>
-        <w:rPr>
-          <w:lang w:val="en-US"/>
-        </w:rPr>
-        <w:t>inherent</w:t>
-      </w:r>
-      <w:proofErr w:type="gramEnd"/>
-      <w:r>
-        <w:rPr>
-          <w:lang w:val="en-US"/>
-        </w:rPr>
-        <w:t xml:space="preserve"> downsides: </w:t>
+      <w:r>
+        <w:rPr>
+          <w:lang w:val="en-US"/>
+        </w:rPr>
+        <w:t xml:space="preserve">inherent downsides: </w:t>
       </w:r>
     </w:p>
     <w:p>
@@ -1737,19 +1985,11 @@
           <w:lang w:val="en-US"/>
         </w:rPr>
       </w:pPr>
-      <w:proofErr w:type="gramStart"/>
-      <w:r>
-        <w:rPr>
-          <w:lang w:val="en-US"/>
-        </w:rPr>
-        <w:t>weakens</w:t>
-      </w:r>
-      <w:proofErr w:type="gramEnd"/>
-      <w:r>
-        <w:rPr>
-          <w:lang w:val="en-US"/>
-        </w:rPr>
-        <w:t xml:space="preserve"> occlusion depth cues =&gt; decrease in depth perception, makes spatial relation difficult</w:t>
+      <w:r>
+        <w:rPr>
+          <w:lang w:val="en-US"/>
+        </w:rPr>
+        <w:t>weakens occlusion depth cues =&gt; decrease in depth perception, makes spatial relation difficult</w:t>
       </w:r>
       <w:r>
         <w:rPr>
@@ -1856,14 +2096,12 @@
           <w:lang w:val="en-US"/>
         </w:rPr>
       </w:pPr>
-      <w:proofErr w:type="gramStart"/>
       <w:r>
         <w:rPr>
           <w:lang w:val="en-US"/>
         </w:rPr>
         <w:t>the</w:t>
       </w:r>
-      <w:proofErr w:type="gramEnd"/>
       <w:r>
         <w:rPr>
           <w:lang w:val="en-US"/>
@@ -1960,19 +2198,11 @@
           <w:lang w:val="en-US"/>
         </w:rPr>
       </w:pPr>
-      <w:proofErr w:type="gramStart"/>
-      <w:r>
-        <w:rPr>
-          <w:lang w:val="en-US"/>
-        </w:rPr>
-        <w:t>spatial</w:t>
-      </w:r>
-      <w:proofErr w:type="gramEnd"/>
-      <w:r>
-        <w:rPr>
-          <w:lang w:val="en-US"/>
-        </w:rPr>
-        <w:t xml:space="preserve"> relation</w:t>
+      <w:r>
+        <w:rPr>
+          <w:lang w:val="en-US"/>
+        </w:rPr>
+        <w:t>spatial relation</w:t>
       </w:r>
       <w:r>
         <w:rPr>
@@ -1999,33 +2229,11 @@
           <w:lang w:val="en-US"/>
         </w:rPr>
       </w:pPr>
-      <w:proofErr w:type="gramStart"/>
-      <w:r>
-        <w:rPr>
-          <w:lang w:val="en-US"/>
-        </w:rPr>
-        <w:t>other</w:t>
-      </w:r>
-      <w:proofErr w:type="gramEnd"/>
-      <w:r>
-        <w:rPr>
-          <w:lang w:val="en-US"/>
-        </w:rPr>
-        <w:t xml:space="preserve"> techniques such as multiple view, </w:t>
-      </w:r>
-      <w:proofErr w:type="spellStart"/>
-      <w:r>
-        <w:rPr>
-          <w:lang w:val="en-US"/>
-        </w:rPr>
-        <w:t>tourplanners</w:t>
-      </w:r>
-      <w:proofErr w:type="spellEnd"/>
-      <w:r>
-        <w:rPr>
-          <w:lang w:val="en-US"/>
-        </w:rPr>
-        <w:t>, volumetric probes, and projection distorter would not be well suited to gain the desired insight int</w:t>
+      <w:r>
+        <w:rPr>
+          <w:lang w:val="en-US"/>
+        </w:rPr>
+        <w:t>other techniques such as multiple view, tourplanners, volumetric probes, and projection distorter would not be well suited to gain the desired insight int</w:t>
       </w:r>
       <w:r>
         <w:rPr>
@@ -2045,19 +2253,11 @@
           <w:lang w:val="en-US"/>
         </w:rPr>
       </w:pPr>
-      <w:proofErr w:type="gramStart"/>
-      <w:r>
-        <w:rPr>
-          <w:lang w:val="en-US"/>
-        </w:rPr>
-        <w:t>multiple</w:t>
-      </w:r>
-      <w:proofErr w:type="gramEnd"/>
-      <w:r>
-        <w:rPr>
-          <w:lang w:val="en-US"/>
-        </w:rPr>
-        <w:t xml:space="preserve"> viewports, tour planners: </w:t>
+      <w:r>
+        <w:rPr>
+          <w:lang w:val="en-US"/>
+        </w:rPr>
+        <w:t xml:space="preserve">multiple viewports, tour planners: </w:t>
       </w:r>
       <w:r>
         <w:rPr>
@@ -2157,16 +2357,8 @@
         <w:rPr>
           <w:lang w:val="en-US"/>
         </w:rPr>
-        <w:t>techniques can be grouped into techniques that</w:t>
-      </w:r>
-      <w:proofErr w:type="gramStart"/>
-      <w:r>
-        <w:rPr>
-          <w:lang w:val="en-US"/>
-        </w:rPr>
-        <w:t>..</w:t>
-      </w:r>
-      <w:proofErr w:type="gramEnd"/>
+        <w:t>techniques can be grouped into techniques that..</w:t>
+      </w:r>
     </w:p>
     <w:p>
       <w:pPr>
@@ -2245,6 +2437,56 @@
     </w:sectPr>
   </w:body>
 </w:document>
+</file>
+
+<file path=word/endnotes.xml><?xml version="1.0" encoding="utf-8"?>
+<w:endnotes xmlns:wpc="http://schemas.microsoft.com/office/word/2010/wordprocessingCanvas" xmlns:mc="http://schemas.openxmlformats.org/markup-compatibility/2006" xmlns:o="urn:schemas-microsoft-com:office:office" xmlns:r="http://schemas.openxmlformats.org/officeDocument/2006/relationships" xmlns:m="http://schemas.openxmlformats.org/officeDocument/2006/math" xmlns:v="urn:schemas-microsoft-com:vml" xmlns:wp14="http://schemas.microsoft.com/office/word/2010/wordprocessingDrawing" xmlns:wp="http://schemas.openxmlformats.org/drawingml/2006/wordprocessingDrawing" xmlns:w10="urn:schemas-microsoft-com:office:word" xmlns:w="http://schemas.openxmlformats.org/wordprocessingml/2006/main" xmlns:w14="http://schemas.microsoft.com/office/word/2010/wordml" xmlns:w15="http://schemas.microsoft.com/office/word/2012/wordml" xmlns:wpg="http://schemas.microsoft.com/office/word/2010/wordprocessingGroup" xmlns:wpi="http://schemas.microsoft.com/office/word/2010/wordprocessingInk" xmlns:wne="http://schemas.microsoft.com/office/word/2006/wordml" xmlns:wps="http://schemas.microsoft.com/office/word/2010/wordprocessingShape" mc:Ignorable="w14 w15 wp14">
+  <w:endnote w:type="separator" w:id="-1">
+    <w:p>
+      <w:pPr>
+        <w:spacing w:after="0" w:line="240" w:lineRule="auto"/>
+      </w:pPr>
+      <w:r>
+        <w:separator/>
+      </w:r>
+    </w:p>
+  </w:endnote>
+  <w:endnote w:type="continuationSeparator" w:id="0">
+    <w:p>
+      <w:pPr>
+        <w:spacing w:after="0" w:line="240" w:lineRule="auto"/>
+      </w:pPr>
+      <w:r>
+        <w:continuationSeparator/>
+      </w:r>
+    </w:p>
+  </w:endnote>
+</w:endnotes>
+</file>
+
+<file path=word/footnotes.xml><?xml version="1.0" encoding="utf-8"?>
+<w:footnotes xmlns:wpc="http://schemas.microsoft.com/office/word/2010/wordprocessingCanvas" xmlns:mc="http://schemas.openxmlformats.org/markup-compatibility/2006" xmlns:o="urn:schemas-microsoft-com:office:office" xmlns:r="http://schemas.openxmlformats.org/officeDocument/2006/relationships" xmlns:m="http://schemas.openxmlformats.org/officeDocument/2006/math" xmlns:v="urn:schemas-microsoft-com:vml" xmlns:wp14="http://schemas.microsoft.com/office/word/2010/wordprocessingDrawing" xmlns:wp="http://schemas.openxmlformats.org/drawingml/2006/wordprocessingDrawing" xmlns:w10="urn:schemas-microsoft-com:office:word" xmlns:w="http://schemas.openxmlformats.org/wordprocessingml/2006/main" xmlns:w14="http://schemas.microsoft.com/office/word/2010/wordml" xmlns:w15="http://schemas.microsoft.com/office/word/2012/wordml" xmlns:wpg="http://schemas.microsoft.com/office/word/2010/wordprocessingGroup" xmlns:wpi="http://schemas.microsoft.com/office/word/2010/wordprocessingInk" xmlns:wne="http://schemas.microsoft.com/office/word/2006/wordml" xmlns:wps="http://schemas.microsoft.com/office/word/2010/wordprocessingShape" mc:Ignorable="w14 w15 wp14">
+  <w:footnote w:type="separator" w:id="-1">
+    <w:p>
+      <w:pPr>
+        <w:spacing w:after="0" w:line="240" w:lineRule="auto"/>
+      </w:pPr>
+      <w:r>
+        <w:separator/>
+      </w:r>
+    </w:p>
+  </w:footnote>
+  <w:footnote w:type="continuationSeparator" w:id="0">
+    <w:p>
+      <w:pPr>
+        <w:spacing w:after="0" w:line="240" w:lineRule="auto"/>
+      </w:pPr>
+      <w:r>
+        <w:continuationSeparator/>
+      </w:r>
+    </w:p>
+  </w:footnote>
+</w:footnotes>
 </file>
 
 <file path=word/numbering.xml><?xml version="1.0" encoding="utf-8"?>
@@ -3380,6 +3622,50 @@
       <w:contextualSpacing/>
     </w:pPr>
   </w:style>
+  <w:style w:type="paragraph" w:styleId="Header">
+    <w:name w:val="header"/>
+    <w:basedOn w:val="Normal"/>
+    <w:link w:val="HeaderChar"/>
+    <w:uiPriority w:val="99"/>
+    <w:unhideWhenUsed/>
+    <w:rsid w:val="006D4C32"/>
+    <w:pPr>
+      <w:tabs>
+        <w:tab w:val="center" w:pos="4536"/>
+        <w:tab w:val="right" w:pos="9072"/>
+      </w:tabs>
+      <w:spacing w:after="0" w:line="240" w:lineRule="auto"/>
+    </w:pPr>
+  </w:style>
+  <w:style w:type="character" w:customStyle="1" w:styleId="HeaderChar">
+    <w:name w:val="Header Char"/>
+    <w:basedOn w:val="DefaultParagraphFont"/>
+    <w:link w:val="Header"/>
+    <w:uiPriority w:val="99"/>
+    <w:rsid w:val="006D4C32"/>
+  </w:style>
+  <w:style w:type="paragraph" w:styleId="Footer">
+    <w:name w:val="footer"/>
+    <w:basedOn w:val="Normal"/>
+    <w:link w:val="FooterChar"/>
+    <w:uiPriority w:val="99"/>
+    <w:unhideWhenUsed/>
+    <w:rsid w:val="006D4C32"/>
+    <w:pPr>
+      <w:tabs>
+        <w:tab w:val="center" w:pos="4536"/>
+        <w:tab w:val="right" w:pos="9072"/>
+      </w:tabs>
+      <w:spacing w:after="0" w:line="240" w:lineRule="auto"/>
+    </w:pPr>
+  </w:style>
+  <w:style w:type="character" w:customStyle="1" w:styleId="FooterChar">
+    <w:name w:val="Footer Char"/>
+    <w:basedOn w:val="DefaultParagraphFont"/>
+    <w:link w:val="Footer"/>
+    <w:uiPriority w:val="99"/>
+    <w:rsid w:val="006D4C32"/>
+  </w:style>
 </w:styles>
 </file>
 

</xml_diff>

<commit_message>
finished occlusion management part of related work (citations not yet included)
</commit_message>
<xml_diff>
--- a/related work/related work.docx
+++ b/related work/related work.docx
@@ -1,6 +1,6 @@
 
 <file path=word/document.xml><?xml version="1.0" encoding="utf-8"?>
-<w:document xmlns:wpc="http://schemas.microsoft.com/office/word/2010/wordprocessingCanvas" xmlns:mc="http://schemas.openxmlformats.org/markup-compatibility/2006" xmlns:o="urn:schemas-microsoft-com:office:office" xmlns:r="http://schemas.openxmlformats.org/officeDocument/2006/relationships" xmlns:m="http://schemas.openxmlformats.org/officeDocument/2006/math" xmlns:v="urn:schemas-microsoft-com:vml" xmlns:wp14="http://schemas.microsoft.com/office/word/2010/wordprocessingDrawing" xmlns:wp="http://schemas.openxmlformats.org/drawingml/2006/wordprocessingDrawing" xmlns:w10="urn:schemas-microsoft-com:office:word" xmlns:w="http://schemas.openxmlformats.org/wordprocessingml/2006/main" xmlns:w14="http://schemas.microsoft.com/office/word/2010/wordml" xmlns:w15="http://schemas.microsoft.com/office/word/2012/wordml" xmlns:wpg="http://schemas.microsoft.com/office/word/2010/wordprocessingGroup" xmlns:wpi="http://schemas.microsoft.com/office/word/2010/wordprocessingInk" xmlns:wne="http://schemas.microsoft.com/office/word/2006/wordml" xmlns:wps="http://schemas.microsoft.com/office/word/2010/wordprocessingShape" mc:Ignorable="w14 w15 wp14">
+<w:document xmlns:ve="http://schemas.openxmlformats.org/markup-compatibility/2006" xmlns:o="urn:schemas-microsoft-com:office:office" xmlns:r="http://schemas.openxmlformats.org/officeDocument/2006/relationships" xmlns:m="http://schemas.openxmlformats.org/officeDocument/2006/math" xmlns:v="urn:schemas-microsoft-com:vml" xmlns:wp="http://schemas.openxmlformats.org/drawingml/2006/wordprocessingDrawing" xmlns:w10="urn:schemas-microsoft-com:office:word" xmlns:w="http://schemas.openxmlformats.org/wordprocessingml/2006/main" xmlns:wne="http://schemas.microsoft.com/office/word/2006/wordml">
   <w:body>
     <w:p>
       <w:pPr>
@@ -53,12 +53,6 @@
         <w:rPr>
           <w:lang w:val="en-US"/>
         </w:rPr>
-        <w:t xml:space="preserve"> </w:t>
-      </w:r>
-      <w:r>
-        <w:rPr>
-          <w:lang w:val="en-US"/>
-        </w:rPr>
         <w:t xml:space="preserve">will </w:t>
       </w:r>
       <w:r>
@@ -89,25 +83,7 @@
         <w:rPr>
           <w:lang w:val="en-US"/>
         </w:rPr>
-        <w:t xml:space="preserve"> //</w:t>
-      </w:r>
-      <w:r>
-        <w:rPr>
-          <w:lang w:val="en-US"/>
-        </w:rPr>
-        <w:t>After we present a short historic overview of the development of cutaway technique</w:t>
-      </w:r>
-      <w:r>
-        <w:rPr>
-          <w:lang w:val="en-US"/>
-        </w:rPr>
-        <w:t>s</w:t>
-      </w:r>
-      <w:r>
-        <w:rPr>
-          <w:lang w:val="en-US"/>
-        </w:rPr>
-        <w:t xml:space="preserve"> we discuss</w:t>
+        <w:t xml:space="preserve"> //After we present a short historic overview of the development of cutaway techniques we discuss</w:t>
       </w:r>
       <w:r>
         <w:rPr>
@@ -259,28 +235,7 @@
           <w:szCs w:val="32"/>
           <w:lang w:val="en-US"/>
         </w:rPr>
-        <w:t>[diepstraten</w:t>
-      </w:r>
-      <w:r>
-        <w:rPr>
-          <w:szCs w:val="32"/>
-          <w:lang w:val="en-US"/>
-        </w:rPr>
-        <w:t>2002</w:t>
-      </w:r>
-      <w:r>
-        <w:rPr>
-          <w:szCs w:val="32"/>
-          <w:lang w:val="en-US"/>
-        </w:rPr>
-        <w:t>]</w:t>
-      </w:r>
-      <w:r>
-        <w:rPr>
-          <w:szCs w:val="32"/>
-          <w:lang w:val="en-US"/>
-        </w:rPr>
-        <w:t xml:space="preserve"> </w:t>
+        <w:t>[diepstraten2002]</w:t>
       </w:r>
       <w:r>
         <w:rPr>
@@ -315,21 +270,7 @@
           <w:szCs w:val="32"/>
           <w:lang w:val="en-US"/>
         </w:rPr>
-        <w:t>view-dependent</w:t>
-      </w:r>
-      <w:r>
-        <w:rPr>
-          <w:szCs w:val="32"/>
-          <w:lang w:val="en-US"/>
-        </w:rPr>
-        <w:t xml:space="preserve"> </w:t>
-      </w:r>
-      <w:r>
-        <w:rPr>
-          <w:szCs w:val="32"/>
-          <w:lang w:val="en-US"/>
-        </w:rPr>
-        <w:t>transparency model</w:t>
+        <w:t>view-dependenttransparency model</w:t>
       </w:r>
       <w:r>
         <w:rPr>
@@ -358,14 +299,21 @@
           <w:szCs w:val="32"/>
           <w:lang w:val="en-US"/>
         </w:rPr>
-        <w:t xml:space="preserve">Analogous to the cutaways for polygonal representations, Weißkopf et al. developed an interactive clipping technique for volume rendering. </w:t>
-      </w:r>
-      <w:r>
-        <w:rPr>
-          <w:szCs w:val="32"/>
-          <w:lang w:val="en-US"/>
-        </w:rPr>
-        <w:t>[I don’t really know, which aspect to highlight in this paper…]</w:t>
+        <w:t>Analogous to the cutaways for polygonal representations, Weißkopf et al. developed an interactive clipping technique for volume rendering</w:t>
+      </w:r>
+      <w:r>
+        <w:rPr>
+          <w:szCs w:val="32"/>
+          <w:lang w:val="en-US"/>
+        </w:rPr>
+        <w:t xml:space="preserve"> that supports complex clipping geometries</w:t>
+      </w:r>
+      <w:r>
+        <w:rPr>
+          <w:szCs w:val="32"/>
+          <w:lang w:val="en-US"/>
+        </w:rPr>
+        <w:t xml:space="preserve">. </w:t>
       </w:r>
     </w:p>
     <w:p>
@@ -460,6 +408,35 @@
         </w:rPr>
         <w:t>[importance driven feature enhancement]</w:t>
       </w:r>
+    </w:p>
+    <w:p>
+      <w:pPr>
+        <w:rPr>
+          <w:szCs w:val="32"/>
+          <w:lang w:val="en-US"/>
+        </w:rPr>
+      </w:pPr>
+      <w:r>
+        <w:rPr>
+          <w:szCs w:val="32"/>
+          <w:lang w:val="en-US"/>
+        </w:rPr>
+        <w:t xml:space="preserve">In 2005, Viola et al. </w:t>
+      </w:r>
+      <w:r>
+        <w:rPr>
+          <w:szCs w:val="32"/>
+          <w:lang w:val="en-US"/>
+        </w:rPr>
+        <w:t xml:space="preserve">give an overview of current </w:t>
+      </w:r>
+      <w:r>
+        <w:rPr>
+          <w:szCs w:val="32"/>
+          <w:lang w:val="en-US"/>
+        </w:rPr>
+        <w:t>“smart visibility”</w:t>
+      </w:r>
       <w:r>
         <w:rPr>
           <w:szCs w:val="32"/>
@@ -467,27 +444,89 @@
         </w:rPr>
         <w:t xml:space="preserve"> </w:t>
       </w:r>
-    </w:p>
-    <w:p>
-      <w:pPr>
-        <w:rPr>
-          <w:szCs w:val="32"/>
-          <w:lang w:val="en-US"/>
-        </w:rPr>
-      </w:pPr>
-      <w:r>
-        <w:rPr>
-          <w:szCs w:val="32"/>
-          <w:lang w:val="en-US"/>
-        </w:rPr>
-        <w:t>In 2005, Viola et al. coined the term “smart visibility”</w:t>
-      </w:r>
-      <w:r>
-        <w:rPr>
-          <w:szCs w:val="32"/>
-          <w:lang w:val="en-US"/>
-        </w:rPr>
-        <w:t xml:space="preserve"> as a collective term for cut-away views, ghosted views, and exploded views - to describe expressive visualization techniques that smartly uncover the most important features of the displayed data.</w:t>
+      <w:r>
+        <w:rPr>
+          <w:szCs w:val="32"/>
+          <w:lang w:val="en-US"/>
+        </w:rPr>
+        <w:t>techniques that comprise</w:t>
+      </w:r>
+      <w:r>
+        <w:rPr>
+          <w:szCs w:val="32"/>
+          <w:lang w:val="en-US"/>
+        </w:rPr>
+        <w:t xml:space="preserve"> expressive visualization techniques that smartly uncover the most important features of the displayed data</w:t>
+      </w:r>
+      <w:r>
+        <w:rPr>
+          <w:szCs w:val="32"/>
+          <w:lang w:val="en-US"/>
+        </w:rPr>
+        <w:t>, such as cut-away views, ghosted views, and exploded views</w:t>
+      </w:r>
+      <w:r>
+        <w:rPr>
+          <w:szCs w:val="32"/>
+          <w:lang w:val="en-US"/>
+        </w:rPr>
+        <w:t>.</w:t>
+      </w:r>
+      <w:r>
+        <w:rPr>
+          <w:szCs w:val="32"/>
+          <w:lang w:val="en-US"/>
+        </w:rPr>
+        <w:t xml:space="preserve"> </w:t>
+      </w:r>
+      <w:r>
+        <w:rPr>
+          <w:szCs w:val="32"/>
+          <w:lang w:val="en-US"/>
+        </w:rPr>
+        <w:t xml:space="preserve">baer et al </w:t>
+      </w:r>
+      <w:r>
+        <w:rPr>
+          <w:szCs w:val="32"/>
+          <w:lang w:val="en-US"/>
+        </w:rPr>
+        <w:t>published a</w:t>
+      </w:r>
+      <w:r>
+        <w:rPr>
+          <w:szCs w:val="32"/>
+          <w:lang w:val="en-US"/>
+        </w:rPr>
+        <w:t xml:space="preserve"> perceptual evaluation of</w:t>
+      </w:r>
+      <w:r>
+        <w:rPr>
+          <w:szCs w:val="32"/>
+          <w:lang w:val="en-US"/>
+        </w:rPr>
+        <w:t xml:space="preserve"> </w:t>
+      </w:r>
+      <w:r>
+        <w:rPr>
+          <w:szCs w:val="32"/>
+          <w:lang w:val="en-US"/>
+        </w:rPr>
+        <w:t xml:space="preserve">smart visibility </w:t>
+      </w:r>
+      <w:r>
+        <w:rPr>
+          <w:szCs w:val="32"/>
+          <w:lang w:val="en-US"/>
+        </w:rPr>
+        <w:t>techniques for two</w:t>
+      </w:r>
+      <w:r>
+        <w:rPr>
+          <w:szCs w:val="32"/>
+          <w:lang w:val="en-US"/>
+        </w:rPr>
+        <w:t xml:space="preserve"> ghosted view approaches in comparison to semi-transparent approaches. the results clearly favored the ghosted view techniques.</w:t>
       </w:r>
     </w:p>
     <w:p>
@@ -517,7 +556,91 @@
           <w:szCs w:val="32"/>
           <w:lang w:val="en-US"/>
         </w:rPr>
-        <w:t>Krüger – neck dissect</w:t>
+        <w:t>A. Kr</w:t>
+      </w:r>
+      <w:r>
+        <w:rPr>
+          <w:szCs w:val="32"/>
+          <w:lang w:val="en-US"/>
+        </w:rPr>
+        <w:t>ü</w:t>
+      </w:r>
+      <w:r>
+        <w:rPr>
+          <w:szCs w:val="32"/>
+          <w:lang w:val="en-US"/>
+        </w:rPr>
+        <w:t>ger et al. combined visualization and interaction techniques such as cutaway views, silhouettes and color</w:t>
+      </w:r>
+      <w:r>
+        <w:rPr>
+          <w:szCs w:val="32"/>
+          <w:lang w:val="en-US"/>
+        </w:rPr>
+        <w:t>-</w:t>
+      </w:r>
+      <w:r>
+        <w:rPr>
+          <w:szCs w:val="32"/>
+          <w:lang w:val="en-US"/>
+        </w:rPr>
+        <w:t>coded distances  to</w:t>
+      </w:r>
+      <w:r>
+        <w:rPr>
+          <w:szCs w:val="32"/>
+          <w:lang w:val="en-US"/>
+        </w:rPr>
+        <w:t xml:space="preserve"> </w:t>
+      </w:r>
+      <w:r>
+        <w:rPr>
+          <w:szCs w:val="32"/>
+          <w:lang w:val="en-US"/>
+        </w:rPr>
+        <w:t>improve the spatial perception of feature arrangement for</w:t>
+      </w:r>
+      <w:r>
+        <w:rPr>
+          <w:szCs w:val="32"/>
+          <w:lang w:val="en-US"/>
+        </w:rPr>
+        <w:t xml:space="preserve"> </w:t>
+      </w:r>
+      <w:r>
+        <w:rPr>
+          <w:szCs w:val="32"/>
+          <w:lang w:val="en-US"/>
+        </w:rPr>
+        <w:t>surgical planning.  lymph nodes are emphasized using</w:t>
+      </w:r>
+      <w:r>
+        <w:rPr>
+          <w:szCs w:val="32"/>
+          <w:lang w:val="en-US"/>
+        </w:rPr>
+        <w:t xml:space="preserve"> </w:t>
+      </w:r>
+      <w:r>
+        <w:rPr>
+          <w:szCs w:val="32"/>
+          <w:lang w:val="en-US"/>
+        </w:rPr>
+        <w:t xml:space="preserve">ghosted views to easily convey their spatial </w:t>
+      </w:r>
+      <w:r>
+        <w:rPr>
+          <w:szCs w:val="32"/>
+          <w:lang w:val="en-US"/>
+        </w:rPr>
+        <w:t>p</w:t>
+      </w:r>
+      <w:r>
+        <w:rPr>
+          <w:szCs w:val="32"/>
+          <w:lang w:val="en-US"/>
+        </w:rPr>
+        <w:t>osition.</w:t>
       </w:r>
       <w:r>
         <w:rPr>
@@ -531,7 +654,21 @@
           <w:szCs w:val="32"/>
           <w:lang w:val="en-US"/>
         </w:rPr>
-        <w:t>Krüger – clearview</w:t>
+        <w:t xml:space="preserve">J. </w:t>
+      </w:r>
+      <w:r>
+        <w:rPr>
+          <w:szCs w:val="32"/>
+          <w:lang w:val="en-US"/>
+        </w:rPr>
+        <w:t xml:space="preserve">Krüger </w:t>
+      </w:r>
+      <w:r>
+        <w:rPr>
+          <w:szCs w:val="32"/>
+          <w:lang w:val="en-US"/>
+        </w:rPr>
+        <w:t>developed a system that applies transparency and shading to enable focus&amp;context visualization in volume data sets with a simple point&amp;click interface.</w:t>
       </w:r>
     </w:p>
     <w:p>
@@ -560,7 +697,185 @@
           <w:szCs w:val="32"/>
           <w:lang w:val="en-US"/>
         </w:rPr>
-        <w:t xml:space="preserve"> the user has to rig each part of the respective model, so that the system knows, which type of cuts to apply.</w:t>
+        <w:t xml:space="preserve"> the user has to rig each part of the respective model, so that the system knows, which type of cuts to apply.the cuts that their system produces adhere to a set of rules that were inspired by cutting conventions found in medical and mechanical illustrations</w:t>
+      </w:r>
+      <w:r>
+        <w:rPr>
+          <w:szCs w:val="32"/>
+          <w:lang w:val="en-US"/>
+        </w:rPr>
+        <w:t>.</w:t>
+      </w:r>
+      <w:r>
+        <w:rPr>
+          <w:szCs w:val="32"/>
+          <w:lang w:val="en-US"/>
+        </w:rPr>
+        <w:t>//</w:t>
+      </w:r>
+      <w:r>
+        <w:rPr>
+          <w:szCs w:val="32"/>
+          <w:lang w:val="en-US"/>
+        </w:rPr>
+        <w:t>for the dense molecular data that we are dealing with, a 1:1 implementation of this approach would not work</w:t>
+      </w:r>
+      <w:r>
+        <w:rPr>
+          <w:szCs w:val="32"/>
+          <w:lang w:val="en-US"/>
+        </w:rPr>
+        <w:t xml:space="preserve">. </w:t>
+      </w:r>
+      <w:r>
+        <w:rPr>
+          <w:szCs w:val="32"/>
+          <w:lang w:val="en-US"/>
+        </w:rPr>
+        <w:t>it would require some sort of segmentation that would yield objects that then can be rigged by the user</w:t>
+      </w:r>
+      <w:r>
+        <w:rPr>
+          <w:szCs w:val="32"/>
+          <w:lang w:val="en-US"/>
+        </w:rPr>
+        <w:t xml:space="preserve">. </w:t>
+      </w:r>
+      <w:r>
+        <w:rPr>
+          <w:szCs w:val="32"/>
+          <w:lang w:val="en-US"/>
+        </w:rPr>
+        <w:t>however, a segmentation of this type of data would already be a challenge of its own</w:t>
+      </w:r>
+      <w:r>
+        <w:rPr>
+          <w:szCs w:val="32"/>
+          <w:lang w:val="en-US"/>
+        </w:rPr>
+        <w:t>.</w:t>
+      </w:r>
+    </w:p>
+    <w:p>
+      <w:pPr>
+        <w:rPr>
+          <w:szCs w:val="32"/>
+          <w:lang w:val="en-US"/>
+        </w:rPr>
+      </w:pPr>
+      <w:r>
+        <w:rPr>
+          <w:szCs w:val="32"/>
+          <w:lang w:val="en-US"/>
+        </w:rPr>
+        <w:lastRenderedPageBreak/>
+        <w:t>the approach by burns &amp; finkelstein for view dependent cutaways inspired our aperture that is discussed in section Y. the cutaway shape is determined by the enlarged shape of the focus objects in the depth image. to preserve the information of the cut geometry, they apply shading &amp; contouring/outlining of the cut surfaces, and ghosting of the cut geometry contours.</w:t>
+      </w:r>
+    </w:p>
+    <w:p>
+      <w:pPr>
+        <w:rPr>
+          <w:szCs w:val="32"/>
+          <w:lang w:val="en-US"/>
+        </w:rPr>
+      </w:pPr>
+      <w:r>
+        <w:rPr>
+          <w:szCs w:val="32"/>
+          <w:lang w:val="en-US"/>
+        </w:rPr>
+        <w:t>also view dependent is the  peel-away approach for volume data by Birkeland and Viola. segmentation masks determine which structures should be reveiled to the user. the peel-away is suggested as an alternative to transparency/tf based approaches that surpress the contextual information also in regions where the context does not occlude the feature of interest.</w:t>
+      </w:r>
+    </w:p>
+    <w:p>
+      <w:pPr>
+        <w:rPr>
+          <w:szCs w:val="32"/>
+          <w:lang w:val="en-US"/>
+        </w:rPr>
+      </w:pPr>
+      <w:r>
+        <w:rPr>
+          <w:szCs w:val="32"/>
+          <w:lang w:val="en-US"/>
+        </w:rPr>
+        <w:t>Sigg et al propose an approach for automatic cutaway box placement with optimized visibility for target features that are specified as degree-of-interest functions during interactive visual analysis of the volume data.</w:t>
+      </w:r>
+    </w:p>
+    <w:p>
+      <w:pPr>
+        <w:rPr>
+          <w:szCs w:val="32"/>
+          <w:lang w:val="en-US"/>
+        </w:rPr>
+      </w:pPr>
+      <w:r>
+        <w:rPr>
+          <w:szCs w:val="32"/>
+          <w:lang w:val="en-US"/>
+        </w:rPr>
+        <w:t>Diaz et al developed an approach that preserves the relevant context information in volume clipping by allowing the user to extrude segmented surfaces such as bone structures from the clipping plane.</w:t>
+      </w:r>
+    </w:p>
+    <w:p>
+      <w:pPr>
+        <w:rPr>
+          <w:szCs w:val="32"/>
+          <w:lang w:val="en-US"/>
+        </w:rPr>
+      </w:pPr>
+      <w:r>
+        <w:rPr>
+          <w:szCs w:val="32"/>
+          <w:lang w:val="en-US"/>
+        </w:rPr>
+        <w:t>Lidal et al. propose design principles for Cutaway Visualization of Geological Models. they promote boxes as ideal cutaway shapes for emphasizing the shape and depth of focus features in layered structures, such as geological sediments. Lidal et al further promote the use of illumination to effectively communicate the shape and spatial ordering inside the cutaway, as well as enhancing relationships between the focus features and the context. they define five design principles that we discuss in section X in relation to our approach. //our approach also supports box shaped cutaways but not exclusively. the cutting geometry corresponds to the coarse step in our approach - which will act as a window into the dense data. However, in order to achieve images that mimic manual scientific illustrations as they can be found in medical books, a cutaway geometry alone is not sufficient. the context around box acts as a frame of reference for the focus data. in our approach we also achieve this with the fine step - the visibility histograms.</w:t>
+      </w:r>
+    </w:p>
+    <w:p>
+      <w:pPr>
+        <w:rPr>
+          <w:szCs w:val="32"/>
+          <w:lang w:val="en-US"/>
+        </w:rPr>
+      </w:pPr>
+      <w:r>
+        <w:rPr>
+          <w:szCs w:val="32"/>
+          <w:lang w:val="en-US"/>
+        </w:rPr>
+        <w:t xml:space="preserve">Most recently, </w:t>
+      </w:r>
+      <w:r>
+        <w:rPr>
+          <w:szCs w:val="32"/>
+          <w:lang w:val="en-US"/>
+        </w:rPr>
+        <w:t>lawonn et al present a composite technique that combines flow visualization and rendering of volumetric/poly? structures. the structures (blood vessels) are cut to reveal the flow within. additionally, the structures visually encode the wall thickness as colored regions in order to preserve context information that is of relevance to the user. the also apply the depth image approach that was published by burns &amp; finkelstein. //they  use the depth image of the objects of interest — in this case the pathlines — to create the cutaway.</w:t>
+      </w:r>
+    </w:p>
+    <w:p>
+      <w:pPr>
+        <w:rPr>
+          <w:szCs w:val="32"/>
+          <w:lang w:val="en-US"/>
+        </w:rPr>
+      </w:pPr>
+    </w:p>
+    <w:p>
+      <w:pPr>
+        <w:rPr>
+          <w:b/>
+          <w:szCs w:val="32"/>
+          <w:lang w:val="en-US"/>
+        </w:rPr>
+      </w:pPr>
+      <w:r>
+        <w:rPr>
+          <w:szCs w:val="32"/>
+          <w:lang w:val="en-US"/>
+        </w:rPr>
+        <w:t>In</w:t>
       </w:r>
       <w:r>
         <w:rPr>
@@ -571,10 +886,124 @@
       </w:r>
       <w:r>
         <w:rPr>
-          <w:szCs w:val="32"/>
-          <w:lang w:val="en-US"/>
-        </w:rPr>
-        <w:t>the cuts that their system produces adhere to a set of rules that were inspired by cutting conventions found in medical and mechanical illustrations</w:t>
+          <w:b/>
+          <w:szCs w:val="32"/>
+          <w:lang w:val="en-US"/>
+        </w:rPr>
+        <w:t>Transfer function based approaches</w:t>
+      </w:r>
+      <w:r>
+        <w:rPr>
+          <w:b/>
+          <w:szCs w:val="32"/>
+          <w:lang w:val="en-US"/>
+        </w:rPr>
+        <w:t xml:space="preserve">, </w:t>
+      </w:r>
+      <w:r>
+        <w:rPr>
+          <w:szCs w:val="32"/>
+          <w:lang w:val="en-US"/>
+        </w:rPr>
+        <w:t>t</w:t>
+      </w:r>
+      <w:r>
+        <w:rPr>
+          <w:szCs w:val="32"/>
+          <w:lang w:val="en-US"/>
+        </w:rPr>
+        <w:t>he user assigns importances to materials</w:t>
+      </w:r>
+      <w:r>
+        <w:rPr>
+          <w:szCs w:val="32"/>
+          <w:lang w:val="en-US"/>
+        </w:rPr>
+        <w:t>/density values</w:t>
+      </w:r>
+      <w:r>
+        <w:rPr>
+          <w:szCs w:val="32"/>
+          <w:lang w:val="en-US"/>
+        </w:rPr>
+        <w:t xml:space="preserve"> in </w:t>
+      </w:r>
+      <w:r>
+        <w:rPr>
+          <w:szCs w:val="32"/>
+          <w:lang w:val="en-US"/>
+        </w:rPr>
+        <w:t>a volume data set</w:t>
+      </w:r>
+      <w:r>
+        <w:rPr>
+          <w:szCs w:val="32"/>
+          <w:lang w:val="en-US"/>
+        </w:rPr>
+        <w:t xml:space="preserve">. </w:t>
+      </w:r>
+      <w:r>
+        <w:rPr>
+          <w:szCs w:val="32"/>
+          <w:lang w:val="en-US"/>
+        </w:rPr>
+        <w:t xml:space="preserve">Based on the TF, the ray that is cast through the volume determines the importance of a </w:t>
+      </w:r>
+      <w:r>
+        <w:rPr>
+          <w:szCs w:val="32"/>
+          <w:lang w:val="en-US"/>
+        </w:rPr>
+        <w:t>material</w:t>
+      </w:r>
+      <w:r>
+        <w:rPr>
+          <w:szCs w:val="32"/>
+          <w:lang w:val="en-US"/>
+        </w:rPr>
+        <w:t xml:space="preserve"> and </w:t>
+      </w:r>
+      <w:r>
+        <w:rPr>
+          <w:szCs w:val="32"/>
+          <w:lang w:val="en-US"/>
+        </w:rPr>
+        <w:t xml:space="preserve">the properties, such as opacity, that </w:t>
+      </w:r>
+      <w:r>
+        <w:rPr>
+          <w:szCs w:val="32"/>
+          <w:lang w:val="en-US"/>
+        </w:rPr>
+        <w:t xml:space="preserve">the </w:t>
+      </w:r>
+      <w:r>
+        <w:rPr>
+          <w:szCs w:val="32"/>
+          <w:lang w:val="en-US"/>
+        </w:rPr>
+        <w:t xml:space="preserve">material </w:t>
+      </w:r>
+      <w:r>
+        <w:rPr>
+          <w:szCs w:val="32"/>
+          <w:lang w:val="en-US"/>
+        </w:rPr>
+        <w:t xml:space="preserve">should be </w:t>
+      </w:r>
+      <w:r>
+        <w:rPr>
+          <w:szCs w:val="32"/>
+          <w:lang w:val="en-US"/>
+        </w:rPr>
+        <w:t xml:space="preserve">rendered </w:t>
+      </w:r>
+      <w:r>
+        <w:rPr>
+          <w:szCs w:val="32"/>
+          <w:lang w:val="en-US"/>
+        </w:rPr>
+        <w:t>with for the composition of the final image</w:t>
       </w:r>
       <w:r>
         <w:rPr>
@@ -583,6 +1012,49 @@
         </w:rPr>
         <w:t>.</w:t>
       </w:r>
+    </w:p>
+    <w:p>
+      <w:pPr>
+        <w:rPr>
+          <w:szCs w:val="32"/>
+          <w:lang w:val="en-US"/>
+        </w:rPr>
+      </w:pPr>
+      <w:r>
+        <w:rPr>
+          <w:szCs w:val="32"/>
+          <w:lang w:val="en-US"/>
+        </w:rPr>
+        <w:t xml:space="preserve">The context-preserving volume rendering model </w:t>
+      </w:r>
+      <w:r>
+        <w:rPr>
+          <w:szCs w:val="32"/>
+          <w:lang w:val="en-US"/>
+        </w:rPr>
+        <w:t xml:space="preserve">proposed by Bruckner et al </w:t>
+      </w:r>
+      <w:r>
+        <w:rPr>
+          <w:szCs w:val="32"/>
+          <w:lang w:val="en-US"/>
+        </w:rPr>
+        <w:t xml:space="preserve">is an extension of direct volume rendering. The technique </w:t>
+      </w:r>
+      <w:r>
+        <w:rPr>
+          <w:szCs w:val="32"/>
+          <w:lang w:val="en-US"/>
+        </w:rPr>
+        <w:t>uses a function of shading intensity, gradient magnitude, distance to the eye point, and previously accumulated opacity to selectively reduce the opacity in less important data regions</w:t>
+      </w:r>
+      <w:r>
+        <w:rPr>
+          <w:szCs w:val="32"/>
+          <w:lang w:val="en-US"/>
+        </w:rPr>
+        <w:t>.</w:t>
+      </w:r>
       <w:r>
         <w:rPr>
           <w:szCs w:val="32"/>
@@ -595,14 +1067,92 @@
           <w:szCs w:val="32"/>
           <w:lang w:val="en-US"/>
         </w:rPr>
-        <w:t>//</w:t>
-      </w:r>
-      <w:r>
-        <w:rPr>
-          <w:szCs w:val="32"/>
-          <w:lang w:val="en-US"/>
-        </w:rPr>
-        <w:t>for the dense molecular data that we are dealing with, a 1:1 implementation of this approach would not work</w:t>
+        <w:t>Contours of surfaces that would be removed due to opacity remain visible as the amount of illumination received is taken as a measure whether a point should be visible or not</w:t>
+      </w:r>
+      <w:r>
+        <w:rPr>
+          <w:szCs w:val="32"/>
+          <w:lang w:val="en-US"/>
+        </w:rPr>
+        <w:t>.</w:t>
+      </w:r>
+    </w:p>
+    <w:p>
+      <w:pPr>
+        <w:rPr>
+          <w:szCs w:val="32"/>
+          <w:lang w:val="en-US"/>
+        </w:rPr>
+      </w:pPr>
+      <w:r>
+        <w:rPr>
+          <w:szCs w:val="32"/>
+          <w:lang w:val="en-US"/>
+        </w:rPr>
+        <w:t>B</w:t>
+      </w:r>
+      <w:r>
+        <w:rPr>
+          <w:szCs w:val="32"/>
+          <w:lang w:val="en-US"/>
+        </w:rPr>
+        <w:t>urns et al propose a</w:t>
+      </w:r>
+      <w:r>
+        <w:rPr>
+          <w:szCs w:val="32"/>
+          <w:lang w:val="en-US"/>
+        </w:rPr>
+        <w:t xml:space="preserve"> multimodal</w:t>
+      </w:r>
+      <w:r>
+        <w:rPr>
+          <w:szCs w:val="32"/>
+          <w:lang w:val="en-US"/>
+        </w:rPr>
+        <w:t xml:space="preserve"> approach that combines </w:t>
+      </w:r>
+      <w:r>
+        <w:rPr>
+          <w:szCs w:val="32"/>
+          <w:lang w:val="en-US"/>
+        </w:rPr>
+        <w:t xml:space="preserve">CT </w:t>
+      </w:r>
+      <w:r>
+        <w:rPr>
+          <w:szCs w:val="32"/>
+          <w:lang w:val="en-US"/>
+        </w:rPr>
+        <w:t>scan</w:t>
+      </w:r>
+      <w:r>
+        <w:rPr>
+          <w:szCs w:val="32"/>
+          <w:lang w:val="en-US"/>
+        </w:rPr>
+        <w:t xml:space="preserve"> data</w:t>
+      </w:r>
+      <w:r>
+        <w:rPr>
+          <w:szCs w:val="32"/>
+          <w:lang w:val="en-US"/>
+        </w:rPr>
+        <w:t xml:space="preserve"> and </w:t>
+      </w:r>
+      <w:r>
+        <w:rPr>
+          <w:szCs w:val="32"/>
+          <w:lang w:val="en-US"/>
+        </w:rPr>
+        <w:t xml:space="preserve">realtime </w:t>
+      </w:r>
+      <w:r>
+        <w:rPr>
+          <w:szCs w:val="32"/>
+          <w:lang w:val="en-US"/>
+        </w:rPr>
+        <w:t>ultrasound data</w:t>
       </w:r>
       <w:r>
         <w:rPr>
@@ -616,21 +1166,101 @@
           <w:szCs w:val="32"/>
           <w:lang w:val="en-US"/>
         </w:rPr>
-        <w:t>it would require some sort of segmentation that would yield objects that then can be rigged by the user</w:t>
-      </w:r>
-      <w:r>
-        <w:rPr>
-          <w:szCs w:val="32"/>
-          <w:lang w:val="en-US"/>
-        </w:rPr>
-        <w:t xml:space="preserve">. </w:t>
-      </w:r>
-      <w:r>
-        <w:rPr>
-          <w:szCs w:val="32"/>
-          <w:lang w:val="en-US"/>
-        </w:rPr>
-        <w:t>however, a segmentation of this type of data would already be a challenge of its own</w:t>
+        <w:t>Importance driven shading is used to emphasize features of higher importance that have been revealed through the culling/ghosting.</w:t>
+      </w:r>
+    </w:p>
+    <w:p>
+      <w:pPr>
+        <w:rPr>
+          <w:szCs w:val="32"/>
+          <w:lang w:val="en-US"/>
+        </w:rPr>
+      </w:pPr>
+      <w:r>
+        <w:rPr>
+          <w:szCs w:val="32"/>
+          <w:lang w:val="en-US"/>
+        </w:rPr>
+        <w:lastRenderedPageBreak/>
+        <w:t xml:space="preserve"> </w:t>
+      </w:r>
+      <w:r>
+        <w:rPr>
+          <w:szCs w:val="32"/>
+          <w:lang w:val="en-US"/>
+        </w:rPr>
+        <w:t xml:space="preserve">The notion of visibility histograms proposed by Correa et al. inspired our visibility equalizer metaphor. These histograms represent </w:t>
+      </w:r>
+      <w:r>
+        <w:rPr>
+          <w:szCs w:val="32"/>
+          <w:lang w:val="en-US"/>
+        </w:rPr>
+        <w:t>the distribution of visibility in a v</w:t>
+      </w:r>
+      <w:r>
+        <w:rPr>
+          <w:szCs w:val="32"/>
+          <w:lang w:val="en-US"/>
+        </w:rPr>
+        <w:t xml:space="preserve">olume-rendered image and should help </w:t>
+      </w:r>
+      <w:r>
+        <w:rPr>
+          <w:szCs w:val="32"/>
+          <w:lang w:val="en-US"/>
+        </w:rPr>
+        <w:t xml:space="preserve">users manage a set of transfer function parameters </w:t>
+      </w:r>
+      <w:r>
+        <w:rPr>
+          <w:szCs w:val="32"/>
+          <w:lang w:val="en-US"/>
+        </w:rPr>
+        <w:t xml:space="preserve">to </w:t>
+      </w:r>
+      <w:r>
+        <w:rPr>
+          <w:szCs w:val="32"/>
+          <w:lang w:val="en-US"/>
+        </w:rPr>
+        <w:t xml:space="preserve">maximize the visibility of </w:t>
+      </w:r>
+      <w:r>
+        <w:rPr>
+          <w:szCs w:val="32"/>
+          <w:lang w:val="en-US"/>
+        </w:rPr>
+        <w:t xml:space="preserve">interesting </w:t>
+      </w:r>
+      <w:r>
+        <w:rPr>
+          <w:szCs w:val="32"/>
+          <w:lang w:val="en-US"/>
+        </w:rPr>
+        <w:t xml:space="preserve">intervals </w:t>
+      </w:r>
+      <w:r>
+        <w:rPr>
+          <w:szCs w:val="32"/>
+          <w:lang w:val="en-US"/>
+        </w:rPr>
+        <w:t>in the volume.</w:t>
+      </w:r>
+    </w:p>
+    <w:p>
+      <w:pPr>
+        <w:rPr>
+          <w:szCs w:val="32"/>
+          <w:lang w:val="en-US"/>
+        </w:rPr>
+      </w:pPr>
+      <w:r>
+        <w:rPr>
+          <w:szCs w:val="32"/>
+          <w:lang w:val="en-US"/>
+        </w:rPr>
+        <w:t>Ruiz et al</w:t>
       </w:r>
       <w:r>
         <w:rPr>
@@ -639,81 +1269,99 @@
         </w:rPr>
         <w:t>.</w:t>
       </w:r>
-    </w:p>
-    <w:p>
-      <w:pPr>
-        <w:rPr>
-          <w:szCs w:val="32"/>
-          <w:lang w:val="en-US"/>
-        </w:rPr>
-      </w:pPr>
-      <w:r>
-        <w:rPr>
-          <w:szCs w:val="32"/>
-          <w:lang w:val="en-US"/>
-        </w:rPr>
-        <w:t xml:space="preserve">the approach by burns &amp; finkelstein for view dependent cutaways inspired our aperture that is discussed in section Y. the cutaway shape is determined by the enlarged shape of the focus objects in </w:t>
-      </w:r>
-      <w:r>
-        <w:rPr>
-          <w:szCs w:val="32"/>
-          <w:lang w:val="en-US"/>
-        </w:rPr>
-        <w:lastRenderedPageBreak/>
-        <w:t>the depth image. to preserve the information of the cut geometry, they apply shading &amp; contouring/outlining of the cut surfaces, and ghosting of the cut geometry contours.</w:t>
-      </w:r>
-    </w:p>
-    <w:p>
-      <w:pPr>
-        <w:rPr>
-          <w:szCs w:val="32"/>
-          <w:lang w:val="en-US"/>
-        </w:rPr>
-      </w:pPr>
-      <w:r>
-        <w:rPr>
-          <w:szCs w:val="32"/>
-          <w:lang w:val="en-US"/>
-        </w:rPr>
-        <w:t>2011 Perceptual Evaluation of Ghosted View Techniques - baer, preim</w:t>
-      </w:r>
-    </w:p>
-    <w:p>
-      <w:pPr>
-        <w:rPr>
-          <w:szCs w:val="32"/>
-          <w:lang w:val="en-US"/>
-        </w:rPr>
-      </w:pPr>
-      <w:r>
-        <w:rPr>
-          <w:szCs w:val="32"/>
-          <w:lang w:val="en-US"/>
-        </w:rPr>
-        <w:t>Lidal et al. propose design principles for Cutaway Visualization of Geological Models. they promote boxes as ideal cutaway shapes for emphasizing the shape and depth of focus features in layered structures, such as geological sediments. Lidal et al further promote the use of illumination to effectively communicate the shape and spatial ordering inside the cutaway, as well as enhancing relationships between the focus features and the context. they define five design principles that we discuss in section X in relation to our approach. //our approach also supports box shaped cutaways but not exclusively. the cutting geometry corresponds to the coarse step in our approach - which will act as a window into the dense data. However, in order to achieve images that mimic manual scientific illustrations as they can be found in medical books, a cutaway geometry alone is not sufficient. the context around box acts as a frame of reference for the focus data. in our approach we also achieve this with the fine step - the visibility histograms.</w:t>
-      </w:r>
-    </w:p>
-    <w:p>
-      <w:pPr>
-        <w:rPr>
-          <w:szCs w:val="32"/>
-          <w:lang w:val="en-US"/>
-        </w:rPr>
-      </w:pPr>
-      <w:r>
-        <w:rPr>
-          <w:szCs w:val="32"/>
-          <w:lang w:val="en-US"/>
-        </w:rPr>
-        <w:t xml:space="preserve">Most recently, </w:t>
-      </w:r>
-      <w:r>
-        <w:rPr>
-          <w:szCs w:val="32"/>
-          <w:lang w:val="en-US"/>
-        </w:rPr>
-        <w:t>lawonn et al present a composite technique that combines flow visualization and rendering of volumetric/poly? structures. the structures (blood vessels) are cut to reveal the flow within. additionally, the structures visually encode the wall thickness as colored regions in order to preserve context information that is of relevance to the user. the also apply the depth image approach that was published by burns &amp; finkelstein. //they  use the depth image of the objects of interest — in this case the pathlines — to create the cutaway.</w:t>
-      </w:r>
+      <w:r>
+        <w:rPr>
+          <w:szCs w:val="32"/>
+          <w:lang w:val="en-US"/>
+        </w:rPr>
+        <w:t xml:space="preserve"> propose </w:t>
+      </w:r>
+      <w:r>
+        <w:rPr>
+          <w:szCs w:val="32"/>
+          <w:lang w:val="en-US"/>
+        </w:rPr>
+        <w:t xml:space="preserve">an approach for automatic transfer function optimization. </w:t>
+      </w:r>
+      <w:r>
+        <w:rPr>
+          <w:szCs w:val="32"/>
+          <w:lang w:val="en-US"/>
+        </w:rPr>
+        <w:t>The transfer functions are obtained by minimizing the informational divergence or Kullback-Leibler distance between</w:t>
+      </w:r>
+      <w:r>
+        <w:rPr>
+          <w:szCs w:val="32"/>
+          <w:lang w:val="en-US"/>
+        </w:rPr>
+        <w:t xml:space="preserve"> a user specified target distribution and</w:t>
+      </w:r>
+      <w:r>
+        <w:rPr>
+          <w:szCs w:val="32"/>
+          <w:lang w:val="en-US"/>
+        </w:rPr>
+        <w:t xml:space="preserve"> the visibility distribution captured </w:t>
+      </w:r>
+      <w:r>
+        <w:rPr>
+          <w:szCs w:val="32"/>
+          <w:lang w:val="en-US"/>
+        </w:rPr>
+        <w:t>from</w:t>
+      </w:r>
+      <w:r>
+        <w:rPr>
+          <w:szCs w:val="32"/>
+          <w:lang w:val="en-US"/>
+        </w:rPr>
+        <w:t xml:space="preserve"> </w:t>
+      </w:r>
+      <w:r>
+        <w:rPr>
+          <w:szCs w:val="32"/>
+          <w:lang w:val="en-US"/>
+        </w:rPr>
+        <w:t xml:space="preserve">certain </w:t>
+      </w:r>
+      <w:r>
+        <w:rPr>
+          <w:szCs w:val="32"/>
+          <w:lang w:val="en-US"/>
+        </w:rPr>
+        <w:t>viewpoints</w:t>
+      </w:r>
+      <w:r>
+        <w:rPr>
+          <w:szCs w:val="32"/>
+          <w:lang w:val="en-US"/>
+        </w:rPr>
+        <w:t>.</w:t>
+      </w:r>
+      <w:r>
+        <w:rPr>
+          <w:szCs w:val="32"/>
+          <w:lang w:val="en-US"/>
+        </w:rPr>
+        <w:t xml:space="preserve"> </w:t>
+      </w:r>
+    </w:p>
+    <w:p>
+      <w:pPr>
+        <w:rPr>
+          <w:szCs w:val="32"/>
+          <w:lang w:val="en-US"/>
+        </w:rPr>
+      </w:pPr>
+    </w:p>
+    <w:p>
+      <w:pPr>
+        <w:rPr>
+          <w:szCs w:val="32"/>
+          <w:lang w:val="en-US"/>
+        </w:rPr>
+      </w:pPr>
     </w:p>
     <w:p>
       <w:pPr>
@@ -727,453 +1375,26 @@
       <w:pPr>
         <w:rPr>
           <w:b/>
-          <w:szCs w:val="32"/>
-          <w:lang w:val="en-US"/>
-        </w:rPr>
-      </w:pPr>
-      <w:r>
-        <w:rPr>
-          <w:szCs w:val="32"/>
-          <w:lang w:val="en-US"/>
-        </w:rPr>
-        <w:t>In</w:t>
-      </w:r>
+          <w:lang w:val="en-US"/>
+        </w:rPr>
+      </w:pPr>
       <w:r>
         <w:rPr>
           <w:b/>
-          <w:szCs w:val="32"/>
-          <w:lang w:val="en-US"/>
-        </w:rPr>
-        <w:t xml:space="preserve"> </w:t>
+          <w:lang w:val="en-US"/>
+        </w:rPr>
+        <w:t xml:space="preserve">[conclusion of </w:t>
       </w:r>
       <w:r>
         <w:rPr>
           <w:b/>
-          <w:szCs w:val="32"/>
-          <w:lang w:val="en-US"/>
-        </w:rPr>
-        <w:t>Transfer function based approaches</w:t>
+          <w:lang w:val="en-US"/>
+        </w:rPr>
+        <w:t>the occlusion</w:t>
       </w:r>
       <w:r>
         <w:rPr>
           <w:b/>
-          <w:szCs w:val="32"/>
-          <w:lang w:val="en-US"/>
-        </w:rPr>
-        <w:t xml:space="preserve">, </w:t>
-      </w:r>
-      <w:r>
-        <w:rPr>
-          <w:szCs w:val="32"/>
-          <w:lang w:val="en-US"/>
-        </w:rPr>
-        <w:t>t</w:t>
-      </w:r>
-      <w:r>
-        <w:rPr>
-          <w:szCs w:val="32"/>
-          <w:lang w:val="en-US"/>
-        </w:rPr>
-        <w:t>he user assigns importances to materials</w:t>
-      </w:r>
-      <w:r>
-        <w:rPr>
-          <w:szCs w:val="32"/>
-          <w:lang w:val="en-US"/>
-        </w:rPr>
-        <w:t>/density values</w:t>
-      </w:r>
-      <w:r>
-        <w:rPr>
-          <w:szCs w:val="32"/>
-          <w:lang w:val="en-US"/>
-        </w:rPr>
-        <w:t xml:space="preserve"> in the TF</w:t>
-      </w:r>
-      <w:r>
-        <w:rPr>
-          <w:szCs w:val="32"/>
-          <w:lang w:val="en-US"/>
-        </w:rPr>
-        <w:t xml:space="preserve">. </w:t>
-      </w:r>
-      <w:r>
-        <w:rPr>
-          <w:szCs w:val="32"/>
-          <w:lang w:val="en-US"/>
-        </w:rPr>
-        <w:t>Based on the TF, the ray that is cast through the volume then determines the importance of a point and whether the point should be cut</w:t>
-      </w:r>
-      <w:r>
-        <w:rPr>
-          <w:szCs w:val="32"/>
-          <w:lang w:val="en-US"/>
-        </w:rPr>
-        <w:t>/rendered transparent</w:t>
-      </w:r>
-      <w:r>
-        <w:rPr>
-          <w:szCs w:val="32"/>
-          <w:lang w:val="en-US"/>
-        </w:rPr>
-        <w:t xml:space="preserve"> or not</w:t>
-      </w:r>
-      <w:r>
-        <w:rPr>
-          <w:szCs w:val="32"/>
-          <w:lang w:val="en-US"/>
-        </w:rPr>
-        <w:t>.</w:t>
-      </w:r>
-    </w:p>
-    <w:p>
-      <w:pPr>
-        <w:rPr>
-          <w:szCs w:val="32"/>
-          <w:lang w:val="en-US"/>
-        </w:rPr>
-      </w:pPr>
-      <w:r>
-        <w:rPr>
-          <w:szCs w:val="32"/>
-          <w:lang w:val="en-US"/>
-        </w:rPr>
-        <w:t xml:space="preserve">The context-preserving volume rendering model </w:t>
-      </w:r>
-      <w:r>
-        <w:rPr>
-          <w:szCs w:val="32"/>
-          <w:lang w:val="en-US"/>
-        </w:rPr>
-        <w:t xml:space="preserve">proposed by Bruckner et al </w:t>
-      </w:r>
-      <w:r>
-        <w:rPr>
-          <w:szCs w:val="32"/>
-          <w:lang w:val="en-US"/>
-        </w:rPr>
-        <w:t>uses a function of shading intensity, gradient magnitude, distance to the eye point, and previously accumulated opacity to selectively reduce the opacity in less important data regions</w:t>
-      </w:r>
-      <w:r>
-        <w:rPr>
-          <w:szCs w:val="32"/>
-          <w:lang w:val="en-US"/>
-        </w:rPr>
-        <w:t>.</w:t>
-      </w:r>
-      <w:r>
-        <w:rPr>
-          <w:szCs w:val="32"/>
-          <w:lang w:val="en-US"/>
-        </w:rPr>
-        <w:t xml:space="preserve"> </w:t>
-      </w:r>
-      <w:r>
-        <w:rPr>
-          <w:szCs w:val="32"/>
-          <w:lang w:val="en-US"/>
-        </w:rPr>
-        <w:t>Contours</w:t>
-      </w:r>
-      <w:r>
-        <w:rPr>
-          <w:szCs w:val="32"/>
-          <w:lang w:val="en-US"/>
-        </w:rPr>
-        <w:t xml:space="preserve"> of surfaces that would be removed due to opacity remain visible as the amount of illumination received is taken as a measure whether a point should be visible or not</w:t>
-      </w:r>
-      <w:r>
-        <w:rPr>
-          <w:szCs w:val="32"/>
-          <w:lang w:val="en-US"/>
-        </w:rPr>
-        <w:t>.</w:t>
-      </w:r>
-      <w:r>
-        <w:rPr>
-          <w:szCs w:val="32"/>
-          <w:lang w:val="en-US"/>
-        </w:rPr>
-        <w:t xml:space="preserve"> </w:t>
-      </w:r>
-    </w:p>
-    <w:p>
-      <w:pPr>
-        <w:rPr>
-          <w:szCs w:val="32"/>
-          <w:lang w:val="en-US"/>
-        </w:rPr>
-      </w:pPr>
-      <w:r>
-        <w:rPr>
-          <w:szCs w:val="32"/>
-          <w:lang w:val="en-US"/>
-        </w:rPr>
-        <w:t>B</w:t>
-      </w:r>
-      <w:r>
-        <w:rPr>
-          <w:szCs w:val="32"/>
-          <w:lang w:val="en-US"/>
-        </w:rPr>
-        <w:t>urns et al propose a</w:t>
-      </w:r>
-      <w:r>
-        <w:rPr>
-          <w:szCs w:val="32"/>
-          <w:lang w:val="en-US"/>
-        </w:rPr>
-        <w:t xml:space="preserve"> multimodal</w:t>
-      </w:r>
-      <w:r>
-        <w:rPr>
-          <w:szCs w:val="32"/>
-          <w:lang w:val="en-US"/>
-        </w:rPr>
-        <w:t xml:space="preserve"> approach that combines </w:t>
-      </w:r>
-      <w:r>
-        <w:rPr>
-          <w:szCs w:val="32"/>
-          <w:lang w:val="en-US"/>
-        </w:rPr>
-        <w:t xml:space="preserve">CT </w:t>
-      </w:r>
-      <w:r>
-        <w:rPr>
-          <w:szCs w:val="32"/>
-          <w:lang w:val="en-US"/>
-        </w:rPr>
-        <w:t>scan</w:t>
-      </w:r>
-      <w:r>
-        <w:rPr>
-          <w:szCs w:val="32"/>
-          <w:lang w:val="en-US"/>
-        </w:rPr>
-        <w:t xml:space="preserve"> data</w:t>
-      </w:r>
-      <w:r>
-        <w:rPr>
-          <w:szCs w:val="32"/>
-          <w:lang w:val="en-US"/>
-        </w:rPr>
-        <w:t xml:space="preserve"> and </w:t>
-      </w:r>
-      <w:r>
-        <w:rPr>
-          <w:szCs w:val="32"/>
-          <w:lang w:val="en-US"/>
-        </w:rPr>
-        <w:t xml:space="preserve">realtime </w:t>
-      </w:r>
-      <w:r>
-        <w:rPr>
-          <w:szCs w:val="32"/>
-          <w:lang w:val="en-US"/>
-        </w:rPr>
-        <w:t>ultrasound data</w:t>
-      </w:r>
-      <w:r>
-        <w:rPr>
-          <w:szCs w:val="32"/>
-          <w:lang w:val="en-US"/>
-        </w:rPr>
-        <w:t xml:space="preserve">. </w:t>
-      </w:r>
-      <w:r>
-        <w:rPr>
-          <w:szCs w:val="32"/>
-          <w:lang w:val="en-US"/>
-        </w:rPr>
-        <w:t>Importance driven shading is used to emphasize features of higher importance that have been revealed through the culling/ghosting.</w:t>
-      </w:r>
-    </w:p>
-    <w:p>
-      <w:pPr>
-        <w:rPr>
-          <w:szCs w:val="32"/>
-          <w:lang w:val="en-US"/>
-        </w:rPr>
-      </w:pPr>
-      <w:r>
-        <w:rPr>
-          <w:szCs w:val="32"/>
-          <w:lang w:val="en-US"/>
-        </w:rPr>
-        <w:t>Ruiz et al</w:t>
-      </w:r>
-      <w:r>
-        <w:rPr>
-          <w:szCs w:val="32"/>
-          <w:lang w:val="en-US"/>
-        </w:rPr>
-        <w:t>.</w:t>
-      </w:r>
-      <w:r>
-        <w:rPr>
-          <w:szCs w:val="32"/>
-          <w:lang w:val="en-US"/>
-        </w:rPr>
-        <w:t xml:space="preserve"> propose atomatic transfer functions</w:t>
-      </w:r>
-      <w:r>
-        <w:rPr>
-          <w:szCs w:val="32"/>
-          <w:lang w:val="en-US"/>
-        </w:rPr>
-        <w:t xml:space="preserve"> that calculate a </w:t>
-      </w:r>
-      <w:r>
-        <w:rPr>
-          <w:szCs w:val="32"/>
-          <w:lang w:val="en-US"/>
-        </w:rPr>
-        <w:t xml:space="preserve">divergence as measure of distance between </w:t>
-      </w:r>
-      <w:r>
-        <w:rPr>
-          <w:szCs w:val="32"/>
-          <w:lang w:val="en-US"/>
-        </w:rPr>
-        <w:t xml:space="preserve">the </w:t>
-      </w:r>
-      <w:r>
-        <w:rPr>
-          <w:szCs w:val="32"/>
-          <w:lang w:val="en-US"/>
-        </w:rPr>
-        <w:t xml:space="preserve">target and </w:t>
-      </w:r>
-      <w:r>
-        <w:rPr>
-          <w:szCs w:val="32"/>
-          <w:lang w:val="en-US"/>
-        </w:rPr>
-        <w:t xml:space="preserve">the </w:t>
-      </w:r>
-      <w:r>
-        <w:rPr>
-          <w:szCs w:val="32"/>
-          <w:lang w:val="en-US"/>
-        </w:rPr>
-        <w:t>actual distribution</w:t>
-      </w:r>
-      <w:r>
-        <w:rPr>
-          <w:szCs w:val="32"/>
-          <w:lang w:val="en-US"/>
-        </w:rPr>
-        <w:t xml:space="preserve"> of... they </w:t>
-      </w:r>
-      <w:r>
-        <w:rPr>
-          <w:szCs w:val="32"/>
-          <w:lang w:val="en-US"/>
-        </w:rPr>
-        <w:t xml:space="preserve">use the rendered image </w:t>
-      </w:r>
-      <w:r>
-        <w:rPr>
-          <w:szCs w:val="32"/>
-          <w:lang w:val="en-US"/>
-        </w:rPr>
-        <w:t>to</w:t>
-      </w:r>
-      <w:r>
-        <w:rPr>
-          <w:szCs w:val="32"/>
-          <w:lang w:val="en-US"/>
-        </w:rPr>
-        <w:t xml:space="preserve"> minimize the distance between desired and rendered</w:t>
-      </w:r>
-      <w:r>
-        <w:rPr>
-          <w:szCs w:val="32"/>
-          <w:lang w:val="en-US"/>
-        </w:rPr>
-        <w:t>…</w:t>
-      </w:r>
-      <w:bookmarkStart w:id="0" w:name="_GoBack"/>
-      <w:bookmarkEnd w:id="0"/>
-      <w:r>
-        <w:rPr>
-          <w:szCs w:val="32"/>
-          <w:lang w:val="en-US"/>
-        </w:rPr>
-        <w:t xml:space="preserve">. </w:t>
-      </w:r>
-      <w:r>
-        <w:rPr>
-          <w:szCs w:val="32"/>
-          <w:lang w:val="en-US"/>
-        </w:rPr>
-        <w:t>leibler distance for defining this asymetric metric</w:t>
-      </w:r>
-    </w:p>
-    <w:p>
-      <w:pPr>
-        <w:rPr>
-          <w:szCs w:val="32"/>
-          <w:lang w:val="en-US"/>
-        </w:rPr>
-      </w:pPr>
-      <w:r>
-        <w:rPr>
-          <w:szCs w:val="32"/>
-          <w:lang w:val="en-US"/>
-        </w:rPr>
-        <w:t xml:space="preserve">Correa et al. </w:t>
-      </w:r>
-    </w:p>
-    <w:p>
-      <w:pPr>
-        <w:rPr>
-          <w:szCs w:val="32"/>
-          <w:lang w:val="en-US"/>
-        </w:rPr>
-      </w:pPr>
-    </w:p>
-    <w:p>
-      <w:pPr>
-        <w:rPr>
-          <w:szCs w:val="32"/>
-          <w:lang w:val="en-US"/>
-        </w:rPr>
-      </w:pPr>
-    </w:p>
-    <w:p>
-      <w:pPr>
-        <w:rPr>
-          <w:szCs w:val="32"/>
-          <w:lang w:val="en-US"/>
-        </w:rPr>
-      </w:pPr>
-    </w:p>
-    <w:p>
-      <w:pPr>
-        <w:rPr>
-          <w:b/>
-          <w:lang w:val="en-US"/>
-        </w:rPr>
-      </w:pPr>
-      <w:r>
-        <w:rPr>
-          <w:b/>
-          <w:lang w:val="en-US"/>
-        </w:rPr>
-        <w:t xml:space="preserve">[conclusion of </w:t>
-      </w:r>
-      <w:r>
-        <w:rPr>
-          <w:b/>
-          <w:lang w:val="en-US"/>
-        </w:rPr>
-        <w:t>the occlusion</w:t>
-      </w:r>
-      <w:r>
-        <w:rPr>
-          <w:b/>
           <w:lang w:val="en-US"/>
         </w:rPr>
         <w:t xml:space="preserve"> sub-section]</w:t>
@@ -1191,7 +1412,6 @@
           <w:szCs w:val="32"/>
           <w:lang w:val="en-US"/>
         </w:rPr>
-        <w:lastRenderedPageBreak/>
         <w:t>Transfer function based approaches are well suited for volumetric data that contains segmentable structures, such as the organs or bones in a medical scan</w:t>
       </w:r>
       <w:r>
@@ -1284,7 +1504,7 @@
         <w:rPr>
           <w:lang w:val="en-US"/>
         </w:rPr>
-        <w:t xml:space="preserve"> &amp; how we handle it</w:t>
+        <w:t>&amp; how we handle it</w:t>
       </w:r>
       <w:r>
         <w:rPr>
@@ -1393,7 +1613,7 @@
         <w:rPr>
           <w:lang w:val="en-US"/>
         </w:rPr>
-        <w:t xml:space="preserve">(s) &amp; </w:t>
+        <w:t>(s) &amp;</w:t>
       </w:r>
       <w:r>
         <w:rPr>
@@ -1627,6 +1847,7 @@
         <w:rPr>
           <w:lang w:val="en-US"/>
         </w:rPr>
+        <w:lastRenderedPageBreak/>
         <w:t>high object interaction:</w:t>
       </w:r>
     </w:p>
@@ -1766,17 +1987,8 @@
           <w:szCs w:val="36"/>
           <w:lang w:val="en-US"/>
         </w:rPr>
-        <w:lastRenderedPageBreak/>
         <w:t>X Discussion</w:t>
       </w:r>
-      <w:r>
-        <w:rPr>
-          <w:sz w:val="36"/>
-          <w:szCs w:val="36"/>
-          <w:lang w:val="en-US"/>
-        </w:rPr>
-        <w:t xml:space="preserve"> </w:t>
-      </w:r>
     </w:p>
     <w:p>
       <w:pPr>
@@ -1873,19 +2085,7 @@
         <w:rPr>
           <w:lang w:val="en-US"/>
         </w:rPr>
-        <w:t xml:space="preserve"> falls into the virtual x-ray technique that applies </w:t>
-      </w:r>
-      <w:r>
-        <w:rPr>
-          <w:lang w:val="en-US"/>
-        </w:rPr>
-        <w:t>transparency</w:t>
-      </w:r>
-      <w:r>
-        <w:rPr>
-          <w:lang w:val="en-US"/>
-        </w:rPr>
-        <w:t xml:space="preserve"> or object removal - which is the most suitable method for the dense molecular data that we are dealing</w:t>
+        <w:t xml:space="preserve"> falls into the virtual x-ray technique that applies transparency or object removal - which is the most suitable method for the dense molecular data that we are dealing</w:t>
       </w:r>
       <w:r>
         <w:rPr>
@@ -1989,31 +2189,7 @@
         <w:rPr>
           <w:lang w:val="en-US"/>
         </w:rPr>
-        <w:t>weakens occlusion depth cues =&gt; decrease in depth perception, makes spatial relation difficult</w:t>
-      </w:r>
-      <w:r>
-        <w:rPr>
-          <w:lang w:val="en-US"/>
-        </w:rPr>
-        <w:t xml:space="preserve">. However, this </w:t>
-      </w:r>
-      <w:r>
-        <w:rPr>
-          <w:lang w:val="en-US"/>
-        </w:rPr>
-        <w:t>can be tackled with special cutting conventions &amp; illumination / shading</w:t>
-      </w:r>
-      <w:r>
-        <w:rPr>
-          <w:lang w:val="en-US"/>
-        </w:rPr>
-        <w:t xml:space="preserve">. And </w:t>
-      </w:r>
-      <w:r>
-        <w:rPr>
-          <w:lang w:val="en-US"/>
-        </w:rPr>
-        <w:t xml:space="preserve">also other special approaches: </w:t>
+        <w:t xml:space="preserve">weakens occlusion depth cues =&gt; decrease in depth perception, makes spatial relation difficult. However, this can be tackled with special cutting conventions &amp; illumination / shading. And also other special approaches: </w:t>
       </w:r>
       <w:r>
         <w:rPr>
@@ -2025,13 +2201,7 @@
         <w:rPr>
           <w:lang w:val="en-US"/>
         </w:rPr>
-        <w:t xml:space="preserve">=&gt; </w:t>
-      </w:r>
-      <w:r>
-        <w:rPr>
-          <w:lang w:val="en-US"/>
-        </w:rPr>
-        <w:t>refer to fuzziness section</w:t>
+        <w:t>=&gt;refer to fuzziness section</w:t>
       </w:r>
       <w:r>
         <w:rPr>
@@ -2073,7 +2243,7 @@
         <w:rPr>
           <w:lang w:val="en-US"/>
         </w:rPr>
-        <w:t xml:space="preserve">=&gt; </w:t>
+        <w:t>=&gt;</w:t>
       </w:r>
       <w:r>
         <w:rPr>
@@ -2112,19 +2282,7 @@
         <w:rPr>
           <w:lang w:val="en-US"/>
         </w:rPr>
-        <w:t xml:space="preserve"> task according to the taxonomy:</w:t>
-      </w:r>
-      <w:r>
-        <w:rPr>
-          <w:lang w:val="en-US"/>
-        </w:rPr>
-        <w:t xml:space="preserve"> </w:t>
-      </w:r>
-      <w:r>
-        <w:rPr>
-          <w:lang w:val="en-US"/>
-        </w:rPr>
-        <w:t>all three tasks are somewhat relevant in our context</w:t>
+        <w:t xml:space="preserve"> task according to the taxonomy:all three tasks are somewhat relevant in our context</w:t>
       </w:r>
     </w:p>
     <w:p>
@@ -2214,12 +2372,6 @@
         <w:rPr>
           <w:lang w:val="en-US"/>
         </w:rPr>
-        <w:t xml:space="preserve"> </w:t>
-      </w:r>
-      <w:r>
-        <w:rPr>
-          <w:lang w:val="en-US"/>
-        </w:rPr>
         <w:t>which types are enclosed by which, where do they lie, how is the distribution?</w:t>
       </w:r>
     </w:p>
@@ -2257,6 +2409,7 @@
         <w:rPr>
           <w:lang w:val="en-US"/>
         </w:rPr>
+        <w:lastRenderedPageBreak/>
         <w:t xml:space="preserve">multiple viewports, tour planners: </w:t>
       </w:r>
       <w:r>
@@ -2395,13 +2548,7 @@
         <w:rPr>
           <w:lang w:val="en-US"/>
         </w:rPr>
-        <w:t>polygon vs volume</w:t>
-      </w:r>
-      <w:r>
-        <w:rPr>
-          <w:lang w:val="en-US"/>
-        </w:rPr>
-        <w:t xml:space="preserve"> representation</w:t>
+        <w:t>polygon vs volume representation</w:t>
       </w:r>
     </w:p>
     <w:p>
@@ -2420,13 +2567,7 @@
         <w:rPr>
           <w:lang w:val="en-US"/>
         </w:rPr>
-        <w:t>automated vs interactive</w:t>
-      </w:r>
-      <w:r>
-        <w:rPr>
-          <w:lang w:val="en-US"/>
-        </w:rPr>
-        <w:t xml:space="preserve"> specification of the cutaway </w:t>
+        <w:t xml:space="preserve">automated vs interactive specification of the cutaway </w:t>
       </w:r>
     </w:p>
     <w:sectPr>
@@ -2440,8 +2581,8 @@
 </file>
 
 <file path=word/endnotes.xml><?xml version="1.0" encoding="utf-8"?>
-<w:endnotes xmlns:wpc="http://schemas.microsoft.com/office/word/2010/wordprocessingCanvas" xmlns:mc="http://schemas.openxmlformats.org/markup-compatibility/2006" xmlns:o="urn:schemas-microsoft-com:office:office" xmlns:r="http://schemas.openxmlformats.org/officeDocument/2006/relationships" xmlns:m="http://schemas.openxmlformats.org/officeDocument/2006/math" xmlns:v="urn:schemas-microsoft-com:vml" xmlns:wp14="http://schemas.microsoft.com/office/word/2010/wordprocessingDrawing" xmlns:wp="http://schemas.openxmlformats.org/drawingml/2006/wordprocessingDrawing" xmlns:w10="urn:schemas-microsoft-com:office:word" xmlns:w="http://schemas.openxmlformats.org/wordprocessingml/2006/main" xmlns:w14="http://schemas.microsoft.com/office/word/2010/wordml" xmlns:w15="http://schemas.microsoft.com/office/word/2012/wordml" xmlns:wpg="http://schemas.microsoft.com/office/word/2010/wordprocessingGroup" xmlns:wpi="http://schemas.microsoft.com/office/word/2010/wordprocessingInk" xmlns:wne="http://schemas.microsoft.com/office/word/2006/wordml" xmlns:wps="http://schemas.microsoft.com/office/word/2010/wordprocessingShape" mc:Ignorable="w14 w15 wp14">
-  <w:endnote w:type="separator" w:id="-1">
+<w:endnotes xmlns:ve="http://schemas.openxmlformats.org/markup-compatibility/2006" xmlns:o="urn:schemas-microsoft-com:office:office" xmlns:r="http://schemas.openxmlformats.org/officeDocument/2006/relationships" xmlns:m="http://schemas.openxmlformats.org/officeDocument/2006/math" xmlns:v="urn:schemas-microsoft-com:vml" xmlns:wp="http://schemas.openxmlformats.org/drawingml/2006/wordprocessingDrawing" xmlns:w10="urn:schemas-microsoft-com:office:word" xmlns:w="http://schemas.openxmlformats.org/wordprocessingml/2006/main" xmlns:wne="http://schemas.microsoft.com/office/word/2006/wordml">
+  <w:endnote w:type="separator" w:id="0">
     <w:p>
       <w:pPr>
         <w:spacing w:after="0" w:line="240" w:lineRule="auto"/>
@@ -2451,7 +2592,7 @@
       </w:r>
     </w:p>
   </w:endnote>
-  <w:endnote w:type="continuationSeparator" w:id="0">
+  <w:endnote w:type="continuationSeparator" w:id="1">
     <w:p>
       <w:pPr>
         <w:spacing w:after="0" w:line="240" w:lineRule="auto"/>
@@ -2465,8 +2606,8 @@
 </file>
 
 <file path=word/footnotes.xml><?xml version="1.0" encoding="utf-8"?>
-<w:footnotes xmlns:wpc="http://schemas.microsoft.com/office/word/2010/wordprocessingCanvas" xmlns:mc="http://schemas.openxmlformats.org/markup-compatibility/2006" xmlns:o="urn:schemas-microsoft-com:office:office" xmlns:r="http://schemas.openxmlformats.org/officeDocument/2006/relationships" xmlns:m="http://schemas.openxmlformats.org/officeDocument/2006/math" xmlns:v="urn:schemas-microsoft-com:vml" xmlns:wp14="http://schemas.microsoft.com/office/word/2010/wordprocessingDrawing" xmlns:wp="http://schemas.openxmlformats.org/drawingml/2006/wordprocessingDrawing" xmlns:w10="urn:schemas-microsoft-com:office:word" xmlns:w="http://schemas.openxmlformats.org/wordprocessingml/2006/main" xmlns:w14="http://schemas.microsoft.com/office/word/2010/wordml" xmlns:w15="http://schemas.microsoft.com/office/word/2012/wordml" xmlns:wpg="http://schemas.microsoft.com/office/word/2010/wordprocessingGroup" xmlns:wpi="http://schemas.microsoft.com/office/word/2010/wordprocessingInk" xmlns:wne="http://schemas.microsoft.com/office/word/2006/wordml" xmlns:wps="http://schemas.microsoft.com/office/word/2010/wordprocessingShape" mc:Ignorable="w14 w15 wp14">
-  <w:footnote w:type="separator" w:id="-1">
+<w:footnotes xmlns:ve="http://schemas.openxmlformats.org/markup-compatibility/2006" xmlns:o="urn:schemas-microsoft-com:office:office" xmlns:r="http://schemas.openxmlformats.org/officeDocument/2006/relationships" xmlns:m="http://schemas.openxmlformats.org/officeDocument/2006/math" xmlns:v="urn:schemas-microsoft-com:vml" xmlns:wp="http://schemas.openxmlformats.org/drawingml/2006/wordprocessingDrawing" xmlns:w10="urn:schemas-microsoft-com:office:word" xmlns:w="http://schemas.openxmlformats.org/wordprocessingml/2006/main" xmlns:wne="http://schemas.microsoft.com/office/word/2006/wordml">
+  <w:footnote w:type="separator" w:id="0">
     <w:p>
       <w:pPr>
         <w:spacing w:after="0" w:line="240" w:lineRule="auto"/>
@@ -2476,7 +2617,7 @@
       </w:r>
     </w:p>
   </w:footnote>
-  <w:footnote w:type="continuationSeparator" w:id="0">
+  <w:footnote w:type="continuationSeparator" w:id="1">
     <w:p>
       <w:pPr>
         <w:spacing w:after="0" w:line="240" w:lineRule="auto"/>
@@ -2490,8 +2631,8 @@
 </file>
 
 <file path=word/numbering.xml><?xml version="1.0" encoding="utf-8"?>
-<w:numbering xmlns:wpc="http://schemas.microsoft.com/office/word/2010/wordprocessingCanvas" xmlns:mc="http://schemas.openxmlformats.org/markup-compatibility/2006" xmlns:o="urn:schemas-microsoft-com:office:office" xmlns:r="http://schemas.openxmlformats.org/officeDocument/2006/relationships" xmlns:m="http://schemas.openxmlformats.org/officeDocument/2006/math" xmlns:v="urn:schemas-microsoft-com:vml" xmlns:wp14="http://schemas.microsoft.com/office/word/2010/wordprocessingDrawing" xmlns:wp="http://schemas.openxmlformats.org/drawingml/2006/wordprocessingDrawing" xmlns:w10="urn:schemas-microsoft-com:office:word" xmlns:w="http://schemas.openxmlformats.org/wordprocessingml/2006/main" xmlns:w14="http://schemas.microsoft.com/office/word/2010/wordml" xmlns:w15="http://schemas.microsoft.com/office/word/2012/wordml" xmlns:wpg="http://schemas.microsoft.com/office/word/2010/wordprocessingGroup" xmlns:wpi="http://schemas.microsoft.com/office/word/2010/wordprocessingInk" xmlns:wne="http://schemas.microsoft.com/office/word/2006/wordml" xmlns:wps="http://schemas.microsoft.com/office/word/2010/wordprocessingShape" mc:Ignorable="w14 w15 wp14">
-  <w:abstractNum w:abstractNumId="0" w15:restartNumberingAfterBreak="0">
+<w:numbering xmlns:ve="http://schemas.openxmlformats.org/markup-compatibility/2006" xmlns:o="urn:schemas-microsoft-com:office:office" xmlns:r="http://schemas.openxmlformats.org/officeDocument/2006/relationships" xmlns:m="http://schemas.openxmlformats.org/officeDocument/2006/math" xmlns:v="urn:schemas-microsoft-com:vml" xmlns:wp="http://schemas.openxmlformats.org/drawingml/2006/wordprocessingDrawing" xmlns:w10="urn:schemas-microsoft-com:office:word" xmlns:w="http://schemas.openxmlformats.org/wordprocessingml/2006/main" xmlns:wne="http://schemas.microsoft.com/office/word/2006/wordml">
+  <w:abstractNum w:abstractNumId="0">
     <w:nsid w:val="07C07900"/>
     <w:multiLevelType w:val="hybridMultilevel"/>
     <w:tmpl w:val="7D4A1FBA"/>
@@ -2604,7 +2745,7 @@
       </w:rPr>
     </w:lvl>
   </w:abstractNum>
-  <w:abstractNum w:abstractNumId="1" w15:restartNumberingAfterBreak="0">
+  <w:abstractNum w:abstractNumId="1">
     <w:nsid w:val="103D3187"/>
     <w:multiLevelType w:val="hybridMultilevel"/>
     <w:tmpl w:val="686C51B0"/>
@@ -2717,7 +2858,7 @@
       </w:rPr>
     </w:lvl>
   </w:abstractNum>
-  <w:abstractNum w:abstractNumId="2" w15:restartNumberingAfterBreak="0">
+  <w:abstractNum w:abstractNumId="2">
     <w:nsid w:val="3BF559F6"/>
     <w:multiLevelType w:val="hybridMultilevel"/>
     <w:tmpl w:val="FA10CFAE"/>
@@ -2830,7 +2971,7 @@
       </w:rPr>
     </w:lvl>
   </w:abstractNum>
-  <w:abstractNum w:abstractNumId="3" w15:restartNumberingAfterBreak="0">
+  <w:abstractNum w:abstractNumId="3">
     <w:nsid w:val="468A5497"/>
     <w:multiLevelType w:val="hybridMultilevel"/>
     <w:tmpl w:val="41C48834"/>
@@ -2943,7 +3084,7 @@
       </w:rPr>
     </w:lvl>
   </w:abstractNum>
-  <w:abstractNum w:abstractNumId="4" w15:restartNumberingAfterBreak="0">
+  <w:abstractNum w:abstractNumId="4">
     <w:nsid w:val="5FAD345F"/>
     <w:multiLevelType w:val="hybridMultilevel"/>
     <w:tmpl w:val="BC2A3A1A"/>
@@ -3056,7 +3197,7 @@
       </w:rPr>
     </w:lvl>
   </w:abstractNum>
-  <w:abstractNum w:abstractNumId="5" w15:restartNumberingAfterBreak="0">
+  <w:abstractNum w:abstractNumId="5">
     <w:nsid w:val="7C7B5061"/>
     <w:multiLevelType w:val="hybridMultilevel"/>
     <w:tmpl w:val="E424D604"/>
@@ -3191,7 +3332,7 @@
 </file>
 
 <file path=word/styles.xml><?xml version="1.0" encoding="utf-8"?>
-<w:styles xmlns:mc="http://schemas.openxmlformats.org/markup-compatibility/2006" xmlns:r="http://schemas.openxmlformats.org/officeDocument/2006/relationships" xmlns:w="http://schemas.openxmlformats.org/wordprocessingml/2006/main" xmlns:w14="http://schemas.microsoft.com/office/word/2010/wordml" xmlns:w15="http://schemas.microsoft.com/office/word/2012/wordml" mc:Ignorable="w14 w15">
+<w:styles xmlns:r="http://schemas.openxmlformats.org/officeDocument/2006/relationships" xmlns:w="http://schemas.openxmlformats.org/wordprocessingml/2006/main">
   <w:docDefaults>
     <w:rPrDefault>
       <w:rPr>
@@ -3207,382 +3348,149 @@
       </w:pPr>
     </w:pPrDefault>
   </w:docDefaults>
-  <w:latentStyles w:defLockedState="0" w:defUIPriority="99" w:defSemiHidden="0" w:defUnhideWhenUsed="0" w:defQFormat="0" w:count="371">
-    <w:lsdException w:name="Normal" w:uiPriority="0" w:qFormat="1"/>
-    <w:lsdException w:name="heading 1" w:uiPriority="9" w:qFormat="1"/>
-    <w:lsdException w:name="heading 2" w:semiHidden="1" w:uiPriority="9" w:unhideWhenUsed="1" w:qFormat="1"/>
-    <w:lsdException w:name="heading 3" w:semiHidden="1" w:uiPriority="9" w:unhideWhenUsed="1" w:qFormat="1"/>
-    <w:lsdException w:name="heading 4" w:semiHidden="1" w:uiPriority="9" w:unhideWhenUsed="1" w:qFormat="1"/>
-    <w:lsdException w:name="heading 5" w:semiHidden="1" w:uiPriority="9" w:unhideWhenUsed="1" w:qFormat="1"/>
-    <w:lsdException w:name="heading 6" w:semiHidden="1" w:uiPriority="9" w:unhideWhenUsed="1" w:qFormat="1"/>
-    <w:lsdException w:name="heading 7" w:semiHidden="1" w:uiPriority="9" w:unhideWhenUsed="1" w:qFormat="1"/>
-    <w:lsdException w:name="heading 8" w:semiHidden="1" w:uiPriority="9" w:unhideWhenUsed="1" w:qFormat="1"/>
-    <w:lsdException w:name="heading 9" w:semiHidden="1" w:uiPriority="9" w:unhideWhenUsed="1" w:qFormat="1"/>
-    <w:lsdException w:name="index 1" w:semiHidden="1" w:unhideWhenUsed="1"/>
-    <w:lsdException w:name="index 2" w:semiHidden="1" w:unhideWhenUsed="1"/>
-    <w:lsdException w:name="index 3" w:semiHidden="1" w:unhideWhenUsed="1"/>
-    <w:lsdException w:name="index 4" w:semiHidden="1" w:unhideWhenUsed="1"/>
-    <w:lsdException w:name="index 5" w:semiHidden="1" w:unhideWhenUsed="1"/>
-    <w:lsdException w:name="index 6" w:semiHidden="1" w:unhideWhenUsed="1"/>
-    <w:lsdException w:name="index 7" w:semiHidden="1" w:unhideWhenUsed="1"/>
-    <w:lsdException w:name="index 8" w:semiHidden="1" w:unhideWhenUsed="1"/>
-    <w:lsdException w:name="index 9" w:semiHidden="1" w:unhideWhenUsed="1"/>
-    <w:lsdException w:name="toc 1" w:semiHidden="1" w:uiPriority="39" w:unhideWhenUsed="1"/>
-    <w:lsdException w:name="toc 2" w:semiHidden="1" w:uiPriority="39" w:unhideWhenUsed="1"/>
-    <w:lsdException w:name="toc 3" w:semiHidden="1" w:uiPriority="39" w:unhideWhenUsed="1"/>
-    <w:lsdException w:name="toc 4" w:semiHidden="1" w:uiPriority="39" w:unhideWhenUsed="1"/>
-    <w:lsdException w:name="toc 5" w:semiHidden="1" w:uiPriority="39" w:unhideWhenUsed="1"/>
-    <w:lsdException w:name="toc 6" w:semiHidden="1" w:uiPriority="39" w:unhideWhenUsed="1"/>
-    <w:lsdException w:name="toc 7" w:semiHidden="1" w:uiPriority="39" w:unhideWhenUsed="1"/>
-    <w:lsdException w:name="toc 8" w:semiHidden="1" w:uiPriority="39" w:unhideWhenUsed="1"/>
-    <w:lsdException w:name="toc 9" w:semiHidden="1" w:uiPriority="39" w:unhideWhenUsed="1"/>
-    <w:lsdException w:name="Normal Indent" w:semiHidden="1" w:unhideWhenUsed="1"/>
-    <w:lsdException w:name="footnote text" w:semiHidden="1" w:unhideWhenUsed="1"/>
-    <w:lsdException w:name="annotation text" w:semiHidden="1" w:unhideWhenUsed="1"/>
-    <w:lsdException w:name="header" w:semiHidden="1" w:unhideWhenUsed="1"/>
-    <w:lsdException w:name="footer" w:semiHidden="1" w:unhideWhenUsed="1"/>
-    <w:lsdException w:name="index heading" w:semiHidden="1" w:unhideWhenUsed="1"/>
-    <w:lsdException w:name="caption" w:semiHidden="1" w:uiPriority="35" w:unhideWhenUsed="1" w:qFormat="1"/>
-    <w:lsdException w:name="table of figures" w:semiHidden="1" w:unhideWhenUsed="1"/>
-    <w:lsdException w:name="envelope address" w:semiHidden="1" w:unhideWhenUsed="1"/>
-    <w:lsdException w:name="envelope return" w:semiHidden="1" w:unhideWhenUsed="1"/>
-    <w:lsdException w:name="footnote reference" w:semiHidden="1" w:unhideWhenUsed="1"/>
-    <w:lsdException w:name="annotation reference" w:semiHidden="1" w:unhideWhenUsed="1"/>
-    <w:lsdException w:name="line number" w:semiHidden="1" w:unhideWhenUsed="1"/>
-    <w:lsdException w:name="page number" w:semiHidden="1" w:unhideWhenUsed="1"/>
-    <w:lsdException w:name="endnote reference" w:semiHidden="1" w:unhideWhenUsed="1"/>
-    <w:lsdException w:name="endnote text" w:semiHidden="1" w:unhideWhenUsed="1"/>
-    <w:lsdException w:name="table of authorities" w:semiHidden="1" w:unhideWhenUsed="1"/>
-    <w:lsdException w:name="macro" w:semiHidden="1" w:unhideWhenUsed="1"/>
-    <w:lsdException w:name="toa heading" w:semiHidden="1" w:unhideWhenUsed="1"/>
-    <w:lsdException w:name="List" w:semiHidden="1" w:unhideWhenUsed="1"/>
-    <w:lsdException w:name="List Bullet" w:semiHidden="1" w:unhideWhenUsed="1"/>
-    <w:lsdException w:name="List Number" w:semiHidden="1" w:unhideWhenUsed="1"/>
-    <w:lsdException w:name="List 2" w:semiHidden="1" w:unhideWhenUsed="1"/>
-    <w:lsdException w:name="List 3" w:semiHidden="1" w:unhideWhenUsed="1"/>
-    <w:lsdException w:name="List 4" w:semiHidden="1" w:unhideWhenUsed="1"/>
-    <w:lsdException w:name="List 5" w:semiHidden="1" w:unhideWhenUsed="1"/>
-    <w:lsdException w:name="List Bullet 2" w:semiHidden="1" w:unhideWhenUsed="1"/>
-    <w:lsdException w:name="List Bullet 3" w:semiHidden="1" w:unhideWhenUsed="1"/>
-    <w:lsdException w:name="List Bullet 4" w:semiHidden="1" w:unhideWhenUsed="1"/>
-    <w:lsdException w:name="List Bullet 5" w:semiHidden="1" w:unhideWhenUsed="1"/>
-    <w:lsdException w:name="List Number 2" w:semiHidden="1" w:unhideWhenUsed="1"/>
-    <w:lsdException w:name="List Number 3" w:semiHidden="1" w:unhideWhenUsed="1"/>
-    <w:lsdException w:name="List Number 4" w:semiHidden="1" w:unhideWhenUsed="1"/>
-    <w:lsdException w:name="List Number 5" w:semiHidden="1" w:unhideWhenUsed="1"/>
-    <w:lsdException w:name="Title" w:uiPriority="10" w:qFormat="1"/>
-    <w:lsdException w:name="Closing" w:semiHidden="1" w:unhideWhenUsed="1"/>
-    <w:lsdException w:name="Signature" w:semiHidden="1" w:unhideWhenUsed="1"/>
-    <w:lsdException w:name="Default Paragraph Font" w:semiHidden="1" w:uiPriority="1" w:unhideWhenUsed="1"/>
-    <w:lsdException w:name="Body Text" w:semiHidden="1" w:unhideWhenUsed="1"/>
-    <w:lsdException w:name="Body Text Indent" w:semiHidden="1" w:unhideWhenUsed="1"/>
-    <w:lsdException w:name="List Continue" w:semiHidden="1" w:unhideWhenUsed="1"/>
-    <w:lsdException w:name="List Continue 2" w:semiHidden="1" w:unhideWhenUsed="1"/>
-    <w:lsdException w:name="List Continue 3" w:semiHidden="1" w:unhideWhenUsed="1"/>
-    <w:lsdException w:name="List Continue 4" w:semiHidden="1" w:unhideWhenUsed="1"/>
-    <w:lsdException w:name="List Continue 5" w:semiHidden="1" w:unhideWhenUsed="1"/>
-    <w:lsdException w:name="Message Header" w:semiHidden="1" w:unhideWhenUsed="1"/>
-    <w:lsdException w:name="Subtitle" w:uiPriority="11" w:qFormat="1"/>
-    <w:lsdException w:name="Salutation" w:semiHidden="1" w:unhideWhenUsed="1"/>
-    <w:lsdException w:name="Date" w:semiHidden="1" w:unhideWhenUsed="1"/>
-    <w:lsdException w:name="Body Text First Indent" w:semiHidden="1" w:unhideWhenUsed="1"/>
-    <w:lsdException w:name="Body Text First Indent 2" w:semiHidden="1" w:unhideWhenUsed="1"/>
-    <w:lsdException w:name="Note Heading" w:semiHidden="1" w:unhideWhenUsed="1"/>
-    <w:lsdException w:name="Body Text 2" w:semiHidden="1" w:unhideWhenUsed="1"/>
-    <w:lsdException w:name="Body Text 3" w:semiHidden="1" w:unhideWhenUsed="1"/>
-    <w:lsdException w:name="Body Text Indent 2" w:semiHidden="1" w:unhideWhenUsed="1"/>
-    <w:lsdException w:name="Body Text Indent 3" w:semiHidden="1" w:unhideWhenUsed="1"/>
-    <w:lsdException w:name="Block Text" w:semiHidden="1" w:unhideWhenUsed="1"/>
-    <w:lsdException w:name="Hyperlink" w:semiHidden="1" w:unhideWhenUsed="1"/>
-    <w:lsdException w:name="FollowedHyperlink" w:semiHidden="1" w:unhideWhenUsed="1"/>
-    <w:lsdException w:name="Strong" w:uiPriority="22" w:qFormat="1"/>
-    <w:lsdException w:name="Emphasis" w:uiPriority="20" w:qFormat="1"/>
-    <w:lsdException w:name="Document Map" w:semiHidden="1" w:unhideWhenUsed="1"/>
-    <w:lsdException w:name="Plain Text" w:semiHidden="1" w:unhideWhenUsed="1"/>
-    <w:lsdException w:name="E-mail Signature" w:semiHidden="1" w:unhideWhenUsed="1"/>
-    <w:lsdException w:name="HTML Top of Form" w:semiHidden="1" w:unhideWhenUsed="1"/>
-    <w:lsdException w:name="HTML Bottom of Form" w:semiHidden="1" w:unhideWhenUsed="1"/>
-    <w:lsdException w:name="Normal (Web)" w:semiHidden="1" w:unhideWhenUsed="1"/>
-    <w:lsdException w:name="HTML Acronym" w:semiHidden="1" w:unhideWhenUsed="1"/>
-    <w:lsdException w:name="HTML Address" w:semiHidden="1" w:unhideWhenUsed="1"/>
-    <w:lsdException w:name="HTML Cite" w:semiHidden="1" w:unhideWhenUsed="1"/>
-    <w:lsdException w:name="HTML Code" w:semiHidden="1" w:unhideWhenUsed="1"/>
-    <w:lsdException w:name="HTML Definition" w:semiHidden="1" w:unhideWhenUsed="1"/>
-    <w:lsdException w:name="HTML Keyboard" w:semiHidden="1" w:unhideWhenUsed="1"/>
-    <w:lsdException w:name="HTML Preformatted" w:semiHidden="1" w:unhideWhenUsed="1"/>
-    <w:lsdException w:name="HTML Sample" w:semiHidden="1" w:unhideWhenUsed="1"/>
-    <w:lsdException w:name="HTML Typewriter" w:semiHidden="1" w:unhideWhenUsed="1"/>
-    <w:lsdException w:name="HTML Variable" w:semiHidden="1" w:unhideWhenUsed="1"/>
-    <w:lsdException w:name="Normal Table" w:semiHidden="1" w:unhideWhenUsed="1"/>
-    <w:lsdException w:name="annotation subject" w:semiHidden="1" w:unhideWhenUsed="1"/>
-    <w:lsdException w:name="No List" w:semiHidden="1" w:unhideWhenUsed="1"/>
-    <w:lsdException w:name="Outline List 1" w:semiHidden="1" w:unhideWhenUsed="1"/>
-    <w:lsdException w:name="Outline List 2" w:semiHidden="1" w:unhideWhenUsed="1"/>
-    <w:lsdException w:name="Outline List 3" w:semiHidden="1" w:unhideWhenUsed="1"/>
-    <w:lsdException w:name="Table Simple 1" w:semiHidden="1" w:unhideWhenUsed="1"/>
-    <w:lsdException w:name="Table Simple 2" w:semiHidden="1" w:unhideWhenUsed="1"/>
-    <w:lsdException w:name="Table Simple 3" w:semiHidden="1" w:unhideWhenUsed="1"/>
-    <w:lsdException w:name="Table Classic 1" w:semiHidden="1" w:unhideWhenUsed="1"/>
-    <w:lsdException w:name="Table Classic 2" w:semiHidden="1" w:unhideWhenUsed="1"/>
-    <w:lsdException w:name="Table Classic 3" w:semiHidden="1" w:unhideWhenUsed="1"/>
-    <w:lsdException w:name="Table Classic 4" w:semiHidden="1" w:unhideWhenUsed="1"/>
-    <w:lsdException w:name="Table Colorful 1" w:semiHidden="1" w:unhideWhenUsed="1"/>
-    <w:lsdException w:name="Table Colorful 2" w:semiHidden="1" w:unhideWhenUsed="1"/>
-    <w:lsdException w:name="Table Colorful 3" w:semiHidden="1" w:unhideWhenUsed="1"/>
-    <w:lsdException w:name="Table Columns 1" w:semiHidden="1" w:unhideWhenUsed="1"/>
-    <w:lsdException w:name="Table Columns 2" w:semiHidden="1" w:unhideWhenUsed="1"/>
-    <w:lsdException w:name="Table Columns 3" w:semiHidden="1" w:unhideWhenUsed="1"/>
-    <w:lsdException w:name="Table Columns 4" w:semiHidden="1" w:unhideWhenUsed="1"/>
-    <w:lsdException w:name="Table Columns 5" w:semiHidden="1" w:unhideWhenUsed="1"/>
-    <w:lsdException w:name="Table Grid 1" w:semiHidden="1" w:unhideWhenUsed="1"/>
-    <w:lsdException w:name="Table Grid 2" w:semiHidden="1" w:unhideWhenUsed="1"/>
-    <w:lsdException w:name="Table Grid 3" w:semiHidden="1" w:unhideWhenUsed="1"/>
-    <w:lsdException w:name="Table Grid 4" w:semiHidden="1" w:unhideWhenUsed="1"/>
-    <w:lsdException w:name="Table Grid 5" w:semiHidden="1" w:unhideWhenUsed="1"/>
-    <w:lsdException w:name="Table Grid 6" w:semiHidden="1" w:unhideWhenUsed="1"/>
-    <w:lsdException w:name="Table Grid 7" w:semiHidden="1" w:unhideWhenUsed="1"/>
-    <w:lsdException w:name="Table Grid 8" w:semiHidden="1" w:unhideWhenUsed="1"/>
-    <w:lsdException w:name="Table List 1" w:semiHidden="1" w:unhideWhenUsed="1"/>
-    <w:lsdException w:name="Table List 2" w:semiHidden="1" w:unhideWhenUsed="1"/>
-    <w:lsdException w:name="Table List 3" w:semiHidden="1" w:unhideWhenUsed="1"/>
-    <w:lsdException w:name="Table List 4" w:semiHidden="1" w:unhideWhenUsed="1"/>
-    <w:lsdException w:name="Table List 5" w:semiHidden="1" w:unhideWhenUsed="1"/>
-    <w:lsdException w:name="Table List 6" w:semiHidden="1" w:unhideWhenUsed="1"/>
-    <w:lsdException w:name="Table List 7" w:semiHidden="1" w:unhideWhenUsed="1"/>
-    <w:lsdException w:name="Table List 8" w:semiHidden="1" w:unhideWhenUsed="1"/>
-    <w:lsdException w:name="Table 3D effects 1" w:semiHidden="1" w:unhideWhenUsed="1"/>
-    <w:lsdException w:name="Table 3D effects 2" w:semiHidden="1" w:unhideWhenUsed="1"/>
-    <w:lsdException w:name="Table 3D effects 3" w:semiHidden="1" w:unhideWhenUsed="1"/>
-    <w:lsdException w:name="Table Contemporary" w:semiHidden="1" w:unhideWhenUsed="1"/>
-    <w:lsdException w:name="Table Elegant" w:semiHidden="1" w:unhideWhenUsed="1"/>
-    <w:lsdException w:name="Table Professional" w:semiHidden="1" w:unhideWhenUsed="1"/>
-    <w:lsdException w:name="Table Subtle 1" w:semiHidden="1" w:unhideWhenUsed="1"/>
-    <w:lsdException w:name="Table Subtle 2" w:semiHidden="1" w:unhideWhenUsed="1"/>
-    <w:lsdException w:name="Table Web 1" w:semiHidden="1" w:unhideWhenUsed="1"/>
-    <w:lsdException w:name="Table Web 2" w:semiHidden="1" w:unhideWhenUsed="1"/>
-    <w:lsdException w:name="Table Web 3" w:semiHidden="1" w:unhideWhenUsed="1"/>
-    <w:lsdException w:name="Balloon Text" w:semiHidden="1" w:unhideWhenUsed="1"/>
-    <w:lsdException w:name="Table Grid" w:uiPriority="39"/>
-    <w:lsdException w:name="Table Theme" w:semiHidden="1" w:unhideWhenUsed="1"/>
-    <w:lsdException w:name="Placeholder Text" w:semiHidden="1"/>
-    <w:lsdException w:name="No Spacing" w:uiPriority="1" w:qFormat="1"/>
-    <w:lsdException w:name="Light Shading" w:uiPriority="60"/>
-    <w:lsdException w:name="Light List" w:uiPriority="61"/>
-    <w:lsdException w:name="Light Grid" w:uiPriority="62"/>
-    <w:lsdException w:name="Medium Shading 1" w:uiPriority="63"/>
-    <w:lsdException w:name="Medium Shading 2" w:uiPriority="64"/>
-    <w:lsdException w:name="Medium List 1" w:uiPriority="65"/>
-    <w:lsdException w:name="Medium List 2" w:uiPriority="66"/>
-    <w:lsdException w:name="Medium Grid 1" w:uiPriority="67"/>
-    <w:lsdException w:name="Medium Grid 2" w:uiPriority="68"/>
-    <w:lsdException w:name="Medium Grid 3" w:uiPriority="69"/>
-    <w:lsdException w:name="Dark List" w:uiPriority="70"/>
-    <w:lsdException w:name="Colorful Shading" w:uiPriority="71"/>
-    <w:lsdException w:name="Colorful List" w:uiPriority="72"/>
-    <w:lsdException w:name="Colorful Grid" w:uiPriority="73"/>
-    <w:lsdException w:name="Light Shading Accent 1" w:uiPriority="60"/>
-    <w:lsdException w:name="Light List Accent 1" w:uiPriority="61"/>
-    <w:lsdException w:name="Light Grid Accent 1" w:uiPriority="62"/>
-    <w:lsdException w:name="Medium Shading 1 Accent 1" w:uiPriority="63"/>
-    <w:lsdException w:name="Medium Shading 2 Accent 1" w:uiPriority="64"/>
-    <w:lsdException w:name="Medium List 1 Accent 1" w:uiPriority="65"/>
-    <w:lsdException w:name="Revision" w:semiHidden="1"/>
-    <w:lsdException w:name="List Paragraph" w:uiPriority="34" w:qFormat="1"/>
-    <w:lsdException w:name="Quote" w:uiPriority="29" w:qFormat="1"/>
-    <w:lsdException w:name="Intense Quote" w:uiPriority="30" w:qFormat="1"/>
-    <w:lsdException w:name="Medium List 2 Accent 1" w:uiPriority="66"/>
-    <w:lsdException w:name="Medium Grid 1 Accent 1" w:uiPriority="67"/>
-    <w:lsdException w:name="Medium Grid 2 Accent 1" w:uiPriority="68"/>
-    <w:lsdException w:name="Medium Grid 3 Accent 1" w:uiPriority="69"/>
-    <w:lsdException w:name="Dark List Accent 1" w:uiPriority="70"/>
-    <w:lsdException w:name="Colorful Shading Accent 1" w:uiPriority="71"/>
-    <w:lsdException w:name="Colorful List Accent 1" w:uiPriority="72"/>
-    <w:lsdException w:name="Colorful Grid Accent 1" w:uiPriority="73"/>
-    <w:lsdException w:name="Light Shading Accent 2" w:uiPriority="60"/>
-    <w:lsdException w:name="Light List Accent 2" w:uiPriority="61"/>
-    <w:lsdException w:name="Light Grid Accent 2" w:uiPriority="62"/>
-    <w:lsdException w:name="Medium Shading 1 Accent 2" w:uiPriority="63"/>
-    <w:lsdException w:name="Medium Shading 2 Accent 2" w:uiPriority="64"/>
-    <w:lsdException w:name="Medium List 1 Accent 2" w:uiPriority="65"/>
-    <w:lsdException w:name="Medium List 2 Accent 2" w:uiPriority="66"/>
-    <w:lsdException w:name="Medium Grid 1 Accent 2" w:uiPriority="67"/>
-    <w:lsdException w:name="Medium Grid 2 Accent 2" w:uiPriority="68"/>
-    <w:lsdException w:name="Medium Grid 3 Accent 2" w:uiPriority="69"/>
-    <w:lsdException w:name="Dark List Accent 2" w:uiPriority="70"/>
-    <w:lsdException w:name="Colorful Shading Accent 2" w:uiPriority="71"/>
-    <w:lsdException w:name="Colorful List Accent 2" w:uiPriority="72"/>
-    <w:lsdException w:name="Colorful Grid Accent 2" w:uiPriority="73"/>
-    <w:lsdException w:name="Light Shading Accent 3" w:uiPriority="60"/>
-    <w:lsdException w:name="Light List Accent 3" w:uiPriority="61"/>
-    <w:lsdException w:name="Light Grid Accent 3" w:uiPriority="62"/>
-    <w:lsdException w:name="Medium Shading 1 Accent 3" w:uiPriority="63"/>
-    <w:lsdException w:name="Medium Shading 2 Accent 3" w:uiPriority="64"/>
-    <w:lsdException w:name="Medium List 1 Accent 3" w:uiPriority="65"/>
-    <w:lsdException w:name="Medium List 2 Accent 3" w:uiPriority="66"/>
-    <w:lsdException w:name="Medium Grid 1 Accent 3" w:uiPriority="67"/>
-    <w:lsdException w:name="Medium Grid 2 Accent 3" w:uiPriority="68"/>
-    <w:lsdException w:name="Medium Grid 3 Accent 3" w:uiPriority="69"/>
-    <w:lsdException w:name="Dark List Accent 3" w:uiPriority="70"/>
-    <w:lsdException w:name="Colorful Shading Accent 3" w:uiPriority="71"/>
-    <w:lsdException w:name="Colorful List Accent 3" w:uiPriority="72"/>
-    <w:lsdException w:name="Colorful Grid Accent 3" w:uiPriority="73"/>
-    <w:lsdException w:name="Light Shading Accent 4" w:uiPriority="60"/>
-    <w:lsdException w:name="Light List Accent 4" w:uiPriority="61"/>
-    <w:lsdException w:name="Light Grid Accent 4" w:uiPriority="62"/>
-    <w:lsdException w:name="Medium Shading 1 Accent 4" w:uiPriority="63"/>
-    <w:lsdException w:name="Medium Shading 2 Accent 4" w:uiPriority="64"/>
-    <w:lsdException w:name="Medium List 1 Accent 4" w:uiPriority="65"/>
-    <w:lsdException w:name="Medium List 2 Accent 4" w:uiPriority="66"/>
-    <w:lsdException w:name="Medium Grid 1 Accent 4" w:uiPriority="67"/>
-    <w:lsdException w:name="Medium Grid 2 Accent 4" w:uiPriority="68"/>
-    <w:lsdException w:name="Medium Grid 3 Accent 4" w:uiPriority="69"/>
-    <w:lsdException w:name="Dark List Accent 4" w:uiPriority="70"/>
-    <w:lsdException w:name="Colorful Shading Accent 4" w:uiPriority="71"/>
-    <w:lsdException w:name="Colorful List Accent 4" w:uiPriority="72"/>
-    <w:lsdException w:name="Colorful Grid Accent 4" w:uiPriority="73"/>
-    <w:lsdException w:name="Light Shading Accent 5" w:uiPriority="60"/>
-    <w:lsdException w:name="Light List Accent 5" w:uiPriority="61"/>
-    <w:lsdException w:name="Light Grid Accent 5" w:uiPriority="62"/>
-    <w:lsdException w:name="Medium Shading 1 Accent 5" w:uiPriority="63"/>
-    <w:lsdException w:name="Medium Shading 2 Accent 5" w:uiPriority="64"/>
-    <w:lsdException w:name="Medium List 1 Accent 5" w:uiPriority="65"/>
-    <w:lsdException w:name="Medium List 2 Accent 5" w:uiPriority="66"/>
-    <w:lsdException w:name="Medium Grid 1 Accent 5" w:uiPriority="67"/>
-    <w:lsdException w:name="Medium Grid 2 Accent 5" w:uiPriority="68"/>
-    <w:lsdException w:name="Medium Grid 3 Accent 5" w:uiPriority="69"/>
-    <w:lsdException w:name="Dark List Accent 5" w:uiPriority="70"/>
-    <w:lsdException w:name="Colorful Shading Accent 5" w:uiPriority="71"/>
-    <w:lsdException w:name="Colorful List Accent 5" w:uiPriority="72"/>
-    <w:lsdException w:name="Colorful Grid Accent 5" w:uiPriority="73"/>
-    <w:lsdException w:name="Light Shading Accent 6" w:uiPriority="60"/>
-    <w:lsdException w:name="Light List Accent 6" w:uiPriority="61"/>
-    <w:lsdException w:name="Light Grid Accent 6" w:uiPriority="62"/>
-    <w:lsdException w:name="Medium Shading 1 Accent 6" w:uiPriority="63"/>
-    <w:lsdException w:name="Medium Shading 2 Accent 6" w:uiPriority="64"/>
-    <w:lsdException w:name="Medium List 1 Accent 6" w:uiPriority="65"/>
-    <w:lsdException w:name="Medium List 2 Accent 6" w:uiPriority="66"/>
-    <w:lsdException w:name="Medium Grid 1 Accent 6" w:uiPriority="67"/>
-    <w:lsdException w:name="Medium Grid 2 Accent 6" w:uiPriority="68"/>
-    <w:lsdException w:name="Medium Grid 3 Accent 6" w:uiPriority="69"/>
-    <w:lsdException w:name="Dark List Accent 6" w:uiPriority="70"/>
-    <w:lsdException w:name="Colorful Shading Accent 6" w:uiPriority="71"/>
-    <w:lsdException w:name="Colorful List Accent 6" w:uiPriority="72"/>
-    <w:lsdException w:name="Colorful Grid Accent 6" w:uiPriority="73"/>
-    <w:lsdException w:name="Subtle Emphasis" w:uiPriority="19" w:qFormat="1"/>
-    <w:lsdException w:name="Intense Emphasis" w:uiPriority="21" w:qFormat="1"/>
-    <w:lsdException w:name="Subtle Reference" w:uiPriority="31" w:qFormat="1"/>
-    <w:lsdException w:name="Intense Reference" w:uiPriority="32" w:qFormat="1"/>
-    <w:lsdException w:name="Book Title" w:uiPriority="33" w:qFormat="1"/>
-    <w:lsdException w:name="Bibliography" w:semiHidden="1" w:uiPriority="37" w:unhideWhenUsed="1"/>
-    <w:lsdException w:name="TOC Heading" w:semiHidden="1" w:uiPriority="39" w:unhideWhenUsed="1" w:qFormat="1"/>
-    <w:lsdException w:name="Plain Table 1" w:uiPriority="41"/>
-    <w:lsdException w:name="Plain Table 2" w:uiPriority="42"/>
-    <w:lsdException w:name="Plain Table 3" w:uiPriority="43"/>
-    <w:lsdException w:name="Plain Table 4" w:uiPriority="44"/>
-    <w:lsdException w:name="Plain Table 5" w:uiPriority="45"/>
-    <w:lsdException w:name="Grid Table Light" w:uiPriority="40"/>
-    <w:lsdException w:name="Grid Table 1 Light" w:uiPriority="46"/>
-    <w:lsdException w:name="Grid Table 2" w:uiPriority="47"/>
-    <w:lsdException w:name="Grid Table 3" w:uiPriority="48"/>
-    <w:lsdException w:name="Grid Table 4" w:uiPriority="49"/>
-    <w:lsdException w:name="Grid Table 5 Dark" w:uiPriority="50"/>
-    <w:lsdException w:name="Grid Table 6 Colorful" w:uiPriority="51"/>
-    <w:lsdException w:name="Grid Table 7 Colorful" w:uiPriority="52"/>
-    <w:lsdException w:name="Grid Table 1 Light Accent 1" w:uiPriority="46"/>
-    <w:lsdException w:name="Grid Table 2 Accent 1" w:uiPriority="47"/>
-    <w:lsdException w:name="Grid Table 3 Accent 1" w:uiPriority="48"/>
-    <w:lsdException w:name="Grid Table 4 Accent 1" w:uiPriority="49"/>
-    <w:lsdException w:name="Grid Table 5 Dark Accent 1" w:uiPriority="50"/>
-    <w:lsdException w:name="Grid Table 6 Colorful Accent 1" w:uiPriority="51"/>
-    <w:lsdException w:name="Grid Table 7 Colorful Accent 1" w:uiPriority="52"/>
-    <w:lsdException w:name="Grid Table 1 Light Accent 2" w:uiPriority="46"/>
-    <w:lsdException w:name="Grid Table 2 Accent 2" w:uiPriority="47"/>
-    <w:lsdException w:name="Grid Table 3 Accent 2" w:uiPriority="48"/>
-    <w:lsdException w:name="Grid Table 4 Accent 2" w:uiPriority="49"/>
-    <w:lsdException w:name="Grid Table 5 Dark Accent 2" w:uiPriority="50"/>
-    <w:lsdException w:name="Grid Table 6 Colorful Accent 2" w:uiPriority="51"/>
-    <w:lsdException w:name="Grid Table 7 Colorful Accent 2" w:uiPriority="52"/>
-    <w:lsdException w:name="Grid Table 1 Light Accent 3" w:uiPriority="46"/>
-    <w:lsdException w:name="Grid Table 2 Accent 3" w:uiPriority="47"/>
-    <w:lsdException w:name="Grid Table 3 Accent 3" w:uiPriority="48"/>
-    <w:lsdException w:name="Grid Table 4 Accent 3" w:uiPriority="49"/>
-    <w:lsdException w:name="Grid Table 5 Dark Accent 3" w:uiPriority="50"/>
-    <w:lsdException w:name="Grid Table 6 Colorful Accent 3" w:uiPriority="51"/>
-    <w:lsdException w:name="Grid Table 7 Colorful Accent 3" w:uiPriority="52"/>
-    <w:lsdException w:name="Grid Table 1 Light Accent 4" w:uiPriority="46"/>
-    <w:lsdException w:name="Grid Table 2 Accent 4" w:uiPriority="47"/>
-    <w:lsdException w:name="Grid Table 3 Accent 4" w:uiPriority="48"/>
-    <w:lsdException w:name="Grid Table 4 Accent 4" w:uiPriority="49"/>
-    <w:lsdException w:name="Grid Table 5 Dark Accent 4" w:uiPriority="50"/>
-    <w:lsdException w:name="Grid Table 6 Colorful Accent 4" w:uiPriority="51"/>
-    <w:lsdException w:name="Grid Table 7 Colorful Accent 4" w:uiPriority="52"/>
-    <w:lsdException w:name="Grid Table 1 Light Accent 5" w:uiPriority="46"/>
-    <w:lsdException w:name="Grid Table 2 Accent 5" w:uiPriority="47"/>
-    <w:lsdException w:name="Grid Table 3 Accent 5" w:uiPriority="48"/>
-    <w:lsdException w:name="Grid Table 4 Accent 5" w:uiPriority="49"/>
-    <w:lsdException w:name="Grid Table 5 Dark Accent 5" w:uiPriority="50"/>
-    <w:lsdException w:name="Grid Table 6 Colorful Accent 5" w:uiPriority="51"/>
-    <w:lsdException w:name="Grid Table 7 Colorful Accent 5" w:uiPriority="52"/>
-    <w:lsdException w:name="Grid Table 1 Light Accent 6" w:uiPriority="46"/>
-    <w:lsdException w:name="Grid Table 2 Accent 6" w:uiPriority="47"/>
-    <w:lsdException w:name="Grid Table 3 Accent 6" w:uiPriority="48"/>
-    <w:lsdException w:name="Grid Table 4 Accent 6" w:uiPriority="49"/>
-    <w:lsdException w:name="Grid Table 5 Dark Accent 6" w:uiPriority="50"/>
-    <w:lsdException w:name="Grid Table 6 Colorful Accent 6" w:uiPriority="51"/>
-    <w:lsdException w:name="Grid Table 7 Colorful Accent 6" w:uiPriority="52"/>
-    <w:lsdException w:name="List Table 1 Light" w:uiPriority="46"/>
-    <w:lsdException w:name="List Table 2" w:uiPriority="47"/>
-    <w:lsdException w:name="List Table 3" w:uiPriority="48"/>
-    <w:lsdException w:name="List Table 4" w:uiPriority="49"/>
-    <w:lsdException w:name="List Table 5 Dark" w:uiPriority="50"/>
-    <w:lsdException w:name="List Table 6 Colorful" w:uiPriority="51"/>
-    <w:lsdException w:name="List Table 7 Colorful" w:uiPriority="52"/>
-    <w:lsdException w:name="List Table 1 Light Accent 1" w:uiPriority="46"/>
-    <w:lsdException w:name="List Table 2 Accent 1" w:uiPriority="47"/>
-    <w:lsdException w:name="List Table 3 Accent 1" w:uiPriority="48"/>
-    <w:lsdException w:name="List Table 4 Accent 1" w:uiPriority="49"/>
-    <w:lsdException w:name="List Table 5 Dark Accent 1" w:uiPriority="50"/>
-    <w:lsdException w:name="List Table 6 Colorful Accent 1" w:uiPriority="51"/>
-    <w:lsdException w:name="List Table 7 Colorful Accent 1" w:uiPriority="52"/>
-    <w:lsdException w:name="List Table 1 Light Accent 2" w:uiPriority="46"/>
-    <w:lsdException w:name="List Table 2 Accent 2" w:uiPriority="47"/>
-    <w:lsdException w:name="List Table 3 Accent 2" w:uiPriority="48"/>
-    <w:lsdException w:name="List Table 4 Accent 2" w:uiPriority="49"/>
-    <w:lsdException w:name="List Table 5 Dark Accent 2" w:uiPriority="50"/>
-    <w:lsdException w:name="List Table 6 Colorful Accent 2" w:uiPriority="51"/>
-    <w:lsdException w:name="List Table 7 Colorful Accent 2" w:uiPriority="52"/>
-    <w:lsdException w:name="List Table 1 Light Accent 3" w:uiPriority="46"/>
-    <w:lsdException w:name="List Table 2 Accent 3" w:uiPriority="47"/>
-    <w:lsdException w:name="List Table 3 Accent 3" w:uiPriority="48"/>
-    <w:lsdException w:name="List Table 4 Accent 3" w:uiPriority="49"/>
-    <w:lsdException w:name="List Table 5 Dark Accent 3" w:uiPriority="50"/>
-    <w:lsdException w:name="List Table 6 Colorful Accent 3" w:uiPriority="51"/>
-    <w:lsdException w:name="List Table 7 Colorful Accent 3" w:uiPriority="52"/>
-    <w:lsdException w:name="List Table 1 Light Accent 4" w:uiPriority="46"/>
-    <w:lsdException w:name="List Table 2 Accent 4" w:uiPriority="47"/>
-    <w:lsdException w:name="List Table 3 Accent 4" w:uiPriority="48"/>
-    <w:lsdException w:name="List Table 4 Accent 4" w:uiPriority="49"/>
-    <w:lsdException w:name="List Table 5 Dark Accent 4" w:uiPriority="50"/>
-    <w:lsdException w:name="List Table 6 Colorful Accent 4" w:uiPriority="51"/>
-    <w:lsdException w:name="List Table 7 Colorful Accent 4" w:uiPriority="52"/>
-    <w:lsdException w:name="List Table 1 Light Accent 5" w:uiPriority="46"/>
-    <w:lsdException w:name="List Table 2 Accent 5" w:uiPriority="47"/>
-    <w:lsdException w:name="List Table 3 Accent 5" w:uiPriority="48"/>
-    <w:lsdException w:name="List Table 4 Accent 5" w:uiPriority="49"/>
-    <w:lsdException w:name="List Table 5 Dark Accent 5" w:uiPriority="50"/>
-    <w:lsdException w:name="List Table 6 Colorful Accent 5" w:uiPriority="51"/>
-    <w:lsdException w:name="List Table 7 Colorful Accent 5" w:uiPriority="52"/>
-    <w:lsdException w:name="List Table 1 Light Accent 6" w:uiPriority="46"/>
-    <w:lsdException w:name="List Table 2 Accent 6" w:uiPriority="47"/>
-    <w:lsdException w:name="List Table 3 Accent 6" w:uiPriority="48"/>
-    <w:lsdException w:name="List Table 4 Accent 6" w:uiPriority="49"/>
-    <w:lsdException w:name="List Table 5 Dark Accent 6" w:uiPriority="50"/>
-    <w:lsdException w:name="List Table 6 Colorful Accent 6" w:uiPriority="51"/>
-    <w:lsdException w:name="List Table 7 Colorful Accent 6" w:uiPriority="52"/>
+  <w:latentStyles w:defLockedState="0" w:defUIPriority="99" w:defSemiHidden="1" w:defUnhideWhenUsed="1" w:defQFormat="0" w:count="267">
+    <w:lsdException w:name="Normal" w:semiHidden="0" w:uiPriority="0" w:unhideWhenUsed="0" w:qFormat="1"/>
+    <w:lsdException w:name="heading 1" w:semiHidden="0" w:uiPriority="9" w:unhideWhenUsed="0" w:qFormat="1"/>
+    <w:lsdException w:name="heading 2" w:uiPriority="9" w:qFormat="1"/>
+    <w:lsdException w:name="heading 3" w:uiPriority="9" w:qFormat="1"/>
+    <w:lsdException w:name="heading 4" w:uiPriority="9" w:qFormat="1"/>
+    <w:lsdException w:name="heading 5" w:uiPriority="9" w:qFormat="1"/>
+    <w:lsdException w:name="heading 6" w:uiPriority="9" w:qFormat="1"/>
+    <w:lsdException w:name="heading 7" w:uiPriority="9" w:qFormat="1"/>
+    <w:lsdException w:name="heading 8" w:uiPriority="9" w:qFormat="1"/>
+    <w:lsdException w:name="heading 9" w:uiPriority="9" w:qFormat="1"/>
+    <w:lsdException w:name="toc 1" w:uiPriority="39"/>
+    <w:lsdException w:name="toc 2" w:uiPriority="39"/>
+    <w:lsdException w:name="toc 3" w:uiPriority="39"/>
+    <w:lsdException w:name="toc 4" w:uiPriority="39"/>
+    <w:lsdException w:name="toc 5" w:uiPriority="39"/>
+    <w:lsdException w:name="toc 6" w:uiPriority="39"/>
+    <w:lsdException w:name="toc 7" w:uiPriority="39"/>
+    <w:lsdException w:name="toc 8" w:uiPriority="39"/>
+    <w:lsdException w:name="toc 9" w:uiPriority="39"/>
+    <w:lsdException w:name="caption" w:uiPriority="35" w:qFormat="1"/>
+    <w:lsdException w:name="Title" w:semiHidden="0" w:uiPriority="10" w:unhideWhenUsed="0" w:qFormat="1"/>
+    <w:lsdException w:name="Default Paragraph Font" w:uiPriority="1"/>
+    <w:lsdException w:name="Subtitle" w:semiHidden="0" w:uiPriority="11" w:unhideWhenUsed="0" w:qFormat="1"/>
+    <w:lsdException w:name="Strong" w:semiHidden="0" w:uiPriority="22" w:unhideWhenUsed="0" w:qFormat="1"/>
+    <w:lsdException w:name="Emphasis" w:semiHidden="0" w:uiPriority="20" w:unhideWhenUsed="0" w:qFormat="1"/>
+    <w:lsdException w:name="Table Grid" w:semiHidden="0" w:uiPriority="39" w:unhideWhenUsed="0"/>
+    <w:lsdException w:name="Placeholder Text" w:unhideWhenUsed="0"/>
+    <w:lsdException w:name="No Spacing" w:semiHidden="0" w:uiPriority="1" w:unhideWhenUsed="0" w:qFormat="1"/>
+    <w:lsdException w:name="Light Shading" w:semiHidden="0" w:uiPriority="60" w:unhideWhenUsed="0"/>
+    <w:lsdException w:name="Light List" w:semiHidden="0" w:uiPriority="61" w:unhideWhenUsed="0"/>
+    <w:lsdException w:name="Light Grid" w:semiHidden="0" w:uiPriority="62" w:unhideWhenUsed="0"/>
+    <w:lsdException w:name="Medium Shading 1" w:semiHidden="0" w:uiPriority="63" w:unhideWhenUsed="0"/>
+    <w:lsdException w:name="Medium Shading 2" w:semiHidden="0" w:uiPriority="64" w:unhideWhenUsed="0"/>
+    <w:lsdException w:name="Medium List 1" w:semiHidden="0" w:uiPriority="65" w:unhideWhenUsed="0"/>
+    <w:lsdException w:name="Medium List 2" w:semiHidden="0" w:uiPriority="66" w:unhideWhenUsed="0"/>
+    <w:lsdException w:name="Medium Grid 1" w:semiHidden="0" w:uiPriority="67" w:unhideWhenUsed="0"/>
+    <w:lsdException w:name="Medium Grid 2" w:semiHidden="0" w:uiPriority="68" w:unhideWhenUsed="0"/>
+    <w:lsdException w:name="Medium Grid 3" w:semiHidden="0" w:uiPriority="69" w:unhideWhenUsed="0"/>
+    <w:lsdException w:name="Dark List" w:semiHidden="0" w:uiPriority="70" w:unhideWhenUsed="0"/>
+    <w:lsdException w:name="Colorful Shading" w:semiHidden="0" w:uiPriority="71" w:unhideWhenUsed="0"/>
+    <w:lsdException w:name="Colorful List" w:semiHidden="0" w:uiPriority="72" w:unhideWhenUsed="0"/>
+    <w:lsdException w:name="Colorful Grid" w:semiHidden="0" w:uiPriority="73" w:unhideWhenUsed="0"/>
+    <w:lsdException w:name="Light Shading Accent 1" w:semiHidden="0" w:uiPriority="60" w:unhideWhenUsed="0"/>
+    <w:lsdException w:name="Light List Accent 1" w:semiHidden="0" w:uiPriority="61" w:unhideWhenUsed="0"/>
+    <w:lsdException w:name="Light Grid Accent 1" w:semiHidden="0" w:uiPriority="62" w:unhideWhenUsed="0"/>
+    <w:lsdException w:name="Medium Shading 1 Accent 1" w:semiHidden="0" w:uiPriority="63" w:unhideWhenUsed="0"/>
+    <w:lsdException w:name="Medium Shading 2 Accent 1" w:semiHidden="0" w:uiPriority="64" w:unhideWhenUsed="0"/>
+    <w:lsdException w:name="Medium List 1 Accent 1" w:semiHidden="0" w:uiPriority="65" w:unhideWhenUsed="0"/>
+    <w:lsdException w:name="Revision" w:unhideWhenUsed="0"/>
+    <w:lsdException w:name="List Paragraph" w:semiHidden="0" w:uiPriority="34" w:unhideWhenUsed="0" w:qFormat="1"/>
+    <w:lsdException w:name="Quote" w:semiHidden="0" w:uiPriority="29" w:unhideWhenUsed="0" w:qFormat="1"/>
+    <w:lsdException w:name="Intense Quote" w:semiHidden="0" w:uiPriority="30" w:unhideWhenUsed="0" w:qFormat="1"/>
+    <w:lsdException w:name="Medium List 2 Accent 1" w:semiHidden="0" w:uiPriority="66" w:unhideWhenUsed="0"/>
+    <w:lsdException w:name="Medium Grid 1 Accent 1" w:semiHidden="0" w:uiPriority="67" w:unhideWhenUsed="0"/>
+    <w:lsdException w:name="Medium Grid 2 Accent 1" w:semiHidden="0" w:uiPriority="68" w:unhideWhenUsed="0"/>
+    <w:lsdException w:name="Medium Grid 3 Accent 1" w:semiHidden="0" w:uiPriority="69" w:unhideWhenUsed="0"/>
+    <w:lsdException w:name="Dark List Accent 1" w:semiHidden="0" w:uiPriority="70" w:unhideWhenUsed="0"/>
+    <w:lsdException w:name="Colorful Shading Accent 1" w:semiHidden="0" w:uiPriority="71" w:unhideWhenUsed="0"/>
+    <w:lsdException w:name="Colorful List Accent 1" w:semiHidden="0" w:uiPriority="72" w:unhideWhenUsed="0"/>
+    <w:lsdException w:name="Colorful Grid Accent 1" w:semiHidden="0" w:uiPriority="73" w:unhideWhenUsed="0"/>
+    <w:lsdException w:name="Light Shading Accent 2" w:semiHidden="0" w:uiPriority="60" w:unhideWhenUsed="0"/>
+    <w:lsdException w:name="Light List Accent 2" w:semiHidden="0" w:uiPriority="61" w:unhideWhenUsed="0"/>
+    <w:lsdException w:name="Light Grid Accent 2" w:semiHidden="0" w:uiPriority="62" w:unhideWhenUsed="0"/>
+    <w:lsdException w:name="Medium Shading 1 Accent 2" w:semiHidden="0" w:uiPriority="63" w:unhideWhenUsed="0"/>
+    <w:lsdException w:name="Medium Shading 2 Accent 2" w:semiHidden="0" w:uiPriority="64" w:unhideWhenUsed="0"/>
+    <w:lsdException w:name="Medium List 1 Accent 2" w:semiHidden="0" w:uiPriority="65" w:unhideWhenUsed="0"/>
+    <w:lsdException w:name="Medium List 2 Accent 2" w:semiHidden="0" w:uiPriority="66" w:unhideWhenUsed="0"/>
+    <w:lsdException w:name="Medium Grid 1 Accent 2" w:semiHidden="0" w:uiPriority="67" w:unhideWhenUsed="0"/>
+    <w:lsdException w:name="Medium Grid 2 Accent 2" w:semiHidden="0" w:uiPriority="68" w:unhideWhenUsed="0"/>
+    <w:lsdException w:name="Medium Grid 3 Accent 2" w:semiHidden="0" w:uiPriority="69" w:unhideWhenUsed="0"/>
+    <w:lsdException w:name="Dark List Accent 2" w:semiHidden="0" w:uiPriority="70" w:unhideWhenUsed="0"/>
+    <w:lsdException w:name="Colorful Shading Accent 2" w:semiHidden="0" w:uiPriority="71" w:unhideWhenUsed="0"/>
+    <w:lsdException w:name="Colorful List Accent 2" w:semiHidden="0" w:uiPriority="72" w:unhideWhenUsed="0"/>
+    <w:lsdException w:name="Colorful Grid Accent 2" w:semiHidden="0" w:uiPriority="73" w:unhideWhenUsed="0"/>
+    <w:lsdException w:name="Light Shading Accent 3" w:semiHidden="0" w:uiPriority="60" w:unhideWhenUsed="0"/>
+    <w:lsdException w:name="Light List Accent 3" w:semiHidden="0" w:uiPriority="61" w:unhideWhenUsed="0"/>
+    <w:lsdException w:name="Light Grid Accent 3" w:semiHidden="0" w:uiPriority="62" w:unhideWhenUsed="0"/>
+    <w:lsdException w:name="Medium Shading 1 Accent 3" w:semiHidden="0" w:uiPriority="63" w:unhideWhenUsed="0"/>
+    <w:lsdException w:name="Medium Shading 2 Accent 3" w:semiHidden="0" w:uiPriority="64" w:unhideWhenUsed="0"/>
+    <w:lsdException w:name="Medium List 1 Accent 3" w:semiHidden="0" w:uiPriority="65" w:unhideWhenUsed="0"/>
+    <w:lsdException w:name="Medium List 2 Accent 3" w:semiHidden="0" w:uiPriority="66" w:unhideWhenUsed="0"/>
+    <w:lsdException w:name="Medium Grid 1 Accent 3" w:semiHidden="0" w:uiPriority="67" w:unhideWhenUsed="0"/>
+    <w:lsdException w:name="Medium Grid 2 Accent 3" w:semiHidden="0" w:uiPriority="68" w:unhideWhenUsed="0"/>
+    <w:lsdException w:name="Medium Grid 3 Accent 3" w:semiHidden="0" w:uiPriority="69" w:unhideWhenUsed="0"/>
+    <w:lsdException w:name="Dark List Accent 3" w:semiHidden="0" w:uiPriority="70" w:unhideWhenUsed="0"/>
+    <w:lsdException w:name="Colorful Shading Accent 3" w:semiHidden="0" w:uiPriority="71" w:unhideWhenUsed="0"/>
+    <w:lsdException w:name="Colorful List Accent 3" w:semiHidden="0" w:uiPriority="72" w:unhideWhenUsed="0"/>
+    <w:lsdException w:name="Colorful Grid Accent 3" w:semiHidden="0" w:uiPriority="73" w:unhideWhenUsed="0"/>
+    <w:lsdException w:name="Light Shading Accent 4" w:semiHidden="0" w:uiPriority="60" w:unhideWhenUsed="0"/>
+    <w:lsdException w:name="Light List Accent 4" w:semiHidden="0" w:uiPriority="61" w:unhideWhenUsed="0"/>
+    <w:lsdException w:name="Light Grid Accent 4" w:semiHidden="0" w:uiPriority="62" w:unhideWhenUsed="0"/>
+    <w:lsdException w:name="Medium Shading 1 Accent 4" w:semiHidden="0" w:uiPriority="63" w:unhideWhenUsed="0"/>
+    <w:lsdException w:name="Medium Shading 2 Accent 4" w:semiHidden="0" w:uiPriority="64" w:unhideWhenUsed="0"/>
+    <w:lsdException w:name="Medium List 1 Accent 4" w:semiHidden="0" w:uiPriority="65" w:unhideWhenUsed="0"/>
+    <w:lsdException w:name="Medium List 2 Accent 4" w:semiHidden="0" w:uiPriority="66" w:unhideWhenUsed="0"/>
+    <w:lsdException w:name="Medium Grid 1 Accent 4" w:semiHidden="0" w:uiPriority="67" w:unhideWhenUsed="0"/>
+    <w:lsdException w:name="Medium Grid 2 Accent 4" w:semiHidden="0" w:uiPriority="68" w:unhideWhenUsed="0"/>
+    <w:lsdException w:name="Medium Grid 3 Accent 4" w:semiHidden="0" w:uiPriority="69" w:unhideWhenUsed="0"/>
+    <w:lsdException w:name="Dark List Accent 4" w:semiHidden="0" w:uiPriority="70" w:unhideWhenUsed="0"/>
+    <w:lsdException w:name="Colorful Shading Accent 4" w:semiHidden="0" w:uiPriority="71" w:unhideWhenUsed="0"/>
+    <w:lsdException w:name="Colorful List Accent 4" w:semiHidden="0" w:uiPriority="72" w:unhideWhenUsed="0"/>
+    <w:lsdException w:name="Colorful Grid Accent 4" w:semiHidden="0" w:uiPriority="73" w:unhideWhenUsed="0"/>
+    <w:lsdException w:name="Light Shading Accent 5" w:semiHidden="0" w:uiPriority="60" w:unhideWhenUsed="0"/>
+    <w:lsdException w:name="Light List Accent 5" w:semiHidden="0" w:uiPriority="61" w:unhideWhenUsed="0"/>
+    <w:lsdException w:name="Light Grid Accent 5" w:semiHidden="0" w:uiPriority="62" w:unhideWhenUsed="0"/>
+    <w:lsdException w:name="Medium Shading 1 Accent 5" w:semiHidden="0" w:uiPriority="63" w:unhideWhenUsed="0"/>
+    <w:lsdException w:name="Medium Shading 2 Accent 5" w:semiHidden="0" w:uiPriority="64" w:unhideWhenUsed="0"/>
+    <w:lsdException w:name="Medium List 1 Accent 5" w:semiHidden="0" w:uiPriority="65" w:unhideWhenUsed="0"/>
+    <w:lsdException w:name="Medium List 2 Accent 5" w:semiHidden="0" w:uiPriority="66" w:unhideWhenUsed="0"/>
+    <w:lsdException w:name="Medium Grid 1 Accent 5" w:semiHidden="0" w:uiPriority="67" w:unhideWhenUsed="0"/>
+    <w:lsdException w:name="Medium Grid 2 Accent 5" w:semiHidden="0" w:uiPriority="68" w:unhideWhenUsed="0"/>
+    <w:lsdException w:name="Medium Grid 3 Accent 5" w:semiHidden="0" w:uiPriority="69" w:unhideWhenUsed="0"/>
+    <w:lsdException w:name="Dark List Accent 5" w:semiHidden="0" w:uiPriority="70" w:unhideWhenUsed="0"/>
+    <w:lsdException w:name="Colorful Shading Accent 5" w:semiHidden="0" w:uiPriority="71" w:unhideWhenUsed="0"/>
+    <w:lsdException w:name="Colorful List Accent 5" w:semiHidden="0" w:uiPriority="72" w:unhideWhenUsed="0"/>
+    <w:lsdException w:name="Colorful Grid Accent 5" w:semiHidden="0" w:uiPriority="73" w:unhideWhenUsed="0"/>
+    <w:lsdException w:name="Light Shading Accent 6" w:semiHidden="0" w:uiPriority="60" w:unhideWhenUsed="0"/>
+    <w:lsdException w:name="Light List Accent 6" w:semiHidden="0" w:uiPriority="61" w:unhideWhenUsed="0"/>
+    <w:lsdException w:name="Light Grid Accent 6" w:semiHidden="0" w:uiPriority="62" w:unhideWhenUsed="0"/>
+    <w:lsdException w:name="Medium Shading 1 Accent 6" w:semiHidden="0" w:uiPriority="63" w:unhideWhenUsed="0"/>
+    <w:lsdException w:name="Medium Shading 2 Accent 6" w:semiHidden="0" w:uiPriority="64" w:unhideWhenUsed="0"/>
+    <w:lsdException w:name="Medium List 1 Accent 6" w:semiHidden="0" w:uiPriority="65" w:unhideWhenUsed="0"/>
+    <w:lsdException w:name="Medium List 2 Accent 6" w:semiHidden="0" w:uiPriority="66" w:unhideWhenUsed="0"/>
+    <w:lsdException w:name="Medium Grid 1 Accent 6" w:semiHidden="0" w:uiPriority="67" w:unhideWhenUsed="0"/>
+    <w:lsdException w:name="Medium Grid 2 Accent 6" w:semiHidden="0" w:uiPriority="68" w:unhideWhenUsed="0"/>
+    <w:lsdException w:name="Medium Grid 3 Accent 6" w:semiHidden="0" w:uiPriority="69" w:unhideWhenUsed="0"/>
+    <w:lsdException w:name="Dark List Accent 6" w:semiHidden="0" w:uiPriority="70" w:unhideWhenUsed="0"/>
+    <w:lsdException w:name="Colorful Shading Accent 6" w:semiHidden="0" w:uiPriority="71" w:unhideWhenUsed="0"/>
+    <w:lsdException w:name="Colorful List Accent 6" w:semiHidden="0" w:uiPriority="72" w:unhideWhenUsed="0"/>
+    <w:lsdException w:name="Colorful Grid Accent 6" w:semiHidden="0" w:uiPriority="73" w:unhideWhenUsed="0"/>
+    <w:lsdException w:name="Subtle Emphasis" w:semiHidden="0" w:uiPriority="19" w:unhideWhenUsed="0" w:qFormat="1"/>
+    <w:lsdException w:name="Intense Emphasis" w:semiHidden="0" w:uiPriority="21" w:unhideWhenUsed="0" w:qFormat="1"/>
+    <w:lsdException w:name="Subtle Reference" w:semiHidden="0" w:uiPriority="31" w:unhideWhenUsed="0" w:qFormat="1"/>
+    <w:lsdException w:name="Intense Reference" w:semiHidden="0" w:uiPriority="32" w:unhideWhenUsed="0" w:qFormat="1"/>
+    <w:lsdException w:name="Book Title" w:semiHidden="0" w:uiPriority="33" w:unhideWhenUsed="0" w:qFormat="1"/>
+    <w:lsdException w:name="Bibliography" w:uiPriority="37"/>
+    <w:lsdException w:name="TOC Heading" w:uiPriority="39" w:qFormat="1"/>
   </w:latentStyles>
   <w:style w:type="paragraph" w:default="1" w:styleId="Normal">
     <w:name w:val="Normal"/>
     <w:qFormat/>
+    <w:rsid w:val="00131874"/>
   </w:style>
   <w:style w:type="character" w:default="1" w:styleId="DefaultParagraphFont">
     <w:name w:val="Default Paragraph Font"/>
@@ -3595,6 +3503,7 @@
     <w:uiPriority w:val="99"/>
     <w:semiHidden/>
     <w:unhideWhenUsed/>
+    <w:qFormat/>
     <w:tblPr>
       <w:tblInd w:w="0" w:type="dxa"/>
       <w:tblCellMar>
@@ -3712,7 +3621,7 @@
     </a:clrScheme>
     <a:fontScheme name="Office">
       <a:majorFont>
-        <a:latin typeface="Calibri Light" panose="020F0302020204030204"/>
+        <a:latin typeface="Calibri Light"/>
         <a:ea typeface=""/>
         <a:cs typeface=""/>
         <a:font script="Jpan" typeface="ＭＳ ゴシック"/>
@@ -3747,7 +3656,7 @@
         <a:font script="Geor" typeface="Sylfaen"/>
       </a:majorFont>
       <a:minorFont>
-        <a:latin typeface="Calibri" panose="020F0502020204030204"/>
+        <a:latin typeface="Calibri"/>
         <a:ea typeface=""/>
         <a:cs typeface=""/>
         <a:font script="Jpan" typeface="ＭＳ 明朝"/>
@@ -3924,7 +3833,7 @@
   <a:extraClrSchemeLst/>
   <a:extLst>
     <a:ext uri="{05A4C25C-085E-4340-85A3-A5531E510DB2}">
-      <thm15:themeFamily xmlns:thm15="http://schemas.microsoft.com/office/thememl/2012/main" name="Office Theme" id="{62F939B6-93AF-4DB8-9C6B-D6C7DFDC589F}" vid="{4A3C46E8-61CC-4603-A589-7422A47A8E4A}"/>
+      <thm15:themeFamily xmlns:thm15="http://schemas.microsoft.com/office/thememl/2012/main" xmlns="" name="Office Theme" id="{62F939B6-93AF-4DB8-9C6B-D6C7DFDC589F}" vid="{4A3C46E8-61CC-4603-A589-7422A47A8E4A}"/>
     </a:ext>
   </a:extLst>
 </a:theme>

</xml_diff>